<commit_message>
update title and location
</commit_message>
<xml_diff>
--- a/LLM_skills_training.docx
+++ b/LLM_skills_training.docx
@@ -183,18 +183,34 @@
         </w:rPr>
         <w:tab/>
         <w:tab/>
-        <w:t xml:space="preserve">Skills Training – </w:t>
+        <w:t xml:space="preserve">Skills Training </w:t>
       </w:r>
       <w:r>
         <w:rPr>
-          <w:rFonts w:eastAsia="MS Mincho" w:cs="Calibri" w:ascii="Calibri" w:hAnsi="Calibri" w:asciiTheme="majorHAnsi" w:cstheme="majorHAnsi" w:hAnsiTheme="majorHAnsi"/>
-          <w:bCs/>
+          <w:rFonts w:cs="Calibri" w:ascii="Calibri" w:hAnsi="Calibri" w:asciiTheme="majorHAnsi" w:cstheme="majorHAnsi" w:hAnsiTheme="majorHAnsi"/>
+          <w:b w:val="false"/>
+          <w:bCs w:val="false"/>
           <w:color w:val="000000" w:themeColor="text1"/>
           <w:sz w:val="20"/>
           <w:szCs w:val="20"/>
           <w:lang w:val="en-US"/>
         </w:rPr>
-        <w:t>Using AI chatbots for research</w:t>
+        <w:t xml:space="preserve">– </w:t>
+      </w:r>
+      <w:r>
+        <w:rPr>
+          <w:rFonts w:eastAsia="MS Mincho" w:cs="Calibri" w:ascii="Calibri" w:hAnsi="Calibri" w:asciiTheme="majorHAnsi" w:cstheme="majorHAnsi" w:hAnsiTheme="majorHAnsi"/>
+          <w:b w:val="false"/>
+          <w:bCs w:val="false"/>
+          <w:i w:val="false"/>
+          <w:caps w:val="false"/>
+          <w:smallCaps w:val="false"/>
+          <w:color w:val="000000" w:themeColor="text1"/>
+          <w:sz w:val="20"/>
+          <w:szCs w:val="20"/>
+          <w:lang w:val="en-US"/>
+        </w:rPr>
+        <w:t>Mastering AI Chatbots – optimizing research through effective use</w:t>
       </w:r>
     </w:p>
     <w:p>
@@ -249,7 +265,7 @@
         </w:rPr>
         <w:tab/>
         <w:tab/>
-        <w:t>Dr. Hannah Metzler &amp; Konstantin Hebenstreit, MSc</w:t>
+        <w:t>Dr. Hannah Metzler &amp; Konstantin Hebenstreit, M.Sc.</w:t>
       </w:r>
     </w:p>
     <w:p>
@@ -447,32 +463,7 @@
         </w:rPr>
         <w:tab/>
         <w:tab/>
-      </w:r>
-      <w:commentRangeStart w:id="0"/>
-      <w:r>
-        <w:rPr>
-          <w:rFonts w:cs="Calibri" w:ascii="Calibri" w:hAnsi="Calibri" w:asciiTheme="majorHAnsi" w:cstheme="majorHAnsi" w:hAnsiTheme="majorHAnsi"/>
-          <w:bCs/>
-          <w:color w:val="806E84"/>
-          <w:sz w:val="20"/>
-          <w:szCs w:val="20"/>
-          <w:lang w:val="en-US"/>
-        </w:rPr>
-        <w:t>LBG Career Center</w:t>
-      </w:r>
-      <w:commentRangeEnd w:id="0"/>
-      <w:r>
-        <w:commentReference w:id="0"/>
-      </w:r>
-      <w:r>
-        <w:rPr>
-          <w:rFonts w:cs="Calibri" w:ascii="Calibri" w:hAnsi="Calibri" w:asciiTheme="majorHAnsi" w:cstheme="majorHAnsi" w:hAnsiTheme="majorHAnsi"/>
-          <w:bCs/>
-          <w:color w:val="806E84"/>
-          <w:sz w:val="20"/>
-          <w:szCs w:val="20"/>
-          <w:lang w:val="en-US"/>
-        </w:rPr>
+        <w:t>LOFFICE Wien, Schottenfeldgasse 85, 1070 Wien</w:t>
       </w:r>
     </w:p>
     <w:p>
@@ -1205,18 +1196,7 @@
                 <w:szCs w:val="20"/>
                 <w:lang w:val="en-US"/>
               </w:rPr>
-              <w:t>30</w:t>
-            </w:r>
-            <w:r>
-              <w:rPr>
-                <w:rFonts w:cs="Calibri" w:ascii="Calibri" w:hAnsi="Calibri" w:cstheme="majorHAnsi"/>
-                <w:bCs/>
-                <w:color w:val="000000" w:themeColor="text1"/>
-                <w:sz w:val="20"/>
-                <w:szCs w:val="20"/>
-                <w:lang w:val="en-US"/>
-              </w:rPr>
-              <w:t xml:space="preserve"> min </w:t>
+              <w:t xml:space="preserve">30 min </w:t>
             </w:r>
           </w:p>
         </w:tc>
@@ -1395,18 +1375,7 @@
                 <w:szCs w:val="20"/>
                 <w:lang w:val="en-US"/>
               </w:rPr>
-              <w:t>30</w:t>
-            </w:r>
-            <w:r>
-              <w:rPr>
-                <w:rFonts w:eastAsia="MS Mincho" w:cs="Calibri" w:ascii="Calibri" w:hAnsi="Calibri" w:cstheme="majorHAnsi"/>
-                <w:bCs/>
-                <w:color w:val="000000" w:themeColor="text1"/>
-                <w:sz w:val="20"/>
-                <w:szCs w:val="20"/>
-                <w:lang w:val="en-US"/>
-              </w:rPr>
-              <w:t xml:space="preserve"> min</w:t>
+              <w:t>30 min</w:t>
             </w:r>
           </w:p>
         </w:tc>
@@ -1447,19 +1416,7 @@
                 <w:u w:val="single"/>
                 <w:lang w:val="en-US"/>
               </w:rPr>
-              <w:t xml:space="preserve">Prompting </w:t>
-            </w:r>
-            <w:r>
-              <w:rPr>
-                <w:rFonts w:eastAsia="MS Mincho" w:cs="Calibri" w:ascii="Calibri" w:hAnsi="Calibri" w:asciiTheme="majorHAnsi" w:cstheme="majorHAnsi" w:hAnsiTheme="majorHAnsi"/>
-                <w:bCs/>
-                <w:color w:val="000000" w:themeColor="text1"/>
-                <w:sz w:val="20"/>
-                <w:szCs w:val="20"/>
-                <w:u w:val="single"/>
-                <w:lang w:val="en-US"/>
-              </w:rPr>
-              <w:t>Strategies</w:t>
+              <w:t>Prompting Strategies</w:t>
             </w:r>
           </w:p>
           <w:p>
@@ -1481,51 +1438,7 @@
                 <w:szCs w:val="20"/>
                 <w:lang w:val="en-GB"/>
               </w:rPr>
-              <w:t>R</w:t>
-            </w:r>
-            <w:r>
-              <w:rPr>
-                <w:rFonts w:eastAsia="MS Mincho" w:cs="Calibri" w:ascii="Calibri" w:hAnsi="Calibri" w:asciiTheme="majorHAnsi" w:cstheme="majorHAnsi" w:hAnsiTheme="majorHAnsi"/>
-                <w:bCs/>
-                <w:color w:val="000000" w:themeColor="text1"/>
-                <w:sz w:val="20"/>
-                <w:szCs w:val="20"/>
-                <w:lang w:val="en-GB"/>
-              </w:rPr>
-              <w:t xml:space="preserve">educe </w:t>
-            </w:r>
-            <w:r>
-              <w:rPr>
-                <w:rFonts w:eastAsia="MS Mincho" w:cs="Calibri" w:ascii="Calibri" w:hAnsi="Calibri" w:asciiTheme="majorHAnsi" w:cstheme="majorHAnsi" w:hAnsiTheme="majorHAnsi"/>
-                <w:bCs/>
-                <w:color w:val="000000" w:themeColor="text1"/>
-                <w:sz w:val="20"/>
-                <w:szCs w:val="20"/>
-                <w:lang w:val="en-GB"/>
-              </w:rPr>
-              <w:t>hallucinations</w:t>
-            </w:r>
-            <w:r>
-              <w:rPr>
-                <w:rFonts w:eastAsia="MS Mincho" w:cs="Calibri" w:ascii="Calibri" w:hAnsi="Calibri" w:asciiTheme="majorHAnsi" w:cstheme="majorHAnsi" w:hAnsiTheme="majorHAnsi"/>
-                <w:bCs/>
-                <w:color w:val="000000" w:themeColor="text1"/>
-                <w:sz w:val="20"/>
-                <w:szCs w:val="20"/>
-                <w:lang w:val="en-GB"/>
-              </w:rPr>
-              <w:t xml:space="preserve"> and </w:t>
-            </w:r>
-            <w:r>
-              <w:rPr>
-                <w:rFonts w:eastAsia="MS Mincho" w:cs="Calibri" w:ascii="Calibri" w:hAnsi="Calibri" w:asciiTheme="majorHAnsi" w:cstheme="majorHAnsi" w:hAnsiTheme="majorHAnsi"/>
-                <w:bCs/>
-                <w:color w:val="000000" w:themeColor="text1"/>
-                <w:sz w:val="20"/>
-                <w:szCs w:val="20"/>
-                <w:lang w:val="en-GB"/>
-              </w:rPr>
-              <w:t>optimize your prompts</w:t>
+              <w:t>Reduce hallucinations and optimize your prompts</w:t>
             </w:r>
           </w:p>
         </w:tc>
@@ -1637,40 +1550,7 @@
                 <w:szCs w:val="20"/>
                 <w:lang w:val="en-US"/>
               </w:rPr>
-              <w:t>1</w:t>
-            </w:r>
-            <w:r>
-              <w:rPr>
-                <w:rFonts w:eastAsia="MS Mincho" w:cs="Calibri" w:ascii="Calibri" w:hAnsi="Calibri" w:cstheme="majorHAnsi"/>
-                <w:bCs/>
-                <w:color w:val="000000" w:themeColor="text1"/>
-                <w:sz w:val="20"/>
-                <w:szCs w:val="20"/>
-                <w:lang w:val="en-US"/>
-              </w:rPr>
-              <w:t>1:00</w:t>
-            </w:r>
-            <w:r>
-              <w:rPr>
-                <w:rFonts w:eastAsia="MS Mincho" w:cs="Calibri" w:ascii="Calibri" w:hAnsi="Calibri" w:cstheme="majorHAnsi"/>
-                <w:bCs/>
-                <w:color w:val="000000" w:themeColor="text1"/>
-                <w:sz w:val="20"/>
-                <w:szCs w:val="20"/>
-                <w:lang w:val="en-US"/>
-              </w:rPr>
-              <w:t>-</w:t>
-            </w:r>
-            <w:r>
-              <w:rPr>
-                <w:rFonts w:eastAsia="MS Mincho" w:cs="Calibri" w:ascii="Calibri" w:hAnsi="Calibri" w:cstheme="majorHAnsi"/>
-                <w:bCs/>
-                <w:color w:val="000000" w:themeColor="text1"/>
-                <w:sz w:val="20"/>
-                <w:szCs w:val="20"/>
-                <w:lang w:val="en-US"/>
-              </w:rPr>
-              <w:t>11:15</w:t>
+              <w:t>11:00-11:15</w:t>
             </w:r>
           </w:p>
         </w:tc>
@@ -2021,19 +1901,7 @@
                 <w:u w:val="single"/>
                 <w:lang w:val="en-US"/>
               </w:rPr>
-              <w:t xml:space="preserve">Chatbots in Research: Writing </w:t>
-            </w:r>
-            <w:r>
-              <w:rPr>
-                <w:rFonts w:eastAsia="MS Mincho" w:cs="Calibri" w:ascii="Calibri" w:hAnsi="Calibri" w:asciiTheme="majorHAnsi" w:cstheme="majorHAnsi" w:hAnsiTheme="majorHAnsi"/>
-                <w:bCs/>
-                <w:color w:val="000000" w:themeColor="text1"/>
-                <w:sz w:val="20"/>
-                <w:szCs w:val="20"/>
-                <w:u w:val="single"/>
-                <w:lang w:val="en-US"/>
-              </w:rPr>
-              <w:t>&amp; Communication</w:t>
+              <w:t>Chatbots in Research: Writing &amp; Communication</w:t>
             </w:r>
           </w:p>
           <w:p>
@@ -2060,29 +1928,7 @@
                 <w:szCs w:val="20"/>
                 <w:lang w:val="en-GB"/>
               </w:rPr>
-              <w:t>D</w:t>
-            </w:r>
-            <w:r>
-              <w:rPr>
-                <w:rFonts w:eastAsia="MS Mincho" w:cs="Calibri" w:ascii="Calibri" w:hAnsi="Calibri" w:asciiTheme="majorHAnsi" w:cstheme="majorHAnsi" w:hAnsiTheme="majorHAnsi"/>
-                <w:bCs/>
-                <w:color w:val="000000" w:themeColor="text1"/>
-                <w:sz w:val="20"/>
-                <w:szCs w:val="20"/>
-                <w:lang w:val="en-GB"/>
-              </w:rPr>
-              <w:t>rafting, editing, and refining text</w:t>
-            </w:r>
-            <w:r>
-              <w:rPr>
-                <w:rFonts w:eastAsia="MS Mincho" w:cs="Calibri" w:ascii="Calibri" w:hAnsi="Calibri" w:asciiTheme="majorHAnsi" w:cstheme="majorHAnsi" w:hAnsiTheme="majorHAnsi"/>
-                <w:bCs/>
-                <w:color w:val="000000" w:themeColor="text1"/>
-                <w:sz w:val="20"/>
-                <w:szCs w:val="20"/>
-                <w:lang w:val="en-GB"/>
-              </w:rPr>
-              <w:t>s</w:t>
+              <w:t>Drafting, editing, and refining texts</w:t>
             </w:r>
           </w:p>
         </w:tc>
@@ -2178,40 +2024,7 @@
                 <w:szCs w:val="20"/>
                 <w:lang w:val="en-US"/>
               </w:rPr>
-              <w:t>12:</w:t>
-            </w:r>
-            <w:r>
-              <w:rPr>
-                <w:rFonts w:eastAsia="MS Mincho" w:cs="Calibri" w:ascii="Calibri" w:hAnsi="Calibri" w:cstheme="majorHAnsi"/>
-                <w:bCs/>
-                <w:color w:val="000000" w:themeColor="text1"/>
-                <w:sz w:val="20"/>
-                <w:szCs w:val="20"/>
-                <w:lang w:val="en-US"/>
-              </w:rPr>
-              <w:t>45</w:t>
-            </w:r>
-            <w:r>
-              <w:rPr>
-                <w:rFonts w:eastAsia="MS Mincho" w:cs="Calibri" w:ascii="Calibri" w:hAnsi="Calibri" w:cstheme="majorHAnsi"/>
-                <w:bCs/>
-                <w:color w:val="000000" w:themeColor="text1"/>
-                <w:sz w:val="20"/>
-                <w:szCs w:val="20"/>
-                <w:lang w:val="en-US"/>
-              </w:rPr>
-              <w:t>-13:</w:t>
-            </w:r>
-            <w:r>
-              <w:rPr>
-                <w:rFonts w:eastAsia="MS Mincho" w:cs="Calibri" w:ascii="Calibri" w:hAnsi="Calibri" w:cstheme="majorHAnsi"/>
-                <w:bCs/>
-                <w:color w:val="000000" w:themeColor="text1"/>
-                <w:sz w:val="20"/>
-                <w:szCs w:val="20"/>
-                <w:lang w:val="en-US"/>
-              </w:rPr>
-              <w:t>45</w:t>
+              <w:t>12:45-13:45</w:t>
             </w:r>
           </w:p>
         </w:tc>
@@ -2391,17 +2204,7 @@
                 <w:szCs w:val="20"/>
                 <w:lang w:val="en-US"/>
               </w:rPr>
-              <w:t>1h30</w:t>
-            </w:r>
-            <w:r>
-              <w:rPr>
-                <w:rFonts w:eastAsia="MS Mincho" w:cs="Calibri" w:ascii="Calibri" w:hAnsi="Calibri" w:cstheme="majorHAnsi"/>
-                <w:color w:val="000000"/>
-                <w:sz w:val="20"/>
-                <w:szCs w:val="20"/>
-                <w:lang w:val="en-US"/>
-              </w:rPr>
-              <w:t xml:space="preserve"> min</w:t>
+              <w:t>1h30 min</w:t>
             </w:r>
           </w:p>
         </w:tc>
@@ -2433,7 +2236,7 @@
             </w:pPr>
             <w:r>
               <w:rPr>
-                <w:rFonts w:eastAsia="MS Mincho" w:cs="Calibri" w:cstheme="majorHAnsi" w:ascii="Calibri" w:hAnsi="Calibri"/>
+                <w:rFonts w:eastAsia="MS Mincho" w:cs="Calibri" w:ascii="Calibri" w:hAnsi="Calibri" w:cstheme="majorHAnsi"/>
                 <w:color w:val="000000" w:themeColor="text1"/>
                 <w:sz w:val="20"/>
                 <w:szCs w:val="20"/>
@@ -2536,17 +2339,7 @@
                 <w:szCs w:val="20"/>
                 <w:lang w:val="en-US"/>
               </w:rPr>
-              <w:t xml:space="preserve"> </w:t>
-            </w:r>
-            <w:r>
-              <w:rPr>
-                <w:rFonts w:eastAsia="MS Mincho" w:cs="Calibri" w:ascii="Calibri" w:hAnsi="Calibri" w:asciiTheme="majorHAnsi" w:cstheme="majorHAnsi" w:hAnsiTheme="majorHAnsi"/>
-                <w:color w:val="000000"/>
-                <w:sz w:val="20"/>
-                <w:szCs w:val="20"/>
-                <w:lang w:val="en-US"/>
-              </w:rPr>
-              <w:t>of your choice</w:t>
+              <w:t xml:space="preserve"> of your choice</w:t>
             </w:r>
           </w:p>
         </w:tc>
@@ -2585,40 +2378,7 @@
                 <w:szCs w:val="20"/>
                 <w:lang w:val="en-US"/>
               </w:rPr>
-              <w:t>15:</w:t>
-            </w:r>
-            <w:r>
-              <w:rPr>
-                <w:rFonts w:eastAsia="MS Mincho" w:cs="Calibri" w:ascii="Calibri" w:hAnsi="Calibri" w:cstheme="majorHAnsi"/>
-                <w:bCs/>
-                <w:color w:val="000000" w:themeColor="text1"/>
-                <w:sz w:val="20"/>
-                <w:szCs w:val="20"/>
-                <w:lang w:val="en-US"/>
-              </w:rPr>
-              <w:t>15</w:t>
-            </w:r>
-            <w:r>
-              <w:rPr>
-                <w:rFonts w:eastAsia="MS Mincho" w:cs="Calibri" w:ascii="Calibri" w:hAnsi="Calibri" w:cstheme="majorHAnsi"/>
-                <w:bCs/>
-                <w:color w:val="000000" w:themeColor="text1"/>
-                <w:sz w:val="20"/>
-                <w:szCs w:val="20"/>
-                <w:lang w:val="en-US"/>
-              </w:rPr>
-              <w:t>-15:</w:t>
-            </w:r>
-            <w:r>
-              <w:rPr>
-                <w:rFonts w:eastAsia="MS Mincho" w:cs="Calibri" w:ascii="Calibri" w:hAnsi="Calibri" w:cstheme="majorHAnsi"/>
-                <w:bCs/>
-                <w:color w:val="000000" w:themeColor="text1"/>
-                <w:sz w:val="20"/>
-                <w:szCs w:val="20"/>
-                <w:lang w:val="en-US"/>
-              </w:rPr>
-              <w:t>30</w:t>
+              <w:t>15:15-15:30</w:t>
             </w:r>
           </w:p>
         </w:tc>
@@ -2775,7 +2535,7 @@
             </w:pPr>
             <w:r>
               <w:rPr>
-                <w:rFonts w:eastAsia="MS Mincho" w:cs="Calibri" w:cstheme="majorHAnsi" w:ascii="Calibri" w:hAnsi="Calibri"/>
+                <w:rFonts w:eastAsia="MS Mincho" w:cs="Calibri" w:ascii="Calibri" w:hAnsi="Calibri" w:cstheme="majorHAnsi"/>
                 <w:color w:val="000000" w:themeColor="text1"/>
                 <w:sz w:val="20"/>
                 <w:szCs w:val="20"/>
@@ -2958,29 +2718,7 @@
                 <w:szCs w:val="20"/>
                 <w:lang w:val="en-GB"/>
               </w:rPr>
-              <w:t xml:space="preserve">Critical concerns about data privacy and </w:t>
-            </w:r>
-            <w:r>
-              <w:rPr>
-                <w:rFonts w:eastAsia="MS Mincho" w:cs="Calibri" w:ascii="Calibri" w:hAnsi="Calibri" w:asciiTheme="majorHAnsi" w:cstheme="majorHAnsi" w:hAnsiTheme="majorHAnsi"/>
-                <w:bCs/>
-                <w:color w:val="000000" w:themeColor="text1"/>
-                <w:sz w:val="20"/>
-                <w:szCs w:val="20"/>
-                <w:lang w:val="en-GB"/>
-              </w:rPr>
-              <w:t>scientific outputs like</w:t>
-            </w:r>
-            <w:r>
-              <w:rPr>
-                <w:rFonts w:eastAsia="MS Mincho" w:cs="Calibri" w:ascii="Calibri" w:hAnsi="Calibri" w:asciiTheme="majorHAnsi" w:cstheme="majorHAnsi" w:hAnsiTheme="majorHAnsi"/>
-                <w:bCs/>
-                <w:color w:val="000000" w:themeColor="text1"/>
-                <w:sz w:val="20"/>
-                <w:szCs w:val="20"/>
-                <w:lang w:val="en-GB"/>
-              </w:rPr>
-              <w:t xml:space="preserve"> publications.</w:t>
+              <w:t>Critical concerns about data privacy and scientific outputs like publications.</w:t>
             </w:r>
           </w:p>
         </w:tc>
@@ -3074,17 +2812,7 @@
                 <w:szCs w:val="20"/>
                 <w:lang w:val="en-US"/>
               </w:rPr>
-              <w:t>15</w:t>
-            </w:r>
-            <w:r>
-              <w:rPr>
-                <w:rFonts w:eastAsia="MS Mincho" w:cs="Calibri" w:ascii="Calibri" w:hAnsi="Calibri" w:cstheme="majorHAnsi"/>
-                <w:color w:val="000000" w:themeColor="text1"/>
-                <w:sz w:val="20"/>
-                <w:szCs w:val="20"/>
-                <w:lang w:val="en-US"/>
-              </w:rPr>
-              <w:t xml:space="preserve"> min</w:t>
+              <w:t>15 min</w:t>
             </w:r>
           </w:p>
         </w:tc>
@@ -3357,8 +3085,8 @@
         <w:tblLook w:val="04a0" w:noHBand="0" w:noVBand="1" w:firstColumn="1" w:lastRow="0" w:lastColumn="0" w:firstRow="1"/>
       </w:tblPr>
       <w:tblGrid>
-        <w:gridCol w:w="7197"/>
-        <w:gridCol w:w="2008"/>
+        <w:gridCol w:w="7198"/>
+        <w:gridCol w:w="2007"/>
       </w:tblGrid>
       <w:tr>
         <w:trPr>
@@ -3366,7 +3094,7 @@
         </w:trPr>
         <w:tc>
           <w:tcPr>
-            <w:tcW w:w="7197" w:type="dxa"/>
+            <w:tcW w:w="7198" w:type="dxa"/>
             <w:tcBorders>
               <w:top w:val="nil"/>
               <w:left w:val="nil"/>
@@ -3461,7 +3189,7 @@
         </w:tc>
         <w:tc>
           <w:tcPr>
-            <w:tcW w:w="2008" w:type="dxa"/>
+            <w:tcW w:w="2007" w:type="dxa"/>
             <w:vMerge w:val="restart"/>
             <w:tcBorders>
               <w:top w:val="nil"/>
@@ -3560,7 +3288,7 @@
         <w:trPr/>
         <w:tc>
           <w:tcPr>
-            <w:tcW w:w="7197" w:type="dxa"/>
+            <w:tcW w:w="7198" w:type="dxa"/>
             <w:tcBorders>
               <w:top w:val="nil"/>
               <w:left w:val="nil"/>
@@ -3616,7 +3344,7 @@
         </w:tc>
         <w:tc>
           <w:tcPr>
-            <w:tcW w:w="2008" w:type="dxa"/>
+            <w:tcW w:w="2007" w:type="dxa"/>
             <w:vMerge w:val="continue"/>
             <w:tcBorders>
               <w:top w:val="nil"/>
@@ -3672,7 +3400,7 @@
         <w:trPr/>
         <w:tc>
           <w:tcPr>
-            <w:tcW w:w="7197" w:type="dxa"/>
+            <w:tcW w:w="7198" w:type="dxa"/>
             <w:tcBorders>
               <w:top w:val="nil"/>
               <w:left w:val="nil"/>
@@ -3724,7 +3452,7 @@
         </w:tc>
         <w:tc>
           <w:tcPr>
-            <w:tcW w:w="2008" w:type="dxa"/>
+            <w:tcW w:w="2007" w:type="dxa"/>
             <w:vMerge w:val="continue"/>
             <w:tcBorders>
               <w:top w:val="nil"/>
@@ -3780,7 +3508,7 @@
         <w:trPr/>
         <w:tc>
           <w:tcPr>
-            <w:tcW w:w="7197" w:type="dxa"/>
+            <w:tcW w:w="7198" w:type="dxa"/>
             <w:tcBorders>
               <w:top w:val="nil"/>
               <w:left w:val="nil"/>
@@ -3839,35 +3567,13 @@
                 <w:szCs w:val="20"/>
                 <w:lang w:val="en-US"/>
               </w:rPr>
-              <w:t xml:space="preserve"> </w:t>
-            </w:r>
-            <w:r>
-              <w:rPr>
-                <w:rFonts w:eastAsia="MS Mincho" w:cs="Calibri" w:ascii="Calibri" w:hAnsi="Calibri" w:asciiTheme="majorHAnsi" w:cstheme="majorHAnsi" w:hAnsiTheme="majorHAnsi"/>
-                <w:bCs/>
-                <w:color w:val="004A9B" w:themeColor="accent1"/>
-                <w:sz w:val="20"/>
-                <w:szCs w:val="20"/>
-                <w:lang w:val="en-US"/>
-              </w:rPr>
-              <w:t xml:space="preserve">machine learning, </w:t>
-            </w:r>
-            <w:r>
-              <w:rPr>
-                <w:rFonts w:eastAsia="MS Mincho" w:cs="Calibri" w:ascii="Calibri" w:hAnsi="Calibri" w:asciiTheme="majorHAnsi" w:cstheme="majorHAnsi" w:hAnsiTheme="majorHAnsi"/>
-                <w:bCs/>
-                <w:color w:val="004A9B" w:themeColor="accent1"/>
-                <w:sz w:val="20"/>
-                <w:szCs w:val="20"/>
-                <w:lang w:val="en-US"/>
-              </w:rPr>
-              <w:t>artificial intelligence, large language models, natural language processing, trustworthiness &amp; safety of AI, programming in python</w:t>
+              <w:t xml:space="preserve"> machine learning, artificial intelligence, large language models, natural language processing, trustworthiness &amp; safety of AI, programming in python</w:t>
             </w:r>
           </w:p>
         </w:tc>
         <w:tc>
           <w:tcPr>
-            <w:tcW w:w="2008" w:type="dxa"/>
+            <w:tcW w:w="2007" w:type="dxa"/>
             <w:vMerge w:val="continue"/>
             <w:tcBorders>
               <w:top w:val="nil"/>
@@ -3925,7 +3631,7 @@
         </w:trPr>
         <w:tc>
           <w:tcPr>
-            <w:tcW w:w="7197" w:type="dxa"/>
+            <w:tcW w:w="7198" w:type="dxa"/>
             <w:tcBorders>
               <w:top w:val="nil"/>
               <w:left w:val="nil"/>
@@ -3990,7 +3696,7 @@
         </w:tc>
         <w:tc>
           <w:tcPr>
-            <w:tcW w:w="2008" w:type="dxa"/>
+            <w:tcW w:w="2007" w:type="dxa"/>
             <w:vMerge w:val="continue"/>
             <w:tcBorders>
               <w:top w:val="nil"/>
@@ -4117,7 +3823,7 @@
               <w:widowControl w:val="false"/>
               <w:numPr>
                 <w:ilvl w:val="0"/>
-                <w:numId w:val="2"/>
+                <w:numId w:val="1"/>
               </w:numPr>
               <w:tabs>
                 <w:tab w:val="clear" w:pos="708"/>
@@ -4158,7 +3864,7 @@
               <w:widowControl w:val="false"/>
               <w:numPr>
                 <w:ilvl w:val="0"/>
-                <w:numId w:val="2"/>
+                <w:numId w:val="1"/>
               </w:numPr>
               <w:tabs>
                 <w:tab w:val="clear" w:pos="708"/>
@@ -4204,7 +3910,7 @@
               <w:widowControl w:val="false"/>
               <w:numPr>
                 <w:ilvl w:val="0"/>
-                <w:numId w:val="2"/>
+                <w:numId w:val="1"/>
               </w:numPr>
               <w:tabs>
                 <w:tab w:val="clear" w:pos="708"/>
@@ -4250,7 +3956,7 @@
               <w:widowControl w:val="false"/>
               <w:numPr>
                 <w:ilvl w:val="0"/>
-                <w:numId w:val="2"/>
+                <w:numId w:val="1"/>
               </w:numPr>
               <w:tabs>
                 <w:tab w:val="clear" w:pos="708"/>
@@ -4296,7 +4002,7 @@
               <w:widowControl w:val="false"/>
               <w:numPr>
                 <w:ilvl w:val="0"/>
-                <w:numId w:val="2"/>
+                <w:numId w:val="1"/>
               </w:numPr>
               <w:tabs>
                 <w:tab w:val="clear" w:pos="708"/>
@@ -5189,7 +4895,7 @@
               <w:widowControl w:val="false"/>
               <w:numPr>
                 <w:ilvl w:val="0"/>
-                <w:numId w:val="2"/>
+                <w:numId w:val="1"/>
               </w:numPr>
               <w:tabs>
                 <w:tab w:val="clear" w:pos="708"/>
@@ -5235,7 +4941,7 @@
               <w:widowControl w:val="false"/>
               <w:numPr>
                 <w:ilvl w:val="0"/>
-                <w:numId w:val="2"/>
+                <w:numId w:val="1"/>
               </w:numPr>
               <w:tabs>
                 <w:tab w:val="clear" w:pos="708"/>
@@ -5281,7 +4987,7 @@
               <w:widowControl w:val="false"/>
               <w:numPr>
                 <w:ilvl w:val="0"/>
-                <w:numId w:val="2"/>
+                <w:numId w:val="1"/>
               </w:numPr>
               <w:tabs>
                 <w:tab w:val="clear" w:pos="708"/>
@@ -5327,7 +5033,7 @@
               <w:widowControl w:val="false"/>
               <w:numPr>
                 <w:ilvl w:val="0"/>
-                <w:numId w:val="2"/>
+                <w:numId w:val="1"/>
               </w:numPr>
               <w:tabs>
                 <w:tab w:val="clear" w:pos="708"/>
@@ -5373,7 +5079,7 @@
               <w:widowControl w:val="false"/>
               <w:numPr>
                 <w:ilvl w:val="0"/>
-                <w:numId w:val="2"/>
+                <w:numId w:val="1"/>
               </w:numPr>
               <w:tabs>
                 <w:tab w:val="clear" w:pos="708"/>
@@ -5479,7 +5185,7 @@
                 <wp:positionV relativeFrom="paragraph">
                   <wp:posOffset>635</wp:posOffset>
                 </wp:positionV>
-                <wp:extent cx="19685" cy="177165"/>
+                <wp:extent cx="20320" cy="177165"/>
                 <wp:effectExtent l="0" t="0" r="0" b="0"/>
                 <wp:wrapNone/>
                 <wp:docPr id="3" name="Frame1"/>
@@ -5490,7 +5196,7 @@
                       <wps:spPr>
                         <a:xfrm>
                           <a:off x="0" y="0"/>
-                          <a:ext cx="19080" cy="176400"/>
+                          <a:ext cx="19800" cy="176400"/>
                         </a:xfrm>
                         <a:prstGeom prst="rect">
                           <a:avLst/>
@@ -5532,7 +5238,7 @@
           </mc:Choice>
           <mc:Fallback>
             <w:pict>
-              <v:rect id="shape_0" ID="Frame1" stroked="f" style="position:absolute;margin-left:0pt;margin-top:0.05pt;width:1.45pt;height:13.85pt" wp14:anchorId="39B05A4D">
+              <v:rect id="shape_0" ID="Frame1" stroked="f" style="position:absolute;margin-left:0pt;margin-top:0.05pt;width:1.5pt;height:13.85pt" wp14:anchorId="39B05A4D">
                 <w10:wrap type="none"/>
                 <v:fill o:detectmouseclick="t" on="false"/>
                 <v:stroke color="#3465a4" joinstyle="round" endcap="flat"/>
@@ -5572,23 +5278,6 @@
 </w:document>
 </file>
 
-<file path=word/comments.xml><?xml version="1.0" encoding="utf-8"?>
-<w:comments xmlns:o="urn:schemas-microsoft-com:office:office" xmlns:r="http://schemas.openxmlformats.org/officeDocument/2006/relationships" xmlns:v="urn:schemas-microsoft-com:vml" xmlns:w="http://schemas.openxmlformats.org/wordprocessingml/2006/main" xmlns:w10="urn:schemas-microsoft-com:office:word" xmlns:wp="http://schemas.openxmlformats.org/drawingml/2006/wordprocessingDrawing" xmlns:wps="http://schemas.microsoft.com/office/word/2010/wordprocessingShape" xmlns:wpg="http://schemas.microsoft.com/office/word/2010/wordprocessingGroup" xmlns:mc="http://schemas.openxmlformats.org/markup-compatibility/2006" xmlns:wp14="http://schemas.microsoft.com/office/word/2010/wordprocessingDrawing" xmlns:w14="http://schemas.microsoft.com/office/word/2010/wordml" mc:Ignorable="w14 wp14">
-  <w:comment w:id="0" w:author="Hannah Metzler" w:date="2024-08-07T10:39:00Z" w:initials="HM">
-    <w:p>
-      <w:r>
-        <w:rPr>
-          <w:rFonts w:eastAsia="DejaVu Sans" w:cs="Noto Sans Arabic UI" w:ascii="Cambria" w:hAnsi="Cambria"/>
-          <w:sz w:val="20"/>
-          <w:lang w:eastAsia="en-US" w:bidi="en-US" w:val="en-GB"/>
-        </w:rPr>
-        <w:t>@Mareike</w:t>
-      </w:r>
-    </w:p>
-  </w:comment>
-</w:comments>
-</file>
-
 <file path=word/footer1.xml><?xml version="1.0" encoding="utf-8"?>
 <w:ftr xmlns:o="urn:schemas-microsoft-com:office:office" xmlns:r="http://schemas.openxmlformats.org/officeDocument/2006/relationships" xmlns:v="urn:schemas-microsoft-com:vml" xmlns:w="http://schemas.openxmlformats.org/wordprocessingml/2006/main" xmlns:w10="urn:schemas-microsoft-com:office:word" xmlns:wp="http://schemas.openxmlformats.org/drawingml/2006/wordprocessingDrawing" xmlns:wps="http://schemas.microsoft.com/office/word/2010/wordprocessingShape" xmlns:wpg="http://schemas.microsoft.com/office/word/2010/wordprocessingGroup" xmlns:mc="http://schemas.openxmlformats.org/markup-compatibility/2006" xmlns:wp14="http://schemas.microsoft.com/office/word/2010/wordprocessingDrawing" xmlns:w14="http://schemas.microsoft.com/office/word/2010/wordml" mc:Ignorable="w14 wp14">
   <w:p>
@@ -5614,7 +5303,7 @@
               <wp:positionV relativeFrom="paragraph">
                 <wp:posOffset>635</wp:posOffset>
               </wp:positionV>
-              <wp:extent cx="62865" cy="116205"/>
+              <wp:extent cx="63500" cy="116205"/>
               <wp:effectExtent l="0" t="0" r="0" b="0"/>
               <wp:wrapSquare wrapText="bothSides"/>
               <wp:docPr id="6" name="Frame2"/>
@@ -5625,7 +5314,7 @@
                     <wps:spPr>
                       <a:xfrm>
                         <a:off x="0" y="0"/>
-                        <a:ext cx="62280" cy="115560"/>
+                        <a:ext cx="63000" cy="115560"/>
                       </a:xfrm>
                       <a:prstGeom prst="rect">
                         <a:avLst/>
@@ -5718,7 +5407,7 @@
         </mc:Choice>
         <mc:Fallback>
           <w:pict>
-            <v:rect id="shape_0" ID="Frame2" stroked="f" style="position:absolute;margin-left:448.65pt;margin-top:0.05pt;width:4.85pt;height:9.05pt;mso-position-horizontal:right;mso-position-horizontal-relative:margin" wp14:anchorId="513E959B">
+            <v:rect id="shape_0" ID="Frame2" stroked="f" style="position:absolute;margin-left:448.6pt;margin-top:0.05pt;width:4.9pt;height:9.05pt;mso-position-horizontal:right;mso-position-horizontal-relative:margin" wp14:anchorId="513E959B">
               <w10:wrap type="square"/>
               <v:fill o:detectmouseclick="t" on="false"/>
               <v:stroke color="#3465a4" joinstyle="round" endcap="flat"/>
@@ -5836,16 +5525,16 @@
           <wp:effectExtent l="0" t="0" r="0" b="0"/>
           <wp:wrapTight wrapText="bothSides">
             <wp:wrapPolygon edited="0">
-              <wp:start x="1214" y="0"/>
-              <wp:lineTo x="-53" y="4300"/>
-              <wp:lineTo x="-53" y="12966"/>
-              <wp:lineTo x="889" y="20530"/>
-              <wp:lineTo x="1214" y="20530"/>
-              <wp:lineTo x="16850" y="20530"/>
-              <wp:lineTo x="21407" y="16201"/>
-              <wp:lineTo x="21407" y="8625"/>
-              <wp:lineTo x="15551" y="0"/>
-              <wp:lineTo x="1214" y="0"/>
+              <wp:start x="1205" y="0"/>
+              <wp:lineTo x="-58" y="4296"/>
+              <wp:lineTo x="-58" y="12959"/>
+              <wp:lineTo x="880" y="20520"/>
+              <wp:lineTo x="1205" y="20520"/>
+              <wp:lineTo x="16846" y="20520"/>
+              <wp:lineTo x="21404" y="16193"/>
+              <wp:lineTo x="21404" y="8618"/>
+              <wp:lineTo x="15547" y="0"/>
+              <wp:lineTo x="1205" y="0"/>
             </wp:wrapPolygon>
           </wp:wrapTight>
           <wp:docPr id="5" name="Grafik 10" descr=""/>
@@ -5889,125 +5578,6 @@
 <file path=word/numbering.xml><?xml version="1.0" encoding="utf-8"?>
 <w:numbering xmlns:w="http://schemas.openxmlformats.org/wordprocessingml/2006/main" xmlns:o="urn:schemas-microsoft-com:office:office" xmlns:r="http://schemas.openxmlformats.org/officeDocument/2006/relationships" xmlns:v="urn:schemas-microsoft-com:vml">
   <w:abstractNum w:abstractNumId="1">
-    <w:lvl w:ilvl="0">
-      <w:start w:val="1"/>
-      <w:numFmt w:val="none"/>
-      <w:suff w:val="nothing"/>
-      <w:lvlText w:val=""/>
-      <w:lvlJc w:val="left"/>
-      <w:pPr>
-        <w:tabs>
-          <w:tab w:val="num" w:pos="0"/>
-        </w:tabs>
-        <w:ind w:left="0" w:hanging="0"/>
-      </w:pPr>
-    </w:lvl>
-    <w:lvl w:ilvl="1">
-      <w:start w:val="1"/>
-      <w:numFmt w:val="none"/>
-      <w:suff w:val="nothing"/>
-      <w:lvlText w:val=""/>
-      <w:lvlJc w:val="left"/>
-      <w:pPr>
-        <w:tabs>
-          <w:tab w:val="num" w:pos="0"/>
-        </w:tabs>
-        <w:ind w:left="0" w:hanging="0"/>
-      </w:pPr>
-    </w:lvl>
-    <w:lvl w:ilvl="2">
-      <w:start w:val="1"/>
-      <w:numFmt w:val="none"/>
-      <w:suff w:val="nothing"/>
-      <w:lvlText w:val=""/>
-      <w:lvlJc w:val="left"/>
-      <w:pPr>
-        <w:tabs>
-          <w:tab w:val="num" w:pos="0"/>
-        </w:tabs>
-        <w:ind w:left="0" w:hanging="0"/>
-      </w:pPr>
-    </w:lvl>
-    <w:lvl w:ilvl="3">
-      <w:start w:val="1"/>
-      <w:numFmt w:val="none"/>
-      <w:suff w:val="nothing"/>
-      <w:lvlText w:val=""/>
-      <w:lvlJc w:val="left"/>
-      <w:pPr>
-        <w:tabs>
-          <w:tab w:val="num" w:pos="0"/>
-        </w:tabs>
-        <w:ind w:left="0" w:hanging="0"/>
-      </w:pPr>
-    </w:lvl>
-    <w:lvl w:ilvl="4">
-      <w:start w:val="1"/>
-      <w:numFmt w:val="none"/>
-      <w:suff w:val="nothing"/>
-      <w:lvlText w:val=""/>
-      <w:lvlJc w:val="left"/>
-      <w:pPr>
-        <w:tabs>
-          <w:tab w:val="num" w:pos="0"/>
-        </w:tabs>
-        <w:ind w:left="0" w:hanging="0"/>
-      </w:pPr>
-    </w:lvl>
-    <w:lvl w:ilvl="5">
-      <w:start w:val="1"/>
-      <w:numFmt w:val="none"/>
-      <w:suff w:val="nothing"/>
-      <w:lvlText w:val=""/>
-      <w:lvlJc w:val="left"/>
-      <w:pPr>
-        <w:tabs>
-          <w:tab w:val="num" w:pos="0"/>
-        </w:tabs>
-        <w:ind w:left="0" w:hanging="0"/>
-      </w:pPr>
-    </w:lvl>
-    <w:lvl w:ilvl="6">
-      <w:start w:val="1"/>
-      <w:numFmt w:val="none"/>
-      <w:suff w:val="nothing"/>
-      <w:lvlText w:val=""/>
-      <w:lvlJc w:val="left"/>
-      <w:pPr>
-        <w:tabs>
-          <w:tab w:val="num" w:pos="0"/>
-        </w:tabs>
-        <w:ind w:left="0" w:hanging="0"/>
-      </w:pPr>
-    </w:lvl>
-    <w:lvl w:ilvl="7">
-      <w:start w:val="1"/>
-      <w:numFmt w:val="none"/>
-      <w:suff w:val="nothing"/>
-      <w:lvlText w:val=""/>
-      <w:lvlJc w:val="left"/>
-      <w:pPr>
-        <w:tabs>
-          <w:tab w:val="num" w:pos="0"/>
-        </w:tabs>
-        <w:ind w:left="0" w:hanging="0"/>
-      </w:pPr>
-    </w:lvl>
-    <w:lvl w:ilvl="8">
-      <w:start w:val="1"/>
-      <w:numFmt w:val="none"/>
-      <w:suff w:val="nothing"/>
-      <w:lvlText w:val=""/>
-      <w:lvlJc w:val="left"/>
-      <w:pPr>
-        <w:tabs>
-          <w:tab w:val="num" w:pos="0"/>
-        </w:tabs>
-        <w:ind w:left="0" w:hanging="0"/>
-      </w:pPr>
-    </w:lvl>
-  </w:abstractNum>
-  <w:abstractNum w:abstractNumId="2">
     <w:lvl w:ilvl="0">
       <w:start w:val="1"/>
       <w:numFmt w:val="bullet"/>
@@ -6142,6 +5712,126 @@
       <w:rPr>
         <w:rFonts w:ascii="Wingdings" w:hAnsi="Wingdings" w:cs="Wingdings" w:hint="default"/>
       </w:rPr>
+    </w:lvl>
+  </w:abstractNum>
+  <w:abstractNum w:abstractNumId="2">
+    <w:lvl w:ilvl="0">
+      <w:start w:val="1"/>
+      <w:numFmt w:val="none"/>
+      <w:suff w:val="nothing"/>
+      <w:lvlText w:val=""/>
+      <w:lvlJc w:val="left"/>
+      <w:pPr>
+        <w:tabs>
+          <w:tab w:val="num" w:pos="0"/>
+        </w:tabs>
+        <w:ind w:left="0" w:hanging="0"/>
+      </w:pPr>
+    </w:lvl>
+    <w:lvl w:ilvl="1">
+      <w:start w:val="1"/>
+      <w:numFmt w:val="none"/>
+      <w:suff w:val="nothing"/>
+      <w:lvlText w:val=""/>
+      <w:lvlJc w:val="left"/>
+      <w:pPr>
+        <w:tabs>
+          <w:tab w:val="num" w:pos="0"/>
+        </w:tabs>
+        <w:ind w:left="0" w:hanging="0"/>
+      </w:pPr>
+    </w:lvl>
+    <w:lvl w:ilvl="2">
+      <w:start w:val="1"/>
+      <w:pStyle w:val="Heading3"/>
+      <w:numFmt w:val="none"/>
+      <w:suff w:val="nothing"/>
+      <w:lvlText w:val=""/>
+      <w:lvlJc w:val="left"/>
+      <w:pPr>
+        <w:tabs>
+          <w:tab w:val="num" w:pos="0"/>
+        </w:tabs>
+        <w:ind w:left="0" w:hanging="0"/>
+      </w:pPr>
+    </w:lvl>
+    <w:lvl w:ilvl="3">
+      <w:start w:val="1"/>
+      <w:numFmt w:val="none"/>
+      <w:suff w:val="nothing"/>
+      <w:lvlText w:val=""/>
+      <w:lvlJc w:val="left"/>
+      <w:pPr>
+        <w:tabs>
+          <w:tab w:val="num" w:pos="0"/>
+        </w:tabs>
+        <w:ind w:left="0" w:hanging="0"/>
+      </w:pPr>
+    </w:lvl>
+    <w:lvl w:ilvl="4">
+      <w:start w:val="1"/>
+      <w:numFmt w:val="none"/>
+      <w:suff w:val="nothing"/>
+      <w:lvlText w:val=""/>
+      <w:lvlJc w:val="left"/>
+      <w:pPr>
+        <w:tabs>
+          <w:tab w:val="num" w:pos="0"/>
+        </w:tabs>
+        <w:ind w:left="0" w:hanging="0"/>
+      </w:pPr>
+    </w:lvl>
+    <w:lvl w:ilvl="5">
+      <w:start w:val="1"/>
+      <w:numFmt w:val="none"/>
+      <w:suff w:val="nothing"/>
+      <w:lvlText w:val=""/>
+      <w:lvlJc w:val="left"/>
+      <w:pPr>
+        <w:tabs>
+          <w:tab w:val="num" w:pos="0"/>
+        </w:tabs>
+        <w:ind w:left="0" w:hanging="0"/>
+      </w:pPr>
+    </w:lvl>
+    <w:lvl w:ilvl="6">
+      <w:start w:val="1"/>
+      <w:numFmt w:val="none"/>
+      <w:suff w:val="nothing"/>
+      <w:lvlText w:val=""/>
+      <w:lvlJc w:val="left"/>
+      <w:pPr>
+        <w:tabs>
+          <w:tab w:val="num" w:pos="0"/>
+        </w:tabs>
+        <w:ind w:left="0" w:hanging="0"/>
+      </w:pPr>
+    </w:lvl>
+    <w:lvl w:ilvl="7">
+      <w:start w:val="1"/>
+      <w:numFmt w:val="none"/>
+      <w:suff w:val="nothing"/>
+      <w:lvlText w:val=""/>
+      <w:lvlJc w:val="left"/>
+      <w:pPr>
+        <w:tabs>
+          <w:tab w:val="num" w:pos="0"/>
+        </w:tabs>
+        <w:ind w:left="0" w:hanging="0"/>
+      </w:pPr>
+    </w:lvl>
+    <w:lvl w:ilvl="8">
+      <w:start w:val="1"/>
+      <w:numFmt w:val="none"/>
+      <w:suff w:val="nothing"/>
+      <w:lvlText w:val=""/>
+      <w:lvlJc w:val="left"/>
+      <w:pPr>
+        <w:tabs>
+          <w:tab w:val="num" w:pos="0"/>
+        </w:tabs>
+        <w:ind w:left="0" w:hanging="0"/>
+      </w:pPr>
     </w:lvl>
   </w:abstractNum>
   <w:num w:numId="1">
@@ -6566,6 +6256,23 @@
       <w:lang w:val="de-AT" w:eastAsia="de-DE" w:bidi="ar-SA"/>
     </w:rPr>
   </w:style>
+  <w:style w:type="paragraph" w:styleId="Heading3">
+    <w:name w:val="Heading 3"/>
+    <w:basedOn w:val="Heading"/>
+    <w:next w:val="TextBody"/>
+    <w:qFormat/>
+    <w:pPr>
+      <w:spacing w:before="140" w:after="120"/>
+      <w:outlineLvl w:val="2"/>
+    </w:pPr>
+    <w:rPr>
+      <w:rFonts w:ascii="Liberation Serif" w:hAnsi="Liberation Serif" w:eastAsia="DejaVu Sans" w:cs="Noto Sans Arabic UI"/>
+      <w:b/>
+      <w:bCs/>
+      <w:sz w:val="28"/>
+      <w:szCs w:val="28"/>
+    </w:rPr>
+  </w:style>
   <w:style w:type="character" w:styleId="DefaultParagraphFont" w:default="1">
     <w:name w:val="Default Paragraph Font"/>
     <w:uiPriority w:val="1"/>
@@ -6827,7 +6534,7 @@
       <w:kern w:val="0"/>
       <w:sz w:val="24"/>
       <w:szCs w:val="24"/>
-      <w:lang w:eastAsia="en-US" w:val="de-AT" w:bidi="ar-SA"/>
+      <w:lang w:val="de-AT" w:eastAsia="en-US" w:bidi="ar-SA"/>
     </w:rPr>
   </w:style>
   <w:style w:type="paragraph" w:styleId="TableContents" w:customStyle="1">

</xml_diff>

<commit_message>
restructure and update workshop
</commit_message>
<xml_diff>
--- a/LLM_skills_training.docx
+++ b/LLM_skills_training.docx
@@ -1,6 +1,6 @@
 
 <file path=word/document.xml><?xml version="1.0" encoding="utf-8"?>
-<w:document xmlns:o="urn:schemas-microsoft-com:office:office" xmlns:r="http://schemas.openxmlformats.org/officeDocument/2006/relationships" xmlns:v="urn:schemas-microsoft-com:vml" xmlns:w="http://schemas.openxmlformats.org/wordprocessingml/2006/main" xmlns:w10="urn:schemas-microsoft-com:office:word" xmlns:wp="http://schemas.openxmlformats.org/drawingml/2006/wordprocessingDrawing" xmlns:wps="http://schemas.microsoft.com/office/word/2010/wordprocessingShape" xmlns:wpg="http://schemas.microsoft.com/office/word/2010/wordprocessingGroup" xmlns:mc="http://schemas.openxmlformats.org/markup-compatibility/2006" xmlns:wp14="http://schemas.microsoft.com/office/word/2010/wordprocessingDrawing" xmlns:w14="http://schemas.microsoft.com/office/word/2010/wordml" mc:Ignorable="w14 wp14">
+<w:document xmlns:o="urn:schemas-microsoft-com:office:office" xmlns:r="http://schemas.openxmlformats.org/officeDocument/2006/relationships" xmlns:v="urn:schemas-microsoft-com:vml" xmlns:w="http://schemas.openxmlformats.org/wordprocessingml/2006/main" xmlns:w10="urn:schemas-microsoft-com:office:word" xmlns:wp="http://schemas.openxmlformats.org/drawingml/2006/wordprocessingDrawing" xmlns:wps="http://schemas.microsoft.com/office/word/2010/wordprocessingShape" xmlns:wpg="http://schemas.microsoft.com/office/word/2010/wordprocessingGroup" xmlns:mc="http://schemas.openxmlformats.org/markup-compatibility/2006" xmlns:wp14="http://schemas.microsoft.com/office/word/2010/wordprocessingDrawing" xmlns:w14="http://schemas.microsoft.com/office/word/2010/wordml" xmlns:w15="http://schemas.microsoft.com/office/word/2012/wordml" mc:Ignorable="w14 wp14 w15">
   <w:body>
     <w:p>
       <w:pPr>
@@ -684,6 +684,7 @@
         <w:tblW w:w="9014" w:type="dxa"/>
         <w:jc w:val="left"/>
         <w:tblInd w:w="0" w:type="dxa"/>
+        <w:tblLayout w:type="fixed"/>
         <w:tblCellMar>
           <w:top w:w="115" w:type="dxa"/>
           <w:left w:w="115" w:type="dxa"/>
@@ -856,7 +857,29 @@
                 <w:szCs w:val="20"/>
                 <w:lang w:val="en-US"/>
               </w:rPr>
-              <w:t>9:00 – 9:15</w:t>
+              <w:t>9:00 – 9:</w:t>
+            </w:r>
+            <w:r>
+              <w:rPr>
+                <w:rFonts w:eastAsia="MS Mincho" w:cs="Calibri" w:ascii="Calibri" w:hAnsi="Calibri" w:asciiTheme="majorHAnsi" w:cstheme="majorHAnsi" w:hAnsiTheme="majorHAnsi"/>
+                <w:bCs/>
+                <w:color w:val="000000" w:themeColor="text1"/>
+                <w:sz w:val="20"/>
+                <w:szCs w:val="20"/>
+                <w:lang w:val="en-US"/>
+              </w:rPr>
+              <w:t>2</w:t>
+            </w:r>
+            <w:r>
+              <w:rPr>
+                <w:rFonts w:eastAsia="MS Mincho" w:cs="Calibri" w:ascii="Calibri" w:hAnsi="Calibri" w:asciiTheme="majorHAnsi" w:cstheme="majorHAnsi" w:hAnsiTheme="majorHAnsi"/>
+                <w:bCs/>
+                <w:color w:val="000000" w:themeColor="text1"/>
+                <w:sz w:val="20"/>
+                <w:szCs w:val="20"/>
+                <w:lang w:val="en-US"/>
+              </w:rPr>
+              <w:t>5</w:t>
             </w:r>
           </w:p>
         </w:tc>
@@ -1007,7 +1030,18 @@
                 <w:szCs w:val="20"/>
                 <w:lang w:val="en-US"/>
               </w:rPr>
-              <w:t>45 min</w:t>
+              <w:t xml:space="preserve">50 </w:t>
+            </w:r>
+            <w:r>
+              <w:rPr>
+                <w:rFonts w:cs="Calibri" w:ascii="Calibri" w:hAnsi="Calibri" w:cstheme="majorHAnsi"/>
+                <w:bCs/>
+                <w:color w:val="000000" w:themeColor="text1"/>
+                <w:sz w:val="20"/>
+                <w:szCs w:val="20"/>
+                <w:lang w:val="en-US"/>
+              </w:rPr>
+              <w:t>min</w:t>
             </w:r>
           </w:p>
         </w:tc>
@@ -1196,7 +1230,18 @@
                 <w:szCs w:val="20"/>
                 <w:lang w:val="en-US"/>
               </w:rPr>
-              <w:t xml:space="preserve">30 min </w:t>
+              <w:t xml:space="preserve">45 </w:t>
+            </w:r>
+            <w:r>
+              <w:rPr>
+                <w:rFonts w:cs="Calibri" w:ascii="Calibri" w:hAnsi="Calibri" w:cstheme="majorHAnsi"/>
+                <w:bCs/>
+                <w:color w:val="000000" w:themeColor="text1"/>
+                <w:sz w:val="20"/>
+                <w:szCs w:val="20"/>
+                <w:lang w:val="en-US"/>
+              </w:rPr>
+              <w:t xml:space="preserve"> min</w:t>
             </w:r>
           </w:p>
         </w:tc>
@@ -1243,6 +1288,7 @@
           <w:p>
             <w:pPr>
               <w:pStyle w:val="Default"/>
+              <w:widowControl w:val="false"/>
               <w:spacing w:before="114" w:after="114"/>
               <w:rPr>
                 <w:rFonts w:ascii="Calibri" w:hAnsi="Calibri" w:cs="Verdana"/>
@@ -1375,7 +1421,7 @@
                 <w:szCs w:val="20"/>
                 <w:lang w:val="en-US"/>
               </w:rPr>
-              <w:t>30 min</w:t>
+              <w:t>11:00-11:15</w:t>
             </w:r>
           </w:p>
         </w:tc>
@@ -1397,48 +1443,19 @@
               <w:spacing w:lineRule="auto" w:line="276" w:before="114" w:after="114"/>
               <w:jc w:val="center"/>
               <w:rPr>
-                <w:rFonts w:ascii="Calibri" w:hAnsi="Calibri" w:eastAsia="MS Mincho" w:cs="Calibri" w:asciiTheme="majorHAnsi" w:cstheme="majorHAnsi" w:hAnsiTheme="majorHAnsi"/>
-                <w:bCs/>
-                <w:color w:val="000000" w:themeColor="text1"/>
-                <w:sz w:val="20"/>
-                <w:szCs w:val="20"/>
                 <w:u w:val="single"/>
                 <w:lang w:val="en-US"/>
               </w:rPr>
             </w:pPr>
             <w:r>
               <w:rPr>
-                <w:rFonts w:eastAsia="MS Mincho" w:cs="Calibri" w:ascii="Calibri" w:hAnsi="Calibri" w:asciiTheme="majorHAnsi" w:cstheme="majorHAnsi" w:hAnsiTheme="majorHAnsi"/>
-                <w:bCs/>
-                <w:color w:val="000000" w:themeColor="text1"/>
-                <w:sz w:val="20"/>
-                <w:szCs w:val="20"/>
-                <w:u w:val="single"/>
-                <w:lang w:val="en-US"/>
-              </w:rPr>
-              <w:t>Prompting Strategies</w:t>
-            </w:r>
-          </w:p>
-          <w:p>
-            <w:pPr>
-              <w:pStyle w:val="Normal"/>
-              <w:widowControl w:val="false"/>
-              <w:spacing w:lineRule="auto" w:line="276"/>
-              <w:jc w:val="center"/>
-              <w:rPr>
-                <w:color w:val="000000"/>
-              </w:rPr>
-            </w:pPr>
-            <w:r>
-              <w:rPr>
-                <w:rFonts w:eastAsia="MS Mincho" w:cs="Calibri" w:ascii="Calibri" w:hAnsi="Calibri" w:asciiTheme="majorHAnsi" w:cstheme="majorHAnsi" w:hAnsiTheme="majorHAnsi"/>
-                <w:bCs/>
-                <w:color w:val="000000" w:themeColor="text1"/>
-                <w:sz w:val="20"/>
-                <w:szCs w:val="20"/>
-                <w:lang w:val="en-GB"/>
-              </w:rPr>
-              <w:t>Reduce hallucinations and optimize your prompts</w:t>
+                <w:rFonts w:eastAsia="MS Mincho" w:cs="Calibri" w:ascii="Calibri" w:hAnsi="Calibri" w:cstheme="majorHAnsi"/>
+                <w:color w:val="000000" w:themeColor="text1"/>
+                <w:sz w:val="20"/>
+                <w:szCs w:val="20"/>
+                <w:lang w:val="en-US"/>
+              </w:rPr>
+              <w:t>Coffee break</w:t>
             </w:r>
           </w:p>
         </w:tc>
@@ -1475,30 +1492,26 @@
               <w:spacing w:lineRule="auto" w:line="276"/>
               <w:jc w:val="center"/>
               <w:rPr>
-                <w:rFonts w:ascii="Calibri" w:hAnsi="Calibri" w:eastAsia="MS Mincho" w:cs="Calibri" w:asciiTheme="majorHAnsi" w:cstheme="majorHAnsi" w:hAnsiTheme="majorHAnsi"/>
-                <w:bCs/>
-                <w:color w:val="000000" w:themeColor="text1"/>
-                <w:sz w:val="20"/>
-                <w:szCs w:val="20"/>
-                <w:lang w:val="en-US"/>
-              </w:rPr>
-            </w:pPr>
-            <w:r>
-              <w:rPr>
-                <w:rFonts w:eastAsia="MS Mincho" w:cs="Calibri" w:ascii="Calibri" w:hAnsi="Calibri"/>
-                <w:color w:val="000000"/>
-                <w:sz w:val="20"/>
-                <w:szCs w:val="20"/>
-                <w:lang w:val="en-US"/>
-              </w:rPr>
-              <w:t>Teaching input &amp; Exercise</w:t>
+                <w:rFonts w:cs="Calibri" w:cstheme="majorHAnsi"/>
+                <w:bCs/>
+                <w:color w:val="000000" w:themeColor="text1"/>
+                <w:lang w:val="en-US"/>
+              </w:rPr>
+            </w:pPr>
+            <w:r>
+              <w:rPr>
+                <w:rFonts w:cs="Calibri" w:cstheme="majorHAnsi"/>
+                <w:bCs/>
+                <w:color w:val="000000" w:themeColor="text1"/>
+                <w:lang w:val="en-US"/>
+              </w:rPr>
             </w:r>
           </w:p>
         </w:tc>
       </w:tr>
       <w:tr>
         <w:trPr>
-          <w:trHeight w:val="25" w:hRule="atLeast"/>
+          <w:trHeight w:val="731" w:hRule="atLeast"/>
         </w:trPr>
         <w:tc>
           <w:tcPr>
@@ -1542,63 +1555,9 @@
               </w:rPr>
             </w:pPr>
             <w:r>
-              <w:rPr>
-                <w:rFonts w:eastAsia="MS Mincho" w:cs="Calibri" w:ascii="Calibri" w:hAnsi="Calibri" w:cstheme="majorHAnsi"/>
-                <w:bCs/>
-                <w:color w:val="000000" w:themeColor="text1"/>
-                <w:sz w:val="20"/>
-                <w:szCs w:val="20"/>
-                <w:lang w:val="en-US"/>
-              </w:rPr>
-              <w:t>11:00-11:15</w:t>
-            </w:r>
-          </w:p>
-        </w:tc>
-        <w:tc>
-          <w:tcPr>
-            <w:tcW w:w="5219" w:type="dxa"/>
-            <w:tcBorders>
-              <w:top w:val="nil"/>
-              <w:left w:val="single" w:sz="4" w:space="0" w:color="2A8FFF"/>
-              <w:bottom w:val="single" w:sz="4" w:space="0" w:color="2A8FFF"/>
-              <w:right w:val="nil"/>
-            </w:tcBorders>
-            <w:vAlign w:val="center"/>
-          </w:tcPr>
-          <w:p>
-            <w:pPr>
-              <w:pStyle w:val="Normal"/>
-              <w:widowControl w:val="false"/>
-              <w:spacing w:lineRule="auto" w:line="276" w:before="114" w:after="114"/>
-              <w:jc w:val="center"/>
-              <w:rPr>
-                <w:u w:val="single"/>
-                <w:lang w:val="en-US"/>
-              </w:rPr>
-            </w:pPr>
-            <w:r>
-              <w:rPr>
-                <w:rFonts w:eastAsia="MS Mincho" w:cs="Calibri" w:ascii="Calibri" w:hAnsi="Calibri" w:cstheme="majorHAnsi"/>
-                <w:color w:val="000000" w:themeColor="text1"/>
-                <w:sz w:val="20"/>
-                <w:szCs w:val="20"/>
-                <w:lang w:val="en-US"/>
-              </w:rPr>
-              <w:t>Coffee break</w:t>
-            </w:r>
-          </w:p>
-        </w:tc>
-        <w:tc>
-          <w:tcPr>
-            <w:tcW w:w="1996" w:type="dxa"/>
-            <w:tcBorders>
-              <w:top w:val="nil"/>
-              <w:left w:val="single" w:sz="4" w:space="0" w:color="2A8FFF"/>
-              <w:bottom w:val="single" w:sz="4" w:space="0" w:color="2A8FFF"/>
-              <w:right w:val="single" w:sz="4" w:space="0" w:color="2A8FFF"/>
-            </w:tcBorders>
-            <w:vAlign w:val="center"/>
-          </w:tcPr>
+              <w:rPr/>
+            </w:r>
+          </w:p>
           <w:p>
             <w:pPr>
               <w:pStyle w:val="Normal"/>
@@ -1621,19 +1580,151 @@
               <w:spacing w:lineRule="auto" w:line="276"/>
               <w:jc w:val="center"/>
               <w:rPr>
-                <w:rFonts w:cs="Calibri" w:cstheme="majorHAnsi"/>
-                <w:bCs/>
-                <w:color w:val="000000" w:themeColor="text1"/>
-                <w:lang w:val="en-US"/>
-              </w:rPr>
-            </w:pPr>
-            <w:r>
-              <w:rPr>
-                <w:rFonts w:cs="Calibri" w:cstheme="majorHAnsi"/>
-                <w:bCs/>
-                <w:color w:val="000000" w:themeColor="text1"/>
-                <w:lang w:val="en-US"/>
-              </w:rPr>
+                <w:rFonts w:ascii="Calibri" w:hAnsi="Calibri" w:cs="Calibri" w:asciiTheme="majorHAnsi" w:cstheme="majorHAnsi" w:hAnsiTheme="majorHAnsi"/>
+                <w:bCs/>
+                <w:color w:val="000000" w:themeColor="text1"/>
+                <w:sz w:val="20"/>
+                <w:szCs w:val="20"/>
+                <w:lang w:val="en-US"/>
+              </w:rPr>
+            </w:pPr>
+            <w:r>
+              <w:rPr>
+                <w:rFonts w:eastAsia="MS Mincho" w:cs="Calibri" w:ascii="Calibri" w:hAnsi="Calibri" w:cstheme="majorHAnsi"/>
+                <w:bCs/>
+                <w:color w:val="000000" w:themeColor="text1"/>
+                <w:sz w:val="20"/>
+                <w:szCs w:val="20"/>
+                <w:lang w:val="en-US"/>
+              </w:rPr>
+              <w:t>30</w:t>
+            </w:r>
+            <w:r>
+              <w:rPr>
+                <w:rFonts w:eastAsia="MS Mincho" w:cs="Calibri" w:ascii="Calibri" w:hAnsi="Calibri" w:cstheme="majorHAnsi"/>
+                <w:bCs/>
+                <w:color w:val="000000" w:themeColor="text1"/>
+                <w:sz w:val="20"/>
+                <w:szCs w:val="20"/>
+                <w:lang w:val="en-US"/>
+              </w:rPr>
+              <w:t xml:space="preserve"> min</w:t>
+            </w:r>
+          </w:p>
+        </w:tc>
+        <w:tc>
+          <w:tcPr>
+            <w:tcW w:w="5219" w:type="dxa"/>
+            <w:tcBorders>
+              <w:top w:val="nil"/>
+              <w:left w:val="single" w:sz="4" w:space="0" w:color="2A8FFF"/>
+              <w:bottom w:val="single" w:sz="4" w:space="0" w:color="2A8FFF"/>
+              <w:right w:val="nil"/>
+            </w:tcBorders>
+            <w:vAlign w:val="center"/>
+          </w:tcPr>
+          <w:p>
+            <w:pPr>
+              <w:pStyle w:val="Normal"/>
+              <w:widowControl w:val="false"/>
+              <w:spacing w:lineRule="auto" w:line="276" w:before="114" w:after="114"/>
+              <w:jc w:val="center"/>
+              <w:rPr>
+                <w:rFonts w:ascii="Calibri" w:hAnsi="Calibri" w:eastAsia="MS Mincho" w:cs="Calibri" w:asciiTheme="majorHAnsi" w:cstheme="majorHAnsi" w:hAnsiTheme="majorHAnsi"/>
+                <w:bCs/>
+                <w:color w:val="000000" w:themeColor="text1"/>
+                <w:sz w:val="20"/>
+                <w:szCs w:val="20"/>
+                <w:u w:val="single"/>
+                <w:lang w:val="en-US"/>
+              </w:rPr>
+            </w:pPr>
+            <w:r>
+              <w:rPr>
+                <w:rFonts w:eastAsia="MS Mincho" w:cs="Calibri" w:ascii="Calibri" w:hAnsi="Calibri" w:asciiTheme="majorHAnsi" w:cstheme="majorHAnsi" w:hAnsiTheme="majorHAnsi"/>
+                <w:bCs/>
+                <w:color w:val="000000" w:themeColor="text1"/>
+                <w:sz w:val="20"/>
+                <w:szCs w:val="20"/>
+                <w:u w:val="single"/>
+                <w:lang w:val="en-US"/>
+              </w:rPr>
+              <w:t>Prompting Strategies</w:t>
+            </w:r>
+          </w:p>
+          <w:p>
+            <w:pPr>
+              <w:pStyle w:val="Normal"/>
+              <w:widowControl w:val="false"/>
+              <w:spacing w:lineRule="auto" w:line="276"/>
+              <w:jc w:val="center"/>
+              <w:rPr>
+                <w:color w:val="000000"/>
+              </w:rPr>
+            </w:pPr>
+            <w:r>
+              <w:rPr>
+                <w:rFonts w:eastAsia="MS Mincho" w:cs="Calibri" w:ascii="Calibri" w:hAnsi="Calibri" w:asciiTheme="majorHAnsi" w:cstheme="majorHAnsi" w:hAnsiTheme="majorHAnsi"/>
+                <w:bCs/>
+                <w:color w:val="000000" w:themeColor="text1"/>
+                <w:sz w:val="20"/>
+                <w:szCs w:val="20"/>
+                <w:lang w:val="en-GB"/>
+              </w:rPr>
+              <w:t>Reduce hallucinations and optimize your prompts</w:t>
+            </w:r>
+          </w:p>
+        </w:tc>
+        <w:tc>
+          <w:tcPr>
+            <w:tcW w:w="1996" w:type="dxa"/>
+            <w:tcBorders>
+              <w:top w:val="nil"/>
+              <w:left w:val="single" w:sz="4" w:space="0" w:color="2A8FFF"/>
+              <w:bottom w:val="single" w:sz="4" w:space="0" w:color="2A8FFF"/>
+              <w:right w:val="single" w:sz="4" w:space="0" w:color="2A8FFF"/>
+            </w:tcBorders>
+            <w:vAlign w:val="center"/>
+          </w:tcPr>
+          <w:p>
+            <w:pPr>
+              <w:pStyle w:val="Normal"/>
+              <w:widowControl w:val="false"/>
+              <w:tabs>
+                <w:tab w:val="clear" w:pos="708"/>
+                <w:tab w:val="left" w:pos="560" w:leader="none"/>
+                <w:tab w:val="left" w:pos="1120" w:leader="none"/>
+                <w:tab w:val="left" w:pos="1680" w:leader="none"/>
+                <w:tab w:val="left" w:pos="2240" w:leader="none"/>
+                <w:tab w:val="left" w:pos="2800" w:leader="none"/>
+                <w:tab w:val="left" w:pos="3360" w:leader="none"/>
+                <w:tab w:val="left" w:pos="3920" w:leader="none"/>
+                <w:tab w:val="left" w:pos="4480" w:leader="none"/>
+                <w:tab w:val="left" w:pos="5040" w:leader="none"/>
+                <w:tab w:val="left" w:pos="5600" w:leader="none"/>
+                <w:tab w:val="left" w:pos="6160" w:leader="none"/>
+                <w:tab w:val="left" w:pos="6720" w:leader="none"/>
+              </w:tabs>
+              <w:spacing w:lineRule="auto" w:line="276"/>
+              <w:jc w:val="center"/>
+              <w:rPr>
+                <w:rFonts w:ascii="Calibri" w:hAnsi="Calibri" w:eastAsia="MS Mincho" w:cs="Calibri" w:asciiTheme="majorHAnsi" w:cstheme="majorHAnsi" w:hAnsiTheme="majorHAnsi"/>
+                <w:bCs/>
+                <w:color w:val="000000" w:themeColor="text1"/>
+                <w:sz w:val="20"/>
+                <w:szCs w:val="20"/>
+                <w:lang w:val="en-US"/>
+              </w:rPr>
+            </w:pPr>
+            <w:r>
+              <w:rPr>
+                <w:rFonts w:eastAsia="MS Mincho" w:cs="Calibri" w:ascii="Calibri" w:hAnsi="Calibri"/>
+                <w:color w:val="000000"/>
+                <w:sz w:val="20"/>
+                <w:szCs w:val="20"/>
+                <w:lang w:val="en-US"/>
+              </w:rPr>
+              <w:t>Teaching input &amp; Exercise</w:t>
             </w:r>
           </w:p>
         </w:tc>
@@ -1692,7 +1783,18 @@
                 <w:szCs w:val="20"/>
                 <w:lang w:val="en-US"/>
               </w:rPr>
-              <w:t>45 min</w:t>
+              <w:t>40</w:t>
+            </w:r>
+            <w:r>
+              <w:rPr>
+                <w:rFonts w:eastAsia="MS Mincho" w:cs="Calibri" w:ascii="Calibri" w:hAnsi="Calibri" w:cstheme="majorHAnsi"/>
+                <w:bCs/>
+                <w:color w:val="000000" w:themeColor="text1"/>
+                <w:sz w:val="20"/>
+                <w:szCs w:val="20"/>
+                <w:lang w:val="en-US"/>
+              </w:rPr>
+              <w:t xml:space="preserve"> min</w:t>
             </w:r>
           </w:p>
         </w:tc>
@@ -1733,7 +1835,7 @@
                 <w:u w:val="single"/>
                 <w:lang w:val="en-US"/>
               </w:rPr>
-              <w:t xml:space="preserve">Customizing Chatbots </w:t>
+              <w:t>Customizing Chatbots</w:t>
             </w:r>
           </w:p>
           <w:p>
@@ -1860,7 +1962,17 @@
                 <w:szCs w:val="20"/>
                 <w:lang w:val="en-US"/>
               </w:rPr>
-              <w:t>45 min</w:t>
+              <w:t>20</w:t>
+            </w:r>
+            <w:r>
+              <w:rPr>
+                <w:rFonts w:eastAsia="MS Mincho" w:cs="Calibri" w:ascii="Calibri" w:hAnsi="Calibri" w:cstheme="majorHAnsi"/>
+                <w:color w:val="000000" w:themeColor="text1"/>
+                <w:sz w:val="20"/>
+                <w:szCs w:val="20"/>
+                <w:lang w:val="en-US"/>
+              </w:rPr>
+              <w:t xml:space="preserve"> min</w:t>
             </w:r>
           </w:p>
         </w:tc>
@@ -1966,6 +2078,131 @@
                 <w:lang w:val="en-US"/>
               </w:rPr>
               <w:t>Teaching input &amp; Exercise</w:t>
+            </w:r>
+          </w:p>
+        </w:tc>
+      </w:tr>
+      <w:tr>
+        <w:trPr>
+          <w:trHeight w:val="1418" w:hRule="atLeast"/>
+        </w:trPr>
+        <w:tc>
+          <w:tcPr>
+            <w:tcW w:w="1799" w:type="dxa"/>
+            <w:tcBorders>
+              <w:top w:val="nil"/>
+              <w:left w:val="single" w:sz="4" w:space="0" w:color="2A8FFF"/>
+              <w:bottom w:val="single" w:sz="4" w:space="0" w:color="2A8FFF"/>
+              <w:right w:val="nil"/>
+            </w:tcBorders>
+            <w:vAlign w:val="center"/>
+          </w:tcPr>
+          <w:p>
+            <w:pPr>
+              <w:pStyle w:val="Normal"/>
+              <w:widowControl w:val="false"/>
+              <w:tabs>
+                <w:tab w:val="clear" w:pos="708"/>
+                <w:tab w:val="left" w:pos="560" w:leader="none"/>
+                <w:tab w:val="left" w:pos="1120" w:leader="none"/>
+                <w:tab w:val="left" w:pos="1680" w:leader="none"/>
+                <w:tab w:val="left" w:pos="2240" w:leader="none"/>
+                <w:tab w:val="left" w:pos="2800" w:leader="none"/>
+                <w:tab w:val="left" w:pos="3360" w:leader="none"/>
+                <w:tab w:val="left" w:pos="3920" w:leader="none"/>
+                <w:tab w:val="left" w:pos="4480" w:leader="none"/>
+                <w:tab w:val="left" w:pos="5040" w:leader="none"/>
+                <w:tab w:val="left" w:pos="5600" w:leader="none"/>
+                <w:tab w:val="left" w:pos="6160" w:leader="none"/>
+                <w:tab w:val="left" w:pos="6720" w:leader="none"/>
+              </w:tabs>
+              <w:spacing w:lineRule="auto" w:line="276"/>
+              <w:jc w:val="center"/>
+              <w:rPr>
+                <w:lang w:val="en-US"/>
+              </w:rPr>
+            </w:pPr>
+            <w:r>
+              <w:rPr>
+                <w:lang w:val="en-US"/>
+              </w:rPr>
+            </w:r>
+          </w:p>
+        </w:tc>
+        <w:tc>
+          <w:tcPr>
+            <w:tcW w:w="5219" w:type="dxa"/>
+            <w:tcBorders>
+              <w:top w:val="nil"/>
+              <w:left w:val="single" w:sz="4" w:space="0" w:color="2A8FFF"/>
+              <w:bottom w:val="single" w:sz="4" w:space="0" w:color="2A8FFF"/>
+              <w:right w:val="nil"/>
+            </w:tcBorders>
+            <w:vAlign w:val="center"/>
+          </w:tcPr>
+          <w:p>
+            <w:pPr>
+              <w:pStyle w:val="Normal"/>
+              <w:widowControl w:val="false"/>
+              <w:spacing w:lineRule="auto" w:line="276"/>
+              <w:jc w:val="center"/>
+              <w:rPr>
+                <w:rFonts w:ascii="Calibri" w:hAnsi="Calibri" w:eastAsia="MS Mincho" w:cs="Calibri" w:asciiTheme="majorHAnsi" w:cstheme="majorHAnsi" w:hAnsiTheme="majorHAnsi"/>
+                <w:bCs/>
+                <w:color w:val="000000" w:themeColor="text1"/>
+                <w:sz w:val="20"/>
+                <w:szCs w:val="20"/>
+                <w:u w:val="single"/>
+                <w:lang w:val="en-US"/>
+              </w:rPr>
+            </w:pPr>
+            <w:r>
+              <w:rPr>
+                <w:rFonts w:eastAsia="MS Mincho" w:cs="Calibri" w:cstheme="majorHAnsi" w:ascii="Calibri" w:hAnsi="Calibri"/>
+                <w:bCs/>
+                <w:color w:val="000000" w:themeColor="text1"/>
+                <w:sz w:val="20"/>
+                <w:szCs w:val="20"/>
+                <w:u w:val="single"/>
+                <w:lang w:val="en-US"/>
+              </w:rPr>
+              <w:t>25 minuten einsparen!</w:t>
+            </w:r>
+          </w:p>
+        </w:tc>
+        <w:tc>
+          <w:tcPr>
+            <w:tcW w:w="1996" w:type="dxa"/>
+            <w:tcBorders>
+              <w:top w:val="nil"/>
+              <w:left w:val="single" w:sz="4" w:space="0" w:color="2A8FFF"/>
+              <w:bottom w:val="single" w:sz="4" w:space="0" w:color="2A8FFF"/>
+              <w:right w:val="single" w:sz="4" w:space="0" w:color="2A8FFF"/>
+            </w:tcBorders>
+            <w:vAlign w:val="center"/>
+          </w:tcPr>
+          <w:p>
+            <w:pPr>
+              <w:pStyle w:val="Normal"/>
+              <w:widowControl w:val="false"/>
+              <w:spacing w:lineRule="auto" w:line="276" w:before="120" w:after="120"/>
+              <w:jc w:val="center"/>
+              <w:rPr>
+                <w:rFonts w:ascii="Calibri" w:hAnsi="Calibri" w:eastAsia="MS Mincho" w:cs="Calibri" w:asciiTheme="majorHAnsi" w:cstheme="majorHAnsi" w:hAnsiTheme="majorHAnsi"/>
+                <w:color w:val="000000"/>
+                <w:sz w:val="20"/>
+                <w:szCs w:val="20"/>
+                <w:lang w:val="en-US"/>
+              </w:rPr>
+            </w:pPr>
+            <w:r>
+              <w:rPr>
+                <w:rFonts w:eastAsia="MS Mincho" w:cs="Calibri" w:cstheme="majorHAnsi" w:ascii="Calibri" w:hAnsi="Calibri"/>
+                <w:color w:val="000000"/>
+                <w:sz w:val="20"/>
+                <w:szCs w:val="20"/>
+                <w:lang w:val="en-US"/>
+              </w:rPr>
             </w:r>
           </w:p>
         </w:tc>
@@ -2396,6 +2633,7 @@
           <w:p>
             <w:pPr>
               <w:pStyle w:val="Default"/>
+              <w:widowControl w:val="false"/>
               <w:spacing w:before="0" w:after="0"/>
               <w:jc w:val="center"/>
               <w:rPr>
@@ -2674,6 +2912,7 @@
           <w:p>
             <w:pPr>
               <w:pStyle w:val="Normal"/>
+              <w:widowControl w:val="false"/>
               <w:jc w:val="center"/>
               <w:rPr>
                 <w:rFonts w:ascii="Calibri" w:hAnsi="Calibri" w:eastAsia="MS Mincho" w:cs="Calibri" w:asciiTheme="majorHAnsi" w:cstheme="majorHAnsi" w:hAnsiTheme="majorHAnsi"/>
@@ -2699,6 +2938,7 @@
           <w:p>
             <w:pPr>
               <w:pStyle w:val="Normal"/>
+              <w:widowControl w:val="false"/>
               <w:jc w:val="center"/>
               <w:rPr>
                 <w:rFonts w:ascii="Calibri" w:hAnsi="Calibri" w:eastAsia="MS Mincho" w:cs="Calibri" w:cstheme="majorHAnsi"/>
@@ -2830,6 +3070,7 @@
           <w:p>
             <w:pPr>
               <w:pStyle w:val="Normal"/>
+              <w:widowControl w:val="false"/>
               <w:jc w:val="center"/>
               <w:rPr>
                 <w:rFonts w:ascii="Calibri" w:hAnsi="Calibri" w:eastAsia="MS Mincho" w:cs="Calibri" w:cstheme="majorHAnsi"/>
@@ -2849,7 +3090,7 @@
                 <w:u w:val="single"/>
                 <w:lang w:val="en-US"/>
               </w:rPr>
-              <w:t>Resource Sharing &amp; Open Questions</w:t>
+              <w:t>Resource Sharing &amp; Open Questions## Managing expectations</w:t>
             </w:r>
           </w:p>
         </w:tc>
@@ -3076,6 +3317,7 @@
         <w:tblW w:w="9206" w:type="dxa"/>
         <w:jc w:val="left"/>
         <w:tblInd w:w="0" w:type="dxa"/>
+        <w:tblLayout w:type="fixed"/>
         <w:tblCellMar>
           <w:top w:w="0" w:type="dxa"/>
           <w:left w:w="108" w:type="dxa"/>
@@ -3085,8 +3327,8 @@
         <w:tblLook w:val="04a0" w:noHBand="0" w:noVBand="1" w:firstColumn="1" w:lastRow="0" w:lastColumn="0" w:firstRow="1"/>
       </w:tblPr>
       <w:tblGrid>
-        <w:gridCol w:w="7198"/>
-        <w:gridCol w:w="2007"/>
+        <w:gridCol w:w="7199"/>
+        <w:gridCol w:w="2006"/>
       </w:tblGrid>
       <w:tr>
         <w:trPr>
@@ -3094,7 +3336,7 @@
         </w:trPr>
         <w:tc>
           <w:tcPr>
-            <w:tcW w:w="7198" w:type="dxa"/>
+            <w:tcW w:w="7199" w:type="dxa"/>
             <w:tcBorders>
               <w:top w:val="nil"/>
               <w:left w:val="nil"/>
@@ -3189,7 +3431,7 @@
         </w:tc>
         <w:tc>
           <w:tcPr>
-            <w:tcW w:w="2007" w:type="dxa"/>
+            <w:tcW w:w="2006" w:type="dxa"/>
             <w:vMerge w:val="restart"/>
             <w:tcBorders>
               <w:top w:val="nil"/>
@@ -3236,7 +3478,7 @@
                 <w:lang w:val="de-DE" w:eastAsia="de-AT"/>
               </w:rPr>
               <w:drawing>
-                <wp:anchor behindDoc="0" distT="0" distB="0" distL="0" distR="0" simplePos="0" locked="0" layoutInCell="1" allowOverlap="1" relativeHeight="9">
+                <wp:anchor behindDoc="0" distT="0" distB="0" distL="0" distR="0" simplePos="0" locked="0" layoutInCell="1" allowOverlap="1" relativeHeight="16">
                   <wp:simplePos x="0" y="0"/>
                   <wp:positionH relativeFrom="column">
                     <wp:posOffset>81915</wp:posOffset>
@@ -3288,7 +3530,7 @@
         <w:trPr/>
         <w:tc>
           <w:tcPr>
-            <w:tcW w:w="7198" w:type="dxa"/>
+            <w:tcW w:w="7199" w:type="dxa"/>
             <w:tcBorders>
               <w:top w:val="nil"/>
               <w:left w:val="nil"/>
@@ -3344,7 +3586,7 @@
         </w:tc>
         <w:tc>
           <w:tcPr>
-            <w:tcW w:w="2007" w:type="dxa"/>
+            <w:tcW w:w="2006" w:type="dxa"/>
             <w:vMerge w:val="continue"/>
             <w:tcBorders>
               <w:top w:val="nil"/>
@@ -3400,7 +3642,7 @@
         <w:trPr/>
         <w:tc>
           <w:tcPr>
-            <w:tcW w:w="7198" w:type="dxa"/>
+            <w:tcW w:w="7199" w:type="dxa"/>
             <w:tcBorders>
               <w:top w:val="nil"/>
               <w:left w:val="nil"/>
@@ -3452,7 +3694,7 @@
         </w:tc>
         <w:tc>
           <w:tcPr>
-            <w:tcW w:w="2007" w:type="dxa"/>
+            <w:tcW w:w="2006" w:type="dxa"/>
             <w:vMerge w:val="continue"/>
             <w:tcBorders>
               <w:top w:val="nil"/>
@@ -3508,7 +3750,7 @@
         <w:trPr/>
         <w:tc>
           <w:tcPr>
-            <w:tcW w:w="7198" w:type="dxa"/>
+            <w:tcW w:w="7199" w:type="dxa"/>
             <w:tcBorders>
               <w:top w:val="nil"/>
               <w:left w:val="nil"/>
@@ -3573,7 +3815,7 @@
         </w:tc>
         <w:tc>
           <w:tcPr>
-            <w:tcW w:w="2007" w:type="dxa"/>
+            <w:tcW w:w="2006" w:type="dxa"/>
             <w:vMerge w:val="continue"/>
             <w:tcBorders>
               <w:top w:val="nil"/>
@@ -3631,7 +3873,7 @@
         </w:trPr>
         <w:tc>
           <w:tcPr>
-            <w:tcW w:w="7198" w:type="dxa"/>
+            <w:tcW w:w="7199" w:type="dxa"/>
             <w:tcBorders>
               <w:top w:val="nil"/>
               <w:left w:val="nil"/>
@@ -3696,7 +3938,7 @@
         </w:tc>
         <w:tc>
           <w:tcPr>
-            <w:tcW w:w="2007" w:type="dxa"/>
+            <w:tcW w:w="2006" w:type="dxa"/>
             <w:vMerge w:val="continue"/>
             <w:tcBorders>
               <w:top w:val="nil"/>
@@ -4039,7 +4281,7 @@
                 <w:szCs w:val="20"/>
                 <w:lang w:val="en-US"/>
               </w:rPr>
-              <w:t xml:space="preserve">M.Sc. in Artificial Intelligence, B.Sc. in Physiotherapy and Psychology </w:t>
+              <w:t>M.Sc. in Artificial Intelligence, B.Sc. in Physiotherapy and Psychology</w:t>
             </w:r>
           </w:p>
           <w:p>
@@ -4110,6 +4352,7 @@
         <w:tblW w:w="9206" w:type="dxa"/>
         <w:jc w:val="left"/>
         <w:tblInd w:w="0" w:type="dxa"/>
+        <w:tblLayout w:type="fixed"/>
         <w:tblCellMar>
           <w:top w:w="0" w:type="dxa"/>
           <w:left w:w="108" w:type="dxa"/>
@@ -4308,7 +4551,7 @@
                 <w:lang w:val="en-US" w:eastAsia="de-AT"/>
               </w:rPr>
               <w:drawing>
-                <wp:anchor behindDoc="0" distT="0" distB="0" distL="0" distR="0" simplePos="0" locked="0" layoutInCell="1" allowOverlap="1" relativeHeight="10">
+                <wp:anchor behindDoc="0" distT="0" distB="0" distL="0" distR="0" simplePos="0" locked="0" layoutInCell="1" allowOverlap="1" relativeHeight="17">
                   <wp:simplePos x="0" y="0"/>
                   <wp:positionH relativeFrom="column">
                     <wp:align>center</wp:align>
@@ -5177,7 +5420,7 @@
         <mc:AlternateContent>
           <mc:Choice Requires="wps">
             <w:drawing>
-              <wp:anchor behindDoc="0" distT="0" distB="0" distL="0" distR="0" simplePos="0" locked="0" layoutInCell="1" allowOverlap="1" relativeHeight="8" wp14:anchorId="39B05A4D">
+              <wp:anchor behindDoc="0" distT="0" distB="0" distL="0" distR="0" simplePos="0" locked="0" layoutInCell="0" allowOverlap="1" relativeHeight="14" wp14:anchorId="39B05A4D">
                 <wp:simplePos x="0" y="0"/>
                 <wp:positionH relativeFrom="column">
                   <wp:posOffset>0</wp:posOffset>
@@ -5185,7 +5428,7 @@
                 <wp:positionV relativeFrom="paragraph">
                   <wp:posOffset>635</wp:posOffset>
                 </wp:positionV>
-                <wp:extent cx="20320" cy="177165"/>
+                <wp:extent cx="20320" cy="206375"/>
                 <wp:effectExtent l="0" t="0" r="0" b="0"/>
                 <wp:wrapNone/>
                 <wp:docPr id="3" name="Frame1"/>
@@ -5196,13 +5439,13 @@
                       <wps:spPr>
                         <a:xfrm>
                           <a:off x="0" y="0"/>
-                          <a:ext cx="19800" cy="176400"/>
+                          <a:ext cx="20160" cy="206280"/>
                         </a:xfrm>
                         <a:prstGeom prst="rect">
                           <a:avLst/>
                         </a:prstGeom>
                         <a:noFill/>
-                        <a:ln>
+                        <a:ln w="0">
                           <a:noFill/>
                         </a:ln>
                       </wps:spPr>
@@ -5227,7 +5470,7 @@
                           </w:p>
                         </w:txbxContent>
                       </wps:txbx>
-                      <wps:bodyPr lIns="0" rIns="0" tIns="0" bIns="0">
+                      <wps:bodyPr lIns="0" rIns="0" tIns="0" bIns="0" anchor="t">
                         <a:spAutoFit/>
                       </wps:bodyPr>
                     </wps:wsp>
@@ -5238,8 +5481,7 @@
           </mc:Choice>
           <mc:Fallback>
             <w:pict>
-              <v:rect id="shape_0" ID="Frame1" stroked="f" style="position:absolute;margin-left:0pt;margin-top:0.05pt;width:1.5pt;height:13.85pt" wp14:anchorId="39B05A4D">
-                <w10:wrap type="none"/>
+              <v:rect id="shape_0" ID="Frame1" path="m0,0l-2147483645,0l-2147483645,-2147483646l0,-2147483646xe" stroked="f" o:allowincell="f" style="position:absolute;margin-left:0pt;margin-top:0.05pt;width:1.55pt;height:16.2pt;mso-wrap-style:none;v-text-anchor:middle" wp14:anchorId="39B05A4D">
                 <v:fill o:detectmouseclick="t" on="false"/>
                 <v:stroke color="#3465a4" joinstyle="round" endcap="flat"/>
                 <v:textbox>
@@ -5257,6 +5499,7 @@
                     </w:p>
                   </w:txbxContent>
                 </v:textbox>
+                <w10:wrap type="none"/>
               </v:rect>
             </w:pict>
           </mc:Fallback>
@@ -5268,7 +5511,7 @@
       <w:footerReference w:type="default" r:id="rId5"/>
       <w:type w:val="nextPage"/>
       <w:pgSz w:w="11906" w:h="16838"/>
-      <w:pgMar w:left="1417" w:right="1417" w:header="425" w:top="1417" w:footer="709" w:bottom="1134" w:gutter="0"/>
+      <w:pgMar w:left="1417" w:right="1417" w:gutter="0" w:header="425" w:top="1417" w:footer="709" w:bottom="1134"/>
       <w:pgNumType w:fmt="decimal"/>
       <w:formProt w:val="false"/>
       <w:textDirection w:val="lrTb"/>
@@ -5279,7 +5522,7 @@
 </file>
 
 <file path=word/footer1.xml><?xml version="1.0" encoding="utf-8"?>
-<w:ftr xmlns:o="urn:schemas-microsoft-com:office:office" xmlns:r="http://schemas.openxmlformats.org/officeDocument/2006/relationships" xmlns:v="urn:schemas-microsoft-com:vml" xmlns:w="http://schemas.openxmlformats.org/wordprocessingml/2006/main" xmlns:w10="urn:schemas-microsoft-com:office:word" xmlns:wp="http://schemas.openxmlformats.org/drawingml/2006/wordprocessingDrawing" xmlns:wps="http://schemas.microsoft.com/office/word/2010/wordprocessingShape" xmlns:wpg="http://schemas.microsoft.com/office/word/2010/wordprocessingGroup" xmlns:mc="http://schemas.openxmlformats.org/markup-compatibility/2006" xmlns:wp14="http://schemas.microsoft.com/office/word/2010/wordprocessingDrawing" xmlns:w14="http://schemas.microsoft.com/office/word/2010/wordml" mc:Ignorable="w14 wp14">
+<w:ftr xmlns:o="urn:schemas-microsoft-com:office:office" xmlns:r="http://schemas.openxmlformats.org/officeDocument/2006/relationships" xmlns:v="urn:schemas-microsoft-com:vml" xmlns:w="http://schemas.openxmlformats.org/wordprocessingml/2006/main" xmlns:w10="urn:schemas-microsoft-com:office:word" xmlns:wp="http://schemas.openxmlformats.org/drawingml/2006/wordprocessingDrawing" xmlns:wps="http://schemas.microsoft.com/office/word/2010/wordprocessingShape" xmlns:wpg="http://schemas.microsoft.com/office/word/2010/wordprocessingGroup" xmlns:mc="http://schemas.openxmlformats.org/markup-compatibility/2006" xmlns:wp14="http://schemas.microsoft.com/office/word/2010/wordprocessingDrawing" xmlns:w14="http://schemas.microsoft.com/office/word/2010/wordml" xmlns:w15="http://schemas.microsoft.com/office/word/2012/wordml" mc:Ignorable="w14 wp14 w15">
   <w:p>
     <w:pPr>
       <w:pStyle w:val="Footer"/>
@@ -5295,7 +5538,7 @@
       <mc:AlternateContent>
         <mc:Choice Requires="wps">
           <w:drawing>
-            <wp:anchor behindDoc="1" distT="0" distB="0" distL="0" distR="0" simplePos="0" locked="0" layoutInCell="1" allowOverlap="1" relativeHeight="4" wp14:anchorId="513E959B">
+            <wp:anchor behindDoc="1" distT="0" distB="635" distL="0" distR="0" simplePos="0" locked="0" layoutInCell="0" allowOverlap="1" relativeHeight="7" wp14:anchorId="513E959B">
               <wp:simplePos x="0" y="0"/>
               <wp:positionH relativeFrom="margin">
                 <wp:align>right</wp:align>
@@ -5303,7 +5546,7 @@
               <wp:positionV relativeFrom="paragraph">
                 <wp:posOffset>635</wp:posOffset>
               </wp:positionV>
-              <wp:extent cx="63500" cy="116205"/>
+              <wp:extent cx="63500" cy="115570"/>
               <wp:effectExtent l="0" t="0" r="0" b="0"/>
               <wp:wrapSquare wrapText="bothSides"/>
               <wp:docPr id="6" name="Frame2"/>
@@ -5314,13 +5557,13 @@
                     <wps:spPr>
                       <a:xfrm>
                         <a:off x="0" y="0"/>
-                        <a:ext cx="63000" cy="115560"/>
+                        <a:ext cx="63360" cy="115560"/>
                       </a:xfrm>
                       <a:prstGeom prst="rect">
                         <a:avLst/>
                       </a:prstGeom>
                       <a:noFill/>
-                      <a:ln>
+                      <a:ln w="0">
                         <a:noFill/>
                       </a:ln>
                     </wps:spPr>
@@ -5361,7 +5604,7 @@
                               <w:rFonts w:cs="Arial" w:ascii="Arial" w:hAnsi="Arial"/>
                               <w:color w:val="7F7F7F"/>
                             </w:rPr>
-                            <w:instrText> PAGE </w:instrText>
+                            <w:instrText xml:space="preserve"> PAGE </w:instrText>
                           </w:r>
                           <w:r>
                             <w:rPr>
@@ -5381,7 +5624,7 @@
                               <w:rFonts w:cs="Arial" w:ascii="Arial" w:hAnsi="Arial"/>
                               <w:color w:val="7F7F7F"/>
                             </w:rPr>
-                            <w:t>3</w:t>
+                            <w:t>4</w:t>
                           </w:r>
                           <w:r>
                             <w:rPr>
@@ -5396,7 +5639,7 @@
                         </w:p>
                       </w:txbxContent>
                     </wps:txbx>
-                    <wps:bodyPr lIns="0" rIns="0" tIns="0" bIns="0">
+                    <wps:bodyPr lIns="0" rIns="0" tIns="0" bIns="0" anchor="t">
                       <a:spAutoFit/>
                     </wps:bodyPr>
                   </wps:wsp>
@@ -5407,8 +5650,7 @@
         </mc:Choice>
         <mc:Fallback>
           <w:pict>
-            <v:rect id="shape_0" ID="Frame2" stroked="f" style="position:absolute;margin-left:448.6pt;margin-top:0.05pt;width:4.9pt;height:9.05pt;mso-position-horizontal:right;mso-position-horizontal-relative:margin" wp14:anchorId="513E959B">
-              <w10:wrap type="square"/>
+            <v:rect id="shape_0" ID="Frame2" path="m0,0l-2147483645,0l-2147483645,-2147483646l0,-2147483646xe" stroked="f" o:allowincell="f" style="position:absolute;margin-left:448.55pt;margin-top:0.05pt;width:4.95pt;height:9.05pt;mso-wrap-style:square;v-text-anchor:top;mso-position-horizontal:right;mso-position-horizontal-relative:margin" wp14:anchorId="513E959B">
               <v:fill o:detectmouseclick="t" on="false"/>
               <v:stroke color="#3465a4" joinstyle="round" endcap="flat"/>
               <v:textbox>
@@ -5442,7 +5684,7 @@
                         <w:rFonts w:cs="Arial" w:ascii="Arial" w:hAnsi="Arial"/>
                         <w:color w:val="7F7F7F"/>
                       </w:rPr>
-                      <w:instrText> PAGE </w:instrText>
+                      <w:instrText xml:space="preserve"> PAGE </w:instrText>
                     </w:r>
                     <w:r>
                       <w:rPr>
@@ -5462,7 +5704,7 @@
                         <w:rFonts w:cs="Arial" w:ascii="Arial" w:hAnsi="Arial"/>
                         <w:color w:val="7F7F7F"/>
                       </w:rPr>
-                      <w:t>3</w:t>
+                      <w:t>4</w:t>
                     </w:r>
                     <w:r>
                       <w:rPr>
@@ -5477,6 +5719,7 @@
                   </w:p>
                 </w:txbxContent>
               </v:textbox>
+              <w10:wrap type="square"/>
             </v:rect>
           </w:pict>
         </mc:Fallback>
@@ -5498,7 +5741,7 @@
 </file>
 
 <file path=word/header1.xml><?xml version="1.0" encoding="utf-8"?>
-<w:hdr xmlns:o="urn:schemas-microsoft-com:office:office" xmlns:r="http://schemas.openxmlformats.org/officeDocument/2006/relationships" xmlns:v="urn:schemas-microsoft-com:vml" xmlns:w="http://schemas.openxmlformats.org/wordprocessingml/2006/main" xmlns:w10="urn:schemas-microsoft-com:office:word" xmlns:wp="http://schemas.openxmlformats.org/drawingml/2006/wordprocessingDrawing" xmlns:wps="http://schemas.microsoft.com/office/word/2010/wordprocessingShape" xmlns:wpg="http://schemas.microsoft.com/office/word/2010/wordprocessingGroup" xmlns:mc="http://schemas.openxmlformats.org/markup-compatibility/2006" xmlns:wp14="http://schemas.microsoft.com/office/word/2010/wordprocessingDrawing" xmlns:w14="http://schemas.microsoft.com/office/word/2010/wordml" mc:Ignorable="w14 wp14">
+<w:hdr xmlns:o="urn:schemas-microsoft-com:office:office" xmlns:r="http://schemas.openxmlformats.org/officeDocument/2006/relationships" xmlns:v="urn:schemas-microsoft-com:vml" xmlns:w="http://schemas.openxmlformats.org/wordprocessingml/2006/main" xmlns:w10="urn:schemas-microsoft-com:office:word" xmlns:wp="http://schemas.openxmlformats.org/drawingml/2006/wordprocessingDrawing" xmlns:wps="http://schemas.microsoft.com/office/word/2010/wordprocessingShape" xmlns:wpg="http://schemas.microsoft.com/office/word/2010/wordprocessingGroup" xmlns:mc="http://schemas.openxmlformats.org/markup-compatibility/2006" xmlns:wp14="http://schemas.microsoft.com/office/word/2010/wordprocessingDrawing" xmlns:w14="http://schemas.microsoft.com/office/word/2010/wordml" xmlns:w15="http://schemas.microsoft.com/office/word/2012/wordml" mc:Ignorable="w14 wp14 w15">
   <w:p>
     <w:pPr>
       <w:pStyle w:val="Header"/>
@@ -5513,7 +5756,7 @@
     <w:r>
       <w:rPr/>
       <w:drawing>
-        <wp:anchor behindDoc="0" distT="0" distB="0" distL="114300" distR="114300" simplePos="0" locked="0" layoutInCell="1" allowOverlap="1" relativeHeight="7">
+        <wp:anchor behindDoc="0" distT="0" distB="0" distL="114300" distR="114300" simplePos="0" locked="0" layoutInCell="0" allowOverlap="1" relativeHeight="13">
           <wp:simplePos x="0" y="0"/>
           <wp:positionH relativeFrom="column">
             <wp:posOffset>23495</wp:posOffset>
@@ -5525,16 +5768,16 @@
           <wp:effectExtent l="0" t="0" r="0" b="0"/>
           <wp:wrapTight wrapText="bothSides">
             <wp:wrapPolygon edited="0">
-              <wp:start x="1205" y="0"/>
-              <wp:lineTo x="-58" y="4296"/>
-              <wp:lineTo x="-58" y="12959"/>
-              <wp:lineTo x="880" y="20520"/>
-              <wp:lineTo x="1205" y="20520"/>
-              <wp:lineTo x="16846" y="20520"/>
-              <wp:lineTo x="21404" y="16193"/>
-              <wp:lineTo x="21404" y="8618"/>
-              <wp:lineTo x="15547" y="0"/>
-              <wp:lineTo x="1205" y="0"/>
+              <wp:start x="1203" y="0"/>
+              <wp:lineTo x="-56" y="4294"/>
+              <wp:lineTo x="-56" y="12957"/>
+              <wp:lineTo x="878" y="20518"/>
+              <wp:lineTo x="1203" y="20518"/>
+              <wp:lineTo x="16844" y="20518"/>
+              <wp:lineTo x="21402" y="16191"/>
+              <wp:lineTo x="21402" y="8616"/>
+              <wp:lineTo x="15545" y="0"/>
+              <wp:lineTo x="1203" y="0"/>
             </wp:wrapPolygon>
           </wp:wrapTight>
           <wp:docPr id="5" name="Grafik 10" descr=""/>
@@ -5576,7 +5819,7 @@
 </file>
 
 <file path=word/numbering.xml><?xml version="1.0" encoding="utf-8"?>
-<w:numbering xmlns:w="http://schemas.openxmlformats.org/wordprocessingml/2006/main" xmlns:o="urn:schemas-microsoft-com:office:office" xmlns:r="http://schemas.openxmlformats.org/officeDocument/2006/relationships" xmlns:v="urn:schemas-microsoft-com:vml">
+<w:numbering xmlns:w="http://schemas.openxmlformats.org/wordprocessingml/2006/main" xmlns:o="urn:schemas-microsoft-com:office:office" xmlns:r="http://schemas.openxmlformats.org/officeDocument/2006/relationships" xmlns:v="urn:schemas-microsoft-com:vml" xmlns:mc="http://schemas.openxmlformats.org/markup-compatibility/2006" xmlns:w14="http://schemas.microsoft.com/office/word/2010/wordml" mc:Ignorable="w14">
   <w:abstractNum w:abstractNumId="1">
     <w:lvl w:ilvl="0">
       <w:start w:val="1"/>
@@ -5743,7 +5986,6 @@
     </w:lvl>
     <w:lvl w:ilvl="2">
       <w:start w:val="1"/>
-      <w:pStyle w:val="Heading3"/>
       <w:numFmt w:val="none"/>
       <w:suff w:val="nothing"/>
       <w:lvlText w:val=""/>
@@ -6336,7 +6578,6 @@
   <w:style w:type="character" w:styleId="CommentTextChar" w:customStyle="1">
     <w:name w:val="Comment Text Char"/>
     <w:basedOn w:val="DefaultParagraphFont"/>
-    <w:link w:val="CommentText"/>
     <w:uiPriority w:val="99"/>
     <w:semiHidden/>
     <w:qFormat/>
@@ -6585,7 +6826,6 @@
     <w:semiHidden/>
     <w:unhideWhenUsed/>
     <w:tblPr>
-      <w:tblInd w:w="0" w:type="dxa"/>
       <w:tblCellMar>
         <w:top w:w="0" w:type="dxa"/>
         <w:left w:w="108" w:type="dxa"/>

</xml_diff>

<commit_message>
restructuring and updating workshop, afternoon
</commit_message>
<xml_diff>
--- a/LLM_skills_training.docx
+++ b/LLM_skills_training.docx
@@ -868,18 +868,7 @@
                 <w:szCs w:val="20"/>
                 <w:lang w:val="en-US"/>
               </w:rPr>
-              <w:t>2</w:t>
-            </w:r>
-            <w:r>
-              <w:rPr>
-                <w:rFonts w:eastAsia="MS Mincho" w:cs="Calibri" w:ascii="Calibri" w:hAnsi="Calibri" w:asciiTheme="majorHAnsi" w:cstheme="majorHAnsi" w:hAnsiTheme="majorHAnsi"/>
-                <w:bCs/>
-                <w:color w:val="000000" w:themeColor="text1"/>
-                <w:sz w:val="20"/>
-                <w:szCs w:val="20"/>
-                <w:lang w:val="en-US"/>
-              </w:rPr>
-              <w:t>5</w:t>
+              <w:t>30</w:t>
             </w:r>
           </w:p>
         </w:tc>
@@ -1030,7 +1019,7 @@
                 <w:szCs w:val="20"/>
                 <w:lang w:val="en-US"/>
               </w:rPr>
-              <w:t xml:space="preserve">50 </w:t>
+              <w:t xml:space="preserve">45 </w:t>
             </w:r>
             <w:r>
               <w:rPr>
@@ -1597,7 +1586,7 @@
                 <w:szCs w:val="20"/>
                 <w:lang w:val="en-US"/>
               </w:rPr>
-              <w:t>30</w:t>
+              <w:t>35</w:t>
             </w:r>
             <w:r>
               <w:rPr>
@@ -1951,28 +1940,57 @@
               <w:spacing w:lineRule="auto" w:line="276"/>
               <w:jc w:val="center"/>
               <w:rPr>
+                <w:rFonts w:ascii="Calibri" w:hAnsi="Calibri" w:cs="Calibri" w:asciiTheme="majorHAnsi" w:cstheme="majorHAnsi" w:hAnsiTheme="majorHAnsi"/>
+                <w:bCs/>
+                <w:color w:val="000000" w:themeColor="text1"/>
+                <w:sz w:val="20"/>
+                <w:szCs w:val="20"/>
                 <w:lang w:val="en-US"/>
               </w:rPr>
             </w:pPr>
             <w:r>
               <w:rPr>
                 <w:rFonts w:eastAsia="MS Mincho" w:cs="Calibri" w:ascii="Calibri" w:hAnsi="Calibri" w:cstheme="majorHAnsi"/>
-                <w:color w:val="000000" w:themeColor="text1"/>
-                <w:sz w:val="20"/>
-                <w:szCs w:val="20"/>
-                <w:lang w:val="en-US"/>
-              </w:rPr>
-              <w:t>20</w:t>
+                <w:bCs/>
+                <w:color w:val="000000" w:themeColor="text1"/>
+                <w:sz w:val="20"/>
+                <w:szCs w:val="20"/>
+                <w:lang w:val="en-US"/>
+              </w:rPr>
+              <w:t>12:</w:t>
             </w:r>
             <w:r>
               <w:rPr>
                 <w:rFonts w:eastAsia="MS Mincho" w:cs="Calibri" w:ascii="Calibri" w:hAnsi="Calibri" w:cstheme="majorHAnsi"/>
-                <w:color w:val="000000" w:themeColor="text1"/>
-                <w:sz w:val="20"/>
-                <w:szCs w:val="20"/>
-                <w:lang w:val="en-US"/>
-              </w:rPr>
-              <w:t xml:space="preserve"> min</w:t>
+                <w:bCs/>
+                <w:color w:val="000000" w:themeColor="text1"/>
+                <w:sz w:val="20"/>
+                <w:szCs w:val="20"/>
+                <w:lang w:val="en-US"/>
+              </w:rPr>
+              <w:t>30</w:t>
+            </w:r>
+            <w:r>
+              <w:rPr>
+                <w:rFonts w:eastAsia="MS Mincho" w:cs="Calibri" w:ascii="Calibri" w:hAnsi="Calibri" w:cstheme="majorHAnsi"/>
+                <w:bCs/>
+                <w:color w:val="000000" w:themeColor="text1"/>
+                <w:sz w:val="20"/>
+                <w:szCs w:val="20"/>
+                <w:lang w:val="en-US"/>
+              </w:rPr>
+              <w:t>-13:</w:t>
+            </w:r>
+            <w:r>
+              <w:rPr>
+                <w:rFonts w:eastAsia="MS Mincho" w:cs="Calibri" w:ascii="Calibri" w:hAnsi="Calibri" w:cstheme="majorHAnsi"/>
+                <w:bCs/>
+                <w:color w:val="000000" w:themeColor="text1"/>
+                <w:sz w:val="20"/>
+                <w:szCs w:val="20"/>
+                <w:lang w:val="en-US"/>
+              </w:rPr>
+              <w:t>30</w:t>
             </w:r>
           </w:p>
         </w:tc>
@@ -1995,25 +2013,20 @@
               <w:jc w:val="center"/>
               <w:rPr>
                 <w:rFonts w:ascii="Calibri" w:hAnsi="Calibri" w:eastAsia="MS Mincho" w:cs="Calibri" w:asciiTheme="majorHAnsi" w:cstheme="majorHAnsi" w:hAnsiTheme="majorHAnsi"/>
-                <w:bCs/>
-                <w:color w:val="000000" w:themeColor="text1"/>
-                <w:sz w:val="20"/>
-                <w:szCs w:val="20"/>
-                <w:u w:val="single"/>
-                <w:lang w:val="en-US"/>
-              </w:rPr>
-            </w:pPr>
-            <w:r>
-              <w:rPr>
-                <w:rFonts w:eastAsia="MS Mincho" w:cs="Calibri" w:ascii="Calibri" w:hAnsi="Calibri" w:asciiTheme="majorHAnsi" w:cstheme="majorHAnsi" w:hAnsiTheme="majorHAnsi"/>
-                <w:bCs/>
-                <w:color w:val="000000" w:themeColor="text1"/>
-                <w:sz w:val="20"/>
-                <w:szCs w:val="20"/>
-                <w:u w:val="single"/>
-                <w:lang w:val="en-US"/>
-              </w:rPr>
-              <w:t>Chatbots in Research: Writing &amp; Communication</w:t>
+                <w:color w:val="000000" w:themeColor="text1"/>
+                <w:sz w:val="20"/>
+                <w:szCs w:val="20"/>
+                <w:lang w:val="en-US"/>
+              </w:rPr>
+            </w:pPr>
+            <w:r>
+              <w:rPr>
+                <w:rFonts w:eastAsia="MS Mincho" w:cs="Calibri" w:cstheme="majorHAnsi" w:ascii="Calibri" w:hAnsi="Calibri"/>
+                <w:color w:val="000000" w:themeColor="text1"/>
+                <w:sz w:val="20"/>
+                <w:szCs w:val="20"/>
+                <w:lang w:val="en-US"/>
+              </w:rPr>
             </w:r>
           </w:p>
           <w:p>
@@ -2023,24 +2036,46 @@
               <w:spacing w:lineRule="auto" w:line="276"/>
               <w:jc w:val="center"/>
               <w:rPr>
-                <w:rFonts w:ascii="Calibri" w:hAnsi="Calibri" w:eastAsia="MS Mincho" w:cs="Calibri"/>
-                <w:color w:val="000000"/>
-                <w:sz w:val="20"/>
-                <w:szCs w:val="20"/>
-                <w:u w:val="single"/>
+                <w:rFonts w:ascii="Calibri" w:hAnsi="Calibri" w:eastAsia="MS Mincho" w:cs="Calibri" w:asciiTheme="majorHAnsi" w:cstheme="majorHAnsi" w:hAnsiTheme="majorHAnsi"/>
+                <w:color w:val="000000" w:themeColor="text1"/>
+                <w:sz w:val="20"/>
+                <w:szCs w:val="20"/>
                 <w:lang w:val="en-US"/>
               </w:rPr>
             </w:pPr>
             <w:r>
               <w:rPr>
                 <w:rFonts w:eastAsia="MS Mincho" w:cs="Calibri" w:ascii="Calibri" w:hAnsi="Calibri" w:asciiTheme="majorHAnsi" w:cstheme="majorHAnsi" w:hAnsiTheme="majorHAnsi"/>
-                <w:bCs/>
-                <w:color w:val="000000" w:themeColor="text1"/>
-                <w:sz w:val="20"/>
-                <w:szCs w:val="20"/>
-                <w:lang w:val="en-GB"/>
-              </w:rPr>
-              <w:t>Drafting, editing, and refining texts</w:t>
+                <w:color w:val="000000" w:themeColor="text1"/>
+                <w:sz w:val="20"/>
+                <w:szCs w:val="20"/>
+                <w:lang w:val="en-US"/>
+              </w:rPr>
+              <w:t>Lunch Break</w:t>
+            </w:r>
+          </w:p>
+          <w:p>
+            <w:pPr>
+              <w:pStyle w:val="Normal"/>
+              <w:widowControl w:val="false"/>
+              <w:spacing w:lineRule="auto" w:line="276"/>
+              <w:jc w:val="center"/>
+              <w:rPr>
+                <w:rFonts w:ascii="Calibri" w:hAnsi="Calibri" w:eastAsia="MS Mincho" w:cs="Calibri" w:asciiTheme="majorHAnsi" w:cstheme="majorHAnsi" w:hAnsiTheme="majorHAnsi"/>
+                <w:color w:val="000000" w:themeColor="text1"/>
+                <w:sz w:val="20"/>
+                <w:szCs w:val="20"/>
+                <w:lang w:val="en-US"/>
+              </w:rPr>
+            </w:pPr>
+            <w:r>
+              <w:rPr>
+                <w:rFonts w:eastAsia="MS Mincho" w:cs="Calibri" w:cstheme="majorHAnsi" w:ascii="Calibri" w:hAnsi="Calibri"/>
+                <w:color w:val="000000" w:themeColor="text1"/>
+                <w:sz w:val="20"/>
+                <w:szCs w:val="20"/>
+                <w:lang w:val="en-US"/>
+              </w:rPr>
             </w:r>
           </w:p>
         </w:tc>
@@ -2052,48 +2087,6 @@
               <w:left w:val="single" w:sz="4" w:space="0" w:color="2A8FFF"/>
               <w:bottom w:val="single" w:sz="4" w:space="0" w:color="2A8FFF"/>
               <w:right w:val="single" w:sz="4" w:space="0" w:color="2A8FFF"/>
-            </w:tcBorders>
-            <w:vAlign w:val="center"/>
-          </w:tcPr>
-          <w:p>
-            <w:pPr>
-              <w:pStyle w:val="Normal"/>
-              <w:widowControl w:val="false"/>
-              <w:spacing w:lineRule="auto" w:line="276" w:before="120" w:after="120"/>
-              <w:jc w:val="center"/>
-              <w:rPr>
-                <w:rFonts w:ascii="Calibri" w:hAnsi="Calibri" w:eastAsia="MS Mincho" w:cs="Calibri" w:asciiTheme="majorHAnsi" w:cstheme="majorHAnsi" w:hAnsiTheme="majorHAnsi"/>
-                <w:color w:val="000000"/>
-                <w:sz w:val="20"/>
-                <w:szCs w:val="20"/>
-                <w:lang w:val="en-US"/>
-              </w:rPr>
-            </w:pPr>
-            <w:r>
-              <w:rPr>
-                <w:rFonts w:eastAsia="MS Mincho" w:cs="Calibri" w:ascii="Calibri" w:hAnsi="Calibri"/>
-                <w:color w:val="000000"/>
-                <w:sz w:val="20"/>
-                <w:szCs w:val="20"/>
-                <w:lang w:val="en-US"/>
-              </w:rPr>
-              <w:t>Teaching input &amp; Exercise</w:t>
-            </w:r>
-          </w:p>
-        </w:tc>
-      </w:tr>
-      <w:tr>
-        <w:trPr>
-          <w:trHeight w:val="1418" w:hRule="atLeast"/>
-        </w:trPr>
-        <w:tc>
-          <w:tcPr>
-            <w:tcW w:w="1799" w:type="dxa"/>
-            <w:tcBorders>
-              <w:top w:val="nil"/>
-              <w:left w:val="single" w:sz="4" w:space="0" w:color="2A8FFF"/>
-              <w:bottom w:val="single" w:sz="4" w:space="0" w:color="2A8FFF"/>
-              <w:right w:val="nil"/>
             </w:tcBorders>
             <w:vAlign w:val="center"/>
           </w:tcPr>
@@ -2119,40 +2112,11 @@
               <w:spacing w:lineRule="auto" w:line="276"/>
               <w:jc w:val="center"/>
               <w:rPr>
-                <w:lang w:val="en-US"/>
-              </w:rPr>
-            </w:pPr>
-            <w:r>
-              <w:rPr>
-                <w:lang w:val="en-US"/>
-              </w:rPr>
-            </w:r>
-          </w:p>
-        </w:tc>
-        <w:tc>
-          <w:tcPr>
-            <w:tcW w:w="5219" w:type="dxa"/>
-            <w:tcBorders>
-              <w:top w:val="nil"/>
-              <w:left w:val="single" w:sz="4" w:space="0" w:color="2A8FFF"/>
-              <w:bottom w:val="single" w:sz="4" w:space="0" w:color="2A8FFF"/>
-              <w:right w:val="nil"/>
-            </w:tcBorders>
-            <w:vAlign w:val="center"/>
-          </w:tcPr>
-          <w:p>
-            <w:pPr>
-              <w:pStyle w:val="Normal"/>
-              <w:widowControl w:val="false"/>
-              <w:spacing w:lineRule="auto" w:line="276"/>
-              <w:jc w:val="center"/>
-              <w:rPr>
                 <w:rFonts w:ascii="Calibri" w:hAnsi="Calibri" w:eastAsia="MS Mincho" w:cs="Calibri" w:asciiTheme="majorHAnsi" w:cstheme="majorHAnsi" w:hAnsiTheme="majorHAnsi"/>
                 <w:bCs/>
-                <w:color w:val="000000" w:themeColor="text1"/>
-                <w:sz w:val="20"/>
-                <w:szCs w:val="20"/>
-                <w:u w:val="single"/>
+                <w:color w:val="000000"/>
+                <w:sz w:val="20"/>
+                <w:szCs w:val="20"/>
                 <w:lang w:val="en-US"/>
               </w:rPr>
             </w:pPr>
@@ -2160,44 +2124,6 @@
               <w:rPr>
                 <w:rFonts w:eastAsia="MS Mincho" w:cs="Calibri" w:cstheme="majorHAnsi" w:ascii="Calibri" w:hAnsi="Calibri"/>
                 <w:bCs/>
-                <w:color w:val="000000" w:themeColor="text1"/>
-                <w:sz w:val="20"/>
-                <w:szCs w:val="20"/>
-                <w:u w:val="single"/>
-                <w:lang w:val="en-US"/>
-              </w:rPr>
-              <w:t>25 minuten einsparen!</w:t>
-            </w:r>
-          </w:p>
-        </w:tc>
-        <w:tc>
-          <w:tcPr>
-            <w:tcW w:w="1996" w:type="dxa"/>
-            <w:tcBorders>
-              <w:top w:val="nil"/>
-              <w:left w:val="single" w:sz="4" w:space="0" w:color="2A8FFF"/>
-              <w:bottom w:val="single" w:sz="4" w:space="0" w:color="2A8FFF"/>
-              <w:right w:val="single" w:sz="4" w:space="0" w:color="2A8FFF"/>
-            </w:tcBorders>
-            <w:vAlign w:val="center"/>
-          </w:tcPr>
-          <w:p>
-            <w:pPr>
-              <w:pStyle w:val="Normal"/>
-              <w:widowControl w:val="false"/>
-              <w:spacing w:lineRule="auto" w:line="276" w:before="120" w:after="120"/>
-              <w:jc w:val="center"/>
-              <w:rPr>
-                <w:rFonts w:ascii="Calibri" w:hAnsi="Calibri" w:eastAsia="MS Mincho" w:cs="Calibri" w:asciiTheme="majorHAnsi" w:cstheme="majorHAnsi" w:hAnsiTheme="majorHAnsi"/>
-                <w:color w:val="000000"/>
-                <w:sz w:val="20"/>
-                <w:szCs w:val="20"/>
-                <w:lang w:val="en-US"/>
-              </w:rPr>
-            </w:pPr>
-            <w:r>
-              <w:rPr>
-                <w:rFonts w:eastAsia="MS Mincho" w:cs="Calibri" w:cstheme="majorHAnsi" w:ascii="Calibri" w:hAnsi="Calibri"/>
                 <w:color w:val="000000"/>
                 <w:sz w:val="20"/>
                 <w:szCs w:val="20"/>
@@ -2244,24 +2170,28 @@
               <w:spacing w:lineRule="auto" w:line="276"/>
               <w:jc w:val="center"/>
               <w:rPr>
-                <w:rFonts w:ascii="Calibri" w:hAnsi="Calibri" w:cs="Calibri" w:asciiTheme="majorHAnsi" w:cstheme="majorHAnsi" w:hAnsiTheme="majorHAnsi"/>
-                <w:bCs/>
-                <w:color w:val="000000" w:themeColor="text1"/>
-                <w:sz w:val="20"/>
-                <w:szCs w:val="20"/>
                 <w:lang w:val="en-US"/>
               </w:rPr>
             </w:pPr>
             <w:r>
               <w:rPr>
                 <w:rFonts w:eastAsia="MS Mincho" w:cs="Calibri" w:ascii="Calibri" w:hAnsi="Calibri" w:cstheme="majorHAnsi"/>
-                <w:bCs/>
-                <w:color w:val="000000" w:themeColor="text1"/>
-                <w:sz w:val="20"/>
-                <w:szCs w:val="20"/>
-                <w:lang w:val="en-US"/>
-              </w:rPr>
-              <w:t>12:45-13:45</w:t>
+                <w:color w:val="000000" w:themeColor="text1"/>
+                <w:sz w:val="20"/>
+                <w:szCs w:val="20"/>
+                <w:lang w:val="en-US"/>
+              </w:rPr>
+              <w:t>45</w:t>
+            </w:r>
+            <w:r>
+              <w:rPr>
+                <w:rFonts w:eastAsia="MS Mincho" w:cs="Calibri" w:ascii="Calibri" w:hAnsi="Calibri" w:cstheme="majorHAnsi"/>
+                <w:color w:val="000000" w:themeColor="text1"/>
+                <w:sz w:val="20"/>
+                <w:szCs w:val="20"/>
+                <w:lang w:val="en-US"/>
+              </w:rPr>
+              <w:t xml:space="preserve"> min</w:t>
             </w:r>
           </w:p>
         </w:tc>
@@ -2284,20 +2214,25 @@
               <w:jc w:val="center"/>
               <w:rPr>
                 <w:rFonts w:ascii="Calibri" w:hAnsi="Calibri" w:eastAsia="MS Mincho" w:cs="Calibri" w:asciiTheme="majorHAnsi" w:cstheme="majorHAnsi" w:hAnsiTheme="majorHAnsi"/>
-                <w:color w:val="000000" w:themeColor="text1"/>
-                <w:sz w:val="20"/>
-                <w:szCs w:val="20"/>
-                <w:lang w:val="en-US"/>
-              </w:rPr>
-            </w:pPr>
-            <w:r>
-              <w:rPr>
-                <w:rFonts w:eastAsia="MS Mincho" w:cs="Calibri" w:cstheme="majorHAnsi" w:ascii="Calibri" w:hAnsi="Calibri"/>
-                <w:color w:val="000000" w:themeColor="text1"/>
-                <w:sz w:val="20"/>
-                <w:szCs w:val="20"/>
-                <w:lang w:val="en-US"/>
-              </w:rPr>
+                <w:bCs/>
+                <w:color w:val="000000" w:themeColor="text1"/>
+                <w:sz w:val="20"/>
+                <w:szCs w:val="20"/>
+                <w:u w:val="single"/>
+                <w:lang w:val="en-US"/>
+              </w:rPr>
+            </w:pPr>
+            <w:r>
+              <w:rPr>
+                <w:rFonts w:eastAsia="MS Mincho" w:cs="Calibri" w:ascii="Calibri" w:hAnsi="Calibri" w:asciiTheme="majorHAnsi" w:cstheme="majorHAnsi" w:hAnsiTheme="majorHAnsi"/>
+                <w:bCs/>
+                <w:color w:val="000000" w:themeColor="text1"/>
+                <w:sz w:val="20"/>
+                <w:szCs w:val="20"/>
+                <w:u w:val="single"/>
+                <w:lang w:val="en-US"/>
+              </w:rPr>
+              <w:t>Chatbots in Research: Writing &amp; Communication</w:t>
             </w:r>
           </w:p>
           <w:p>
@@ -2307,24 +2242,80 @@
               <w:spacing w:lineRule="auto" w:line="276"/>
               <w:jc w:val="center"/>
               <w:rPr>
+                <w:rFonts w:ascii="Calibri" w:hAnsi="Calibri" w:eastAsia="MS Mincho" w:cs="Calibri"/>
+                <w:color w:val="000000"/>
+                <w:sz w:val="20"/>
+                <w:szCs w:val="20"/>
+                <w:u w:val="single"/>
+                <w:lang w:val="en-US"/>
+              </w:rPr>
+            </w:pPr>
+            <w:r>
+              <w:rPr>
+                <w:rFonts w:eastAsia="MS Mincho" w:cs="Calibri" w:ascii="Calibri" w:hAnsi="Calibri" w:asciiTheme="majorHAnsi" w:cstheme="majorHAnsi" w:hAnsiTheme="majorHAnsi"/>
+                <w:bCs/>
+                <w:color w:val="000000" w:themeColor="text1"/>
+                <w:sz w:val="20"/>
+                <w:szCs w:val="20"/>
+                <w:lang w:val="en-GB"/>
+              </w:rPr>
+              <w:t>Drafting, editing, and refining texts</w:t>
+            </w:r>
+          </w:p>
+        </w:tc>
+        <w:tc>
+          <w:tcPr>
+            <w:tcW w:w="1996" w:type="dxa"/>
+            <w:tcBorders>
+              <w:top w:val="nil"/>
+              <w:left w:val="single" w:sz="4" w:space="0" w:color="2A8FFF"/>
+              <w:bottom w:val="single" w:sz="4" w:space="0" w:color="2A8FFF"/>
+              <w:right w:val="single" w:sz="4" w:space="0" w:color="2A8FFF"/>
+            </w:tcBorders>
+            <w:vAlign w:val="center"/>
+          </w:tcPr>
+          <w:p>
+            <w:pPr>
+              <w:pStyle w:val="Normal"/>
+              <w:widowControl w:val="false"/>
+              <w:spacing w:lineRule="auto" w:line="276" w:before="120" w:after="120"/>
+              <w:jc w:val="center"/>
+              <w:rPr>
                 <w:rFonts w:ascii="Calibri" w:hAnsi="Calibri" w:eastAsia="MS Mincho" w:cs="Calibri" w:asciiTheme="majorHAnsi" w:cstheme="majorHAnsi" w:hAnsiTheme="majorHAnsi"/>
-                <w:color w:val="000000" w:themeColor="text1"/>
-                <w:sz w:val="20"/>
-                <w:szCs w:val="20"/>
-                <w:lang w:val="en-US"/>
-              </w:rPr>
-            </w:pPr>
-            <w:r>
-              <w:rPr>
-                <w:rFonts w:eastAsia="MS Mincho" w:cs="Calibri" w:ascii="Calibri" w:hAnsi="Calibri" w:asciiTheme="majorHAnsi" w:cstheme="majorHAnsi" w:hAnsiTheme="majorHAnsi"/>
-                <w:color w:val="000000" w:themeColor="text1"/>
-                <w:sz w:val="20"/>
-                <w:szCs w:val="20"/>
-                <w:lang w:val="en-US"/>
-              </w:rPr>
-              <w:t>Lunch Break</w:t>
-            </w:r>
-          </w:p>
+                <w:color w:val="000000"/>
+                <w:sz w:val="20"/>
+                <w:szCs w:val="20"/>
+                <w:lang w:val="en-US"/>
+              </w:rPr>
+            </w:pPr>
+            <w:r>
+              <w:rPr>
+                <w:rFonts w:eastAsia="MS Mincho" w:cs="Calibri" w:ascii="Calibri" w:hAnsi="Calibri"/>
+                <w:color w:val="000000"/>
+                <w:sz w:val="20"/>
+                <w:szCs w:val="20"/>
+                <w:lang w:val="en-US"/>
+              </w:rPr>
+              <w:t>Teaching input &amp; Exercise</w:t>
+            </w:r>
+          </w:p>
+        </w:tc>
+      </w:tr>
+      <w:tr>
+        <w:trPr>
+          <w:trHeight w:val="1331" w:hRule="atLeast"/>
+        </w:trPr>
+        <w:tc>
+          <w:tcPr>
+            <w:tcW w:w="1799" w:type="dxa"/>
+            <w:tcBorders>
+              <w:top w:val="nil"/>
+              <w:left w:val="single" w:sz="4" w:space="0" w:color="2A8FFF"/>
+              <w:bottom w:val="single" w:sz="4" w:space="0" w:color="2A8FFF"/>
+              <w:right w:val="nil"/>
+            </w:tcBorders>
+            <w:vAlign w:val="center"/>
+          </w:tcPr>
           <w:p>
             <w:pPr>
               <w:pStyle w:val="Normal"/>
@@ -2333,20 +2324,104 @@
               <w:jc w:val="center"/>
               <w:rPr>
                 <w:rFonts w:ascii="Calibri" w:hAnsi="Calibri" w:eastAsia="MS Mincho" w:cs="Calibri" w:asciiTheme="majorHAnsi" w:cstheme="majorHAnsi" w:hAnsiTheme="majorHAnsi"/>
-                <w:color w:val="000000" w:themeColor="text1"/>
-                <w:sz w:val="20"/>
-                <w:szCs w:val="20"/>
-                <w:lang w:val="en-US"/>
-              </w:rPr>
-            </w:pPr>
-            <w:r>
-              <w:rPr>
-                <w:rFonts w:eastAsia="MS Mincho" w:cs="Calibri" w:cstheme="majorHAnsi" w:ascii="Calibri" w:hAnsi="Calibri"/>
-                <w:color w:val="000000" w:themeColor="text1"/>
-                <w:sz w:val="20"/>
-                <w:szCs w:val="20"/>
-                <w:lang w:val="en-US"/>
-              </w:rPr>
+                <w:color w:val="000000"/>
+                <w:sz w:val="20"/>
+                <w:szCs w:val="20"/>
+                <w:lang w:val="en-US"/>
+              </w:rPr>
+            </w:pPr>
+            <w:r>
+              <w:rPr>
+                <w:rFonts w:eastAsia="MS Mincho" w:cs="Calibri" w:ascii="Calibri" w:hAnsi="Calibri" w:cstheme="majorHAnsi"/>
+                <w:color w:val="000000"/>
+                <w:sz w:val="20"/>
+                <w:szCs w:val="20"/>
+                <w:lang w:val="en-US"/>
+              </w:rPr>
+              <w:t>45</w:t>
+            </w:r>
+            <w:r>
+              <w:rPr>
+                <w:rFonts w:eastAsia="MS Mincho" w:cs="Calibri" w:ascii="Calibri" w:hAnsi="Calibri" w:cstheme="majorHAnsi"/>
+                <w:color w:val="000000"/>
+                <w:sz w:val="20"/>
+                <w:szCs w:val="20"/>
+                <w:lang w:val="en-US"/>
+              </w:rPr>
+              <w:t xml:space="preserve"> min</w:t>
+            </w:r>
+          </w:p>
+        </w:tc>
+        <w:tc>
+          <w:tcPr>
+            <w:tcW w:w="5219" w:type="dxa"/>
+            <w:tcBorders>
+              <w:top w:val="nil"/>
+              <w:left w:val="single" w:sz="4" w:space="0" w:color="2A8FFF"/>
+              <w:bottom w:val="single" w:sz="4" w:space="0" w:color="2A8FFF"/>
+              <w:right w:val="nil"/>
+            </w:tcBorders>
+            <w:vAlign w:val="center"/>
+          </w:tcPr>
+          <w:p>
+            <w:pPr>
+              <w:pStyle w:val="Normal"/>
+              <w:widowControl w:val="false"/>
+              <w:spacing w:lineRule="auto" w:line="276"/>
+              <w:jc w:val="center"/>
+              <w:rPr>
+                <w:rFonts w:ascii="Calibri" w:hAnsi="Calibri" w:eastAsia="MS Mincho" w:cs="Calibri" w:asciiTheme="majorHAnsi" w:cstheme="majorHAnsi" w:hAnsiTheme="majorHAnsi"/>
+                <w:color w:val="000000" w:themeColor="text1"/>
+                <w:sz w:val="20"/>
+                <w:szCs w:val="20"/>
+                <w:u w:val="single"/>
+                <w:lang w:val="en-GB"/>
+              </w:rPr>
+            </w:pPr>
+            <w:r>
+              <w:rPr>
+                <w:rFonts w:eastAsia="MS Mincho" w:cs="Calibri" w:ascii="Calibri" w:hAnsi="Calibri" w:cstheme="majorHAnsi"/>
+                <w:color w:val="000000" w:themeColor="text1"/>
+                <w:sz w:val="20"/>
+                <w:szCs w:val="20"/>
+                <w:u w:val="single"/>
+                <w:lang w:val="en-GB"/>
+              </w:rPr>
+              <w:t>Enhancing your research outputs</w:t>
+            </w:r>
+          </w:p>
+          <w:p>
+            <w:pPr>
+              <w:pStyle w:val="Normal"/>
+              <w:widowControl w:val="false"/>
+              <w:spacing w:lineRule="auto" w:line="276"/>
+              <w:jc w:val="center"/>
+              <w:rPr>
+                <w:u w:val="none"/>
+              </w:rPr>
+            </w:pPr>
+            <w:r>
+              <w:rPr>
+                <w:rFonts w:eastAsia="MS Mincho" w:cs="Calibri" w:ascii="Calibri" w:hAnsi="Calibri" w:asciiTheme="majorHAnsi" w:cstheme="majorHAnsi" w:hAnsiTheme="majorHAnsi"/>
+                <w:color w:val="000000" w:themeColor="text1"/>
+                <w:sz w:val="20"/>
+                <w:szCs w:val="20"/>
+                <w:u w:val="none"/>
+                <w:lang w:val="en-GB"/>
+              </w:rPr>
+              <w:t>Summarizing research content, managing large amounts of text, e</w:t>
+            </w:r>
+            <w:r>
+              <w:rPr>
+                <w:rFonts w:eastAsia="MS Mincho" w:cs="Calibri" w:ascii="Calibri" w:hAnsi="Calibri" w:asciiTheme="majorHAnsi" w:cstheme="majorHAnsi" w:hAnsiTheme="majorHAnsi"/>
+                <w:bCs/>
+                <w:color w:val="000000" w:themeColor="text1"/>
+                <w:sz w:val="20"/>
+                <w:szCs w:val="20"/>
+                <w:u w:val="none"/>
+                <w:lang w:val="en-GB"/>
+              </w:rPr>
+              <w:t>xplore research ideas, create figures or presentations</w:t>
             </w:r>
           </w:p>
         </w:tc>
@@ -2384,7 +2459,6 @@
               <w:jc w:val="center"/>
               <w:rPr>
                 <w:rFonts w:ascii="Calibri" w:hAnsi="Calibri" w:eastAsia="MS Mincho" w:cs="Calibri" w:asciiTheme="majorHAnsi" w:cstheme="majorHAnsi" w:hAnsiTheme="majorHAnsi"/>
-                <w:bCs/>
                 <w:color w:val="000000"/>
                 <w:sz w:val="20"/>
                 <w:szCs w:val="20"/>
@@ -2393,20 +2467,30 @@
             </w:pPr>
             <w:r>
               <w:rPr>
-                <w:rFonts w:eastAsia="MS Mincho" w:cs="Calibri" w:cstheme="majorHAnsi" w:ascii="Calibri" w:hAnsi="Calibri"/>
-                <w:bCs/>
+                <w:rFonts w:eastAsia="MS Mincho" w:cs="Calibri" w:ascii="Calibri" w:hAnsi="Calibri"/>
                 <w:color w:val="000000"/>
                 <w:sz w:val="20"/>
                 <w:szCs w:val="20"/>
                 <w:lang w:val="en-US"/>
               </w:rPr>
+              <w:t>Teaching input &amp; Exercise</w:t>
+            </w:r>
+            <w:r>
+              <w:rPr>
+                <w:rFonts w:eastAsia="MS Mincho" w:cs="Calibri" w:ascii="Calibri" w:hAnsi="Calibri" w:asciiTheme="majorHAnsi" w:cstheme="majorHAnsi" w:hAnsiTheme="majorHAnsi"/>
+                <w:color w:val="000000"/>
+                <w:sz w:val="20"/>
+                <w:szCs w:val="20"/>
+                <w:lang w:val="en-US"/>
+              </w:rPr>
+              <w:t xml:space="preserve"> of your choice</w:t>
             </w:r>
           </w:p>
         </w:tc>
       </w:tr>
       <w:tr>
         <w:trPr>
-          <w:trHeight w:val="1331" w:hRule="atLeast"/>
+          <w:trHeight w:val="539" w:hRule="atLeast"/>
         </w:trPr>
         <w:tc>
           <w:tcPr>
@@ -2426,22 +2510,19 @@
               <w:spacing w:lineRule="auto" w:line="276"/>
               <w:jc w:val="center"/>
               <w:rPr>
-                <w:rFonts w:ascii="Calibri" w:hAnsi="Calibri" w:eastAsia="MS Mincho" w:cs="Calibri" w:asciiTheme="majorHAnsi" w:cstheme="majorHAnsi" w:hAnsiTheme="majorHAnsi"/>
-                <w:color w:val="000000"/>
-                <w:sz w:val="20"/>
-                <w:szCs w:val="20"/>
                 <w:lang w:val="en-US"/>
               </w:rPr>
             </w:pPr>
             <w:r>
               <w:rPr>
                 <w:rFonts w:eastAsia="MS Mincho" w:cs="Calibri" w:ascii="Calibri" w:hAnsi="Calibri" w:cstheme="majorHAnsi"/>
-                <w:color w:val="000000"/>
-                <w:sz w:val="20"/>
-                <w:szCs w:val="20"/>
-                <w:lang w:val="en-US"/>
-              </w:rPr>
-              <w:t>1h30 min</w:t>
+                <w:bCs/>
+                <w:color w:val="000000" w:themeColor="text1"/>
+                <w:sz w:val="20"/>
+                <w:szCs w:val="20"/>
+                <w:lang w:val="en-US"/>
+              </w:rPr>
+              <w:t>15:15-15:30</w:t>
             </w:r>
           </w:p>
         </w:tc>
@@ -2458,17 +2539,16 @@
           </w:tcPr>
           <w:p>
             <w:pPr>
-              <w:pStyle w:val="Normal"/>
-              <w:widowControl w:val="false"/>
-              <w:spacing w:lineRule="auto" w:line="276"/>
+              <w:pStyle w:val="Default"/>
+              <w:widowControl w:val="false"/>
+              <w:spacing w:before="0" w:after="0"/>
               <w:jc w:val="center"/>
               <w:rPr>
-                <w:rFonts w:ascii="Calibri" w:hAnsi="Calibri" w:eastAsia="MS Mincho" w:cs="Calibri" w:asciiTheme="majorHAnsi" w:cstheme="majorHAnsi" w:hAnsiTheme="majorHAnsi"/>
-                <w:color w:val="000000" w:themeColor="text1"/>
-                <w:sz w:val="20"/>
-                <w:szCs w:val="20"/>
-                <w:u w:val="single"/>
-                <w:lang w:val="en-GB"/>
+                <w:rFonts w:ascii="Calibri" w:hAnsi="Calibri" w:eastAsia="MS Mincho" w:cs="Calibri" w:cstheme="majorHAnsi"/>
+                <w:color w:val="000000" w:themeColor="text1"/>
+                <w:sz w:val="20"/>
+                <w:szCs w:val="20"/>
+                <w:lang w:val="en-US" w:eastAsia="de-DE"/>
               </w:rPr>
             </w:pPr>
             <w:r>
@@ -2477,44 +2557,9 @@
                 <w:color w:val="000000" w:themeColor="text1"/>
                 <w:sz w:val="20"/>
                 <w:szCs w:val="20"/>
-                <w:u w:val="single"/>
-                <w:lang w:val="en-GB"/>
-              </w:rPr>
-              <w:t>Enhancing your research outputs</w:t>
-            </w:r>
-          </w:p>
-          <w:p>
-            <w:pPr>
-              <w:pStyle w:val="Normal"/>
-              <w:widowControl w:val="false"/>
-              <w:spacing w:lineRule="auto" w:line="276"/>
-              <w:jc w:val="center"/>
-              <w:rPr>
-                <w:u w:val="none"/>
-              </w:rPr>
-            </w:pPr>
-            <w:r>
-              <w:rPr>
-                <w:rFonts w:eastAsia="MS Mincho" w:cs="Calibri" w:ascii="Calibri" w:hAnsi="Calibri" w:asciiTheme="majorHAnsi" w:cstheme="majorHAnsi" w:hAnsiTheme="majorHAnsi"/>
-                <w:color w:val="000000" w:themeColor="text1"/>
-                <w:sz w:val="20"/>
-                <w:szCs w:val="20"/>
-                <w:u w:val="none"/>
-                <w:lang w:val="en-GB"/>
-              </w:rPr>
-              <w:t>Summarizing research content, managing large amounts of text, e</w:t>
-            </w:r>
-            <w:r>
-              <w:rPr>
-                <w:rFonts w:eastAsia="MS Mincho" w:cs="Calibri" w:ascii="Calibri" w:hAnsi="Calibri" w:asciiTheme="majorHAnsi" w:cstheme="majorHAnsi" w:hAnsiTheme="majorHAnsi"/>
-                <w:bCs/>
-                <w:color w:val="000000" w:themeColor="text1"/>
-                <w:sz w:val="20"/>
-                <w:szCs w:val="20"/>
-                <w:u w:val="none"/>
-                <w:lang w:val="en-GB"/>
-              </w:rPr>
-              <w:t>xplore research ideas, create figures or presentations</w:t>
+                <w:lang w:val="en-US"/>
+              </w:rPr>
+              <w:t>Coffee break</w:t>
             </w:r>
           </w:p>
         </w:tc>
@@ -2560,30 +2605,19 @@
             </w:pPr>
             <w:r>
               <w:rPr>
-                <w:rFonts w:eastAsia="MS Mincho" w:cs="Calibri" w:ascii="Calibri" w:hAnsi="Calibri"/>
+                <w:rFonts w:eastAsia="MS Mincho" w:cs="Calibri" w:cstheme="majorHAnsi" w:ascii="Calibri" w:hAnsi="Calibri"/>
                 <w:color w:val="000000"/>
                 <w:sz w:val="20"/>
                 <w:szCs w:val="20"/>
                 <w:lang w:val="en-US"/>
               </w:rPr>
-              <w:t>Teaching input &amp; Exercise</w:t>
-            </w:r>
-            <w:r>
-              <w:rPr>
-                <w:rFonts w:eastAsia="MS Mincho" w:cs="Calibri" w:ascii="Calibri" w:hAnsi="Calibri" w:asciiTheme="majorHAnsi" w:cstheme="majorHAnsi" w:hAnsiTheme="majorHAnsi"/>
-                <w:color w:val="000000"/>
-                <w:sz w:val="20"/>
-                <w:szCs w:val="20"/>
-                <w:lang w:val="en-US"/>
-              </w:rPr>
-              <w:t xml:space="preserve"> of your choice</w:t>
             </w:r>
           </w:p>
         </w:tc>
       </w:tr>
       <w:tr>
         <w:trPr>
-          <w:trHeight w:val="539" w:hRule="atLeast"/>
+          <w:trHeight w:val="1421" w:hRule="atLeast"/>
         </w:trPr>
         <w:tc>
           <w:tcPr>
@@ -2609,13 +2643,12 @@
             <w:r>
               <w:rPr>
                 <w:rFonts w:eastAsia="MS Mincho" w:cs="Calibri" w:ascii="Calibri" w:hAnsi="Calibri" w:cstheme="majorHAnsi"/>
-                <w:bCs/>
-                <w:color w:val="000000" w:themeColor="text1"/>
-                <w:sz w:val="20"/>
-                <w:szCs w:val="20"/>
-                <w:lang w:val="en-US"/>
-              </w:rPr>
-              <w:t>15:15-15:30</w:t>
+                <w:color w:val="000000" w:themeColor="text1"/>
+                <w:sz w:val="20"/>
+                <w:szCs w:val="20"/>
+                <w:lang w:val="en-US"/>
+              </w:rPr>
+              <w:t>30 min</w:t>
             </w:r>
           </w:p>
         </w:tc>
@@ -2632,16 +2665,17 @@
           </w:tcPr>
           <w:p>
             <w:pPr>
-              <w:pStyle w:val="Default"/>
-              <w:widowControl w:val="false"/>
-              <w:spacing w:before="0" w:after="0"/>
+              <w:pStyle w:val="Normal"/>
+              <w:widowControl w:val="false"/>
+              <w:spacing w:lineRule="auto" w:line="276"/>
               <w:jc w:val="center"/>
               <w:rPr>
-                <w:rFonts w:ascii="Calibri" w:hAnsi="Calibri" w:eastAsia="MS Mincho" w:cs="Calibri" w:cstheme="majorHAnsi"/>
-                <w:color w:val="000000" w:themeColor="text1"/>
-                <w:sz w:val="20"/>
-                <w:szCs w:val="20"/>
-                <w:lang w:val="en-US" w:eastAsia="de-DE"/>
+                <w:rFonts w:ascii="Calibri" w:hAnsi="Calibri" w:eastAsia="MS Mincho" w:cs="Calibri" w:asciiTheme="majorHAnsi" w:cstheme="majorHAnsi" w:hAnsiTheme="majorHAnsi"/>
+                <w:color w:val="000000" w:themeColor="text1"/>
+                <w:sz w:val="20"/>
+                <w:szCs w:val="20"/>
+                <w:u w:val="single"/>
+                <w:lang w:val="en-GB"/>
               </w:rPr>
             </w:pPr>
             <w:r>
@@ -2650,9 +2684,30 @@
                 <w:color w:val="000000" w:themeColor="text1"/>
                 <w:sz w:val="20"/>
                 <w:szCs w:val="20"/>
-                <w:lang w:val="en-US"/>
-              </w:rPr>
-              <w:t>Coffee break</w:t>
+                <w:u w:val="single"/>
+                <w:lang w:val="en-GB"/>
+              </w:rPr>
+              <w:t>Your Chatbot Coach</w:t>
+            </w:r>
+          </w:p>
+          <w:p>
+            <w:pPr>
+              <w:pStyle w:val="Normal"/>
+              <w:widowControl w:val="false"/>
+              <w:spacing w:lineRule="auto" w:line="276"/>
+              <w:jc w:val="center"/>
+              <w:rPr/>
+            </w:pPr>
+            <w:r>
+              <w:rPr>
+                <w:rFonts w:eastAsia="MS Mincho" w:cs="Calibri" w:ascii="Calibri" w:hAnsi="Calibri" w:asciiTheme="majorHAnsi" w:cstheme="majorHAnsi" w:hAnsiTheme="majorHAnsi"/>
+                <w:bCs/>
+                <w:color w:val="000000" w:themeColor="text1"/>
+                <w:sz w:val="20"/>
+                <w:szCs w:val="20"/>
+                <w:lang w:val="en-GB"/>
+              </w:rPr>
+              <w:t>Chatbot conversations around career decisions,  feedback or productivity</w:t>
             </w:r>
           </w:p>
         </w:tc>
@@ -2698,19 +2753,20 @@
             </w:pPr>
             <w:r>
               <w:rPr>
-                <w:rFonts w:eastAsia="MS Mincho" w:cs="Calibri" w:cstheme="majorHAnsi" w:ascii="Calibri" w:hAnsi="Calibri"/>
+                <w:rFonts w:eastAsia="MS Mincho" w:cs="Calibri" w:ascii="Calibri" w:hAnsi="Calibri"/>
                 <w:color w:val="000000"/>
                 <w:sz w:val="20"/>
                 <w:szCs w:val="20"/>
                 <w:lang w:val="en-US"/>
               </w:rPr>
+              <w:t>Exercise</w:t>
             </w:r>
           </w:p>
         </w:tc>
       </w:tr>
       <w:tr>
         <w:trPr>
-          <w:trHeight w:val="1421" w:hRule="atLeast"/>
+          <w:trHeight w:val="1317" w:hRule="atLeast"/>
         </w:trPr>
         <w:tc>
           <w:tcPr>
@@ -2730,6 +2786,10 @@
               <w:spacing w:lineRule="auto" w:line="276"/>
               <w:jc w:val="center"/>
               <w:rPr>
+                <w:rFonts w:ascii="Calibri" w:hAnsi="Calibri" w:eastAsia="MS Mincho" w:cs="Calibri" w:cstheme="majorHAnsi"/>
+                <w:color w:val="000000" w:themeColor="text1"/>
+                <w:sz w:val="20"/>
+                <w:szCs w:val="20"/>
                 <w:lang w:val="en-US"/>
               </w:rPr>
             </w:pPr>
@@ -2760,7 +2820,6 @@
             <w:pPr>
               <w:pStyle w:val="Normal"/>
               <w:widowControl w:val="false"/>
-              <w:spacing w:lineRule="auto" w:line="276"/>
               <w:jc w:val="center"/>
               <w:rPr>
                 <w:rFonts w:ascii="Calibri" w:hAnsi="Calibri" w:eastAsia="MS Mincho" w:cs="Calibri" w:asciiTheme="majorHAnsi" w:cstheme="majorHAnsi" w:hAnsiTheme="majorHAnsi"/>
@@ -2773,23 +2832,29 @@
             </w:pPr>
             <w:r>
               <w:rPr>
-                <w:rFonts w:eastAsia="MS Mincho" w:cs="Calibri" w:ascii="Calibri" w:hAnsi="Calibri" w:cstheme="majorHAnsi"/>
+                <w:rFonts w:eastAsia="MS Mincho" w:cs="Calibri" w:ascii="Calibri" w:hAnsi="Calibri" w:asciiTheme="majorHAnsi" w:cstheme="majorHAnsi" w:hAnsiTheme="majorHAnsi"/>
                 <w:color w:val="000000" w:themeColor="text1"/>
                 <w:sz w:val="20"/>
                 <w:szCs w:val="20"/>
                 <w:u w:val="single"/>
                 <w:lang w:val="en-GB"/>
               </w:rPr>
-              <w:t>Your Chatbot Coach</w:t>
-            </w:r>
-          </w:p>
-          <w:p>
-            <w:pPr>
-              <w:pStyle w:val="Normal"/>
-              <w:widowControl w:val="false"/>
-              <w:spacing w:lineRule="auto" w:line="276"/>
+              <w:t>Ethical Considerations</w:t>
+            </w:r>
+          </w:p>
+          <w:p>
+            <w:pPr>
+              <w:pStyle w:val="Normal"/>
+              <w:widowControl w:val="false"/>
               <w:jc w:val="center"/>
-              <w:rPr/>
+              <w:rPr>
+                <w:rFonts w:ascii="Calibri" w:hAnsi="Calibri" w:eastAsia="MS Mincho" w:cs="Calibri" w:cstheme="majorHAnsi"/>
+                <w:color w:val="000000" w:themeColor="text1"/>
+                <w:sz w:val="20"/>
+                <w:szCs w:val="20"/>
+                <w:u w:val="single"/>
+                <w:lang w:val="en-US"/>
+              </w:rPr>
             </w:pPr>
             <w:r>
               <w:rPr>
@@ -2800,7 +2865,7 @@
                 <w:szCs w:val="20"/>
                 <w:lang w:val="en-GB"/>
               </w:rPr>
-              <w:t>Chatbot conversations around career decisions,  feedback or productivity</w:t>
+              <w:t>Critical concerns about data privacy and scientific outputs like publications.</w:t>
             </w:r>
           </w:p>
         </w:tc>
@@ -2837,164 +2902,6 @@
               <w:spacing w:lineRule="auto" w:line="276"/>
               <w:jc w:val="center"/>
               <w:rPr>
-                <w:rFonts w:ascii="Calibri" w:hAnsi="Calibri" w:eastAsia="MS Mincho" w:cs="Calibri" w:asciiTheme="majorHAnsi" w:cstheme="majorHAnsi" w:hAnsiTheme="majorHAnsi"/>
-                <w:color w:val="000000"/>
-                <w:sz w:val="20"/>
-                <w:szCs w:val="20"/>
-                <w:lang w:val="en-US"/>
-              </w:rPr>
-            </w:pPr>
-            <w:r>
-              <w:rPr>
-                <w:rFonts w:eastAsia="MS Mincho" w:cs="Calibri" w:ascii="Calibri" w:hAnsi="Calibri"/>
-                <w:color w:val="000000"/>
-                <w:sz w:val="20"/>
-                <w:szCs w:val="20"/>
-                <w:lang w:val="en-US"/>
-              </w:rPr>
-              <w:t>Exercise</w:t>
-            </w:r>
-          </w:p>
-        </w:tc>
-      </w:tr>
-      <w:tr>
-        <w:trPr>
-          <w:trHeight w:val="1317" w:hRule="atLeast"/>
-        </w:trPr>
-        <w:tc>
-          <w:tcPr>
-            <w:tcW w:w="1799" w:type="dxa"/>
-            <w:tcBorders>
-              <w:top w:val="nil"/>
-              <w:left w:val="single" w:sz="4" w:space="0" w:color="2A8FFF"/>
-              <w:bottom w:val="single" w:sz="4" w:space="0" w:color="2A8FFF"/>
-              <w:right w:val="nil"/>
-            </w:tcBorders>
-            <w:vAlign w:val="center"/>
-          </w:tcPr>
-          <w:p>
-            <w:pPr>
-              <w:pStyle w:val="Normal"/>
-              <w:widowControl w:val="false"/>
-              <w:spacing w:lineRule="auto" w:line="276"/>
-              <w:jc w:val="center"/>
-              <w:rPr>
-                <w:rFonts w:ascii="Calibri" w:hAnsi="Calibri" w:eastAsia="MS Mincho" w:cs="Calibri" w:cstheme="majorHAnsi"/>
-                <w:color w:val="000000" w:themeColor="text1"/>
-                <w:sz w:val="20"/>
-                <w:szCs w:val="20"/>
-                <w:lang w:val="en-US"/>
-              </w:rPr>
-            </w:pPr>
-            <w:r>
-              <w:rPr>
-                <w:rFonts w:eastAsia="MS Mincho" w:cs="Calibri" w:ascii="Calibri" w:hAnsi="Calibri" w:cstheme="majorHAnsi"/>
-                <w:color w:val="000000" w:themeColor="text1"/>
-                <w:sz w:val="20"/>
-                <w:szCs w:val="20"/>
-                <w:lang w:val="en-US"/>
-              </w:rPr>
-              <w:t>30 min</w:t>
-            </w:r>
-          </w:p>
-        </w:tc>
-        <w:tc>
-          <w:tcPr>
-            <w:tcW w:w="5219" w:type="dxa"/>
-            <w:tcBorders>
-              <w:top w:val="nil"/>
-              <w:left w:val="single" w:sz="4" w:space="0" w:color="2A8FFF"/>
-              <w:bottom w:val="single" w:sz="4" w:space="0" w:color="2A8FFF"/>
-              <w:right w:val="nil"/>
-            </w:tcBorders>
-            <w:vAlign w:val="center"/>
-          </w:tcPr>
-          <w:p>
-            <w:pPr>
-              <w:pStyle w:val="Normal"/>
-              <w:widowControl w:val="false"/>
-              <w:jc w:val="center"/>
-              <w:rPr>
-                <w:rFonts w:ascii="Calibri" w:hAnsi="Calibri" w:eastAsia="MS Mincho" w:cs="Calibri" w:asciiTheme="majorHAnsi" w:cstheme="majorHAnsi" w:hAnsiTheme="majorHAnsi"/>
-                <w:color w:val="000000" w:themeColor="text1"/>
-                <w:sz w:val="20"/>
-                <w:szCs w:val="20"/>
-                <w:u w:val="single"/>
-                <w:lang w:val="en-GB"/>
-              </w:rPr>
-            </w:pPr>
-            <w:r>
-              <w:rPr>
-                <w:rFonts w:eastAsia="MS Mincho" w:cs="Calibri" w:ascii="Calibri" w:hAnsi="Calibri" w:asciiTheme="majorHAnsi" w:cstheme="majorHAnsi" w:hAnsiTheme="majorHAnsi"/>
-                <w:color w:val="000000" w:themeColor="text1"/>
-                <w:sz w:val="20"/>
-                <w:szCs w:val="20"/>
-                <w:u w:val="single"/>
-                <w:lang w:val="en-GB"/>
-              </w:rPr>
-              <w:t>Ethical Considerations</w:t>
-            </w:r>
-          </w:p>
-          <w:p>
-            <w:pPr>
-              <w:pStyle w:val="Normal"/>
-              <w:widowControl w:val="false"/>
-              <w:jc w:val="center"/>
-              <w:rPr>
-                <w:rFonts w:ascii="Calibri" w:hAnsi="Calibri" w:eastAsia="MS Mincho" w:cs="Calibri" w:cstheme="majorHAnsi"/>
-                <w:color w:val="000000" w:themeColor="text1"/>
-                <w:sz w:val="20"/>
-                <w:szCs w:val="20"/>
-                <w:u w:val="single"/>
-                <w:lang w:val="en-US"/>
-              </w:rPr>
-            </w:pPr>
-            <w:r>
-              <w:rPr>
-                <w:rFonts w:eastAsia="MS Mincho" w:cs="Calibri" w:ascii="Calibri" w:hAnsi="Calibri" w:asciiTheme="majorHAnsi" w:cstheme="majorHAnsi" w:hAnsiTheme="majorHAnsi"/>
-                <w:bCs/>
-                <w:color w:val="000000" w:themeColor="text1"/>
-                <w:sz w:val="20"/>
-                <w:szCs w:val="20"/>
-                <w:lang w:val="en-GB"/>
-              </w:rPr>
-              <w:t>Critical concerns about data privacy and scientific outputs like publications.</w:t>
-            </w:r>
-          </w:p>
-        </w:tc>
-        <w:tc>
-          <w:tcPr>
-            <w:tcW w:w="1996" w:type="dxa"/>
-            <w:tcBorders>
-              <w:top w:val="nil"/>
-              <w:left w:val="single" w:sz="4" w:space="0" w:color="2A8FFF"/>
-              <w:bottom w:val="single" w:sz="4" w:space="0" w:color="2A8FFF"/>
-              <w:right w:val="single" w:sz="4" w:space="0" w:color="2A8FFF"/>
-            </w:tcBorders>
-            <w:vAlign w:val="center"/>
-          </w:tcPr>
-          <w:p>
-            <w:pPr>
-              <w:pStyle w:val="Normal"/>
-              <w:widowControl w:val="false"/>
-              <w:tabs>
-                <w:tab w:val="clear" w:pos="708"/>
-                <w:tab w:val="left" w:pos="560" w:leader="none"/>
-                <w:tab w:val="left" w:pos="1120" w:leader="none"/>
-                <w:tab w:val="left" w:pos="1680" w:leader="none"/>
-                <w:tab w:val="left" w:pos="2240" w:leader="none"/>
-                <w:tab w:val="left" w:pos="2800" w:leader="none"/>
-                <w:tab w:val="left" w:pos="3360" w:leader="none"/>
-                <w:tab w:val="left" w:pos="3920" w:leader="none"/>
-                <w:tab w:val="left" w:pos="4480" w:leader="none"/>
-                <w:tab w:val="left" w:pos="5040" w:leader="none"/>
-                <w:tab w:val="left" w:pos="5600" w:leader="none"/>
-                <w:tab w:val="left" w:pos="6160" w:leader="none"/>
-                <w:tab w:val="left" w:pos="6720" w:leader="none"/>
-              </w:tabs>
-              <w:spacing w:lineRule="auto" w:line="276"/>
-              <w:jc w:val="center"/>
-              <w:rPr>
                 <w:rFonts w:ascii="Calibri" w:hAnsi="Calibri" w:eastAsia="MS Mincho" w:cs="Calibri" w:cstheme="majorHAnsi"/>
                 <w:color w:val="000000"/>
                 <w:sz w:val="20"/>
@@ -3090,7 +2997,7 @@
                 <w:u w:val="single"/>
                 <w:lang w:val="en-US"/>
               </w:rPr>
-              <w:t>Resource Sharing &amp; Open Questions## Managing expectations</w:t>
+              <w:t>Resource Sharing &amp; Open Questions</w:t>
             </w:r>
           </w:p>
         </w:tc>

</xml_diff>

<commit_message>
update time schedule, delete double file
</commit_message>
<xml_diff>
--- a/LLM_skills_training.docx
+++ b/LLM_skills_training.docx
@@ -1,6 +1,6 @@
 
 <file path=word/document.xml><?xml version="1.0" encoding="utf-8"?>
-<w:document xmlns:o="urn:schemas-microsoft-com:office:office" xmlns:r="http://schemas.openxmlformats.org/officeDocument/2006/relationships" xmlns:v="urn:schemas-microsoft-com:vml" xmlns:w="http://schemas.openxmlformats.org/wordprocessingml/2006/main" xmlns:w10="urn:schemas-microsoft-com:office:word" xmlns:wp="http://schemas.openxmlformats.org/drawingml/2006/wordprocessingDrawing" xmlns:wps="http://schemas.microsoft.com/office/word/2010/wordprocessingShape" xmlns:wpg="http://schemas.microsoft.com/office/word/2010/wordprocessingGroup" xmlns:mc="http://schemas.openxmlformats.org/markup-compatibility/2006" xmlns:wp14="http://schemas.microsoft.com/office/word/2010/wordprocessingDrawing" xmlns:w14="http://schemas.microsoft.com/office/word/2010/wordml" xmlns:w15="http://schemas.microsoft.com/office/word/2012/wordml" mc:Ignorable="w14 wp14 w15">
+<w:document xmlns:o="urn:schemas-microsoft-com:office:office" xmlns:r="http://schemas.openxmlformats.org/officeDocument/2006/relationships" xmlns:v="urn:schemas-microsoft-com:vml" xmlns:w="http://schemas.openxmlformats.org/wordprocessingml/2006/main" xmlns:w10="urn:schemas-microsoft-com:office:word" xmlns:wp="http://schemas.openxmlformats.org/drawingml/2006/wordprocessingDrawing" xmlns:wps="http://schemas.microsoft.com/office/word/2010/wordprocessingShape" xmlns:wpg="http://schemas.microsoft.com/office/word/2010/wordprocessingGroup" xmlns:mc="http://schemas.openxmlformats.org/markup-compatibility/2006" xmlns:wp14="http://schemas.microsoft.com/office/word/2010/wordprocessingDrawing" xmlns:w14="http://schemas.microsoft.com/office/word/2010/wordml" mc:Ignorable="w14 wp14">
   <w:body>
     <w:p>
       <w:pPr>
@@ -684,7 +684,6 @@
         <w:tblW w:w="9014" w:type="dxa"/>
         <w:jc w:val="left"/>
         <w:tblInd w:w="0" w:type="dxa"/>
-        <w:tblLayout w:type="fixed"/>
         <w:tblCellMar>
           <w:top w:w="115" w:type="dxa"/>
           <w:left w:w="115" w:type="dxa"/>
@@ -1011,6 +1010,18 @@
               <w:t>45 min</w:t>
             </w:r>
           </w:p>
+        </w:tc>
+        <w:tc>
+          <w:tcPr>
+            <w:tcW w:w="5219" w:type="dxa"/>
+            <w:tcBorders>
+              <w:top w:val="nil"/>
+              <w:left w:val="single" w:sz="4" w:space="0" w:color="2A8FFF"/>
+              <w:bottom w:val="single" w:sz="4" w:space="0" w:color="2A8FFF"/>
+              <w:right w:val="nil"/>
+            </w:tcBorders>
+            <w:vAlign w:val="center"/>
+          </w:tcPr>
           <w:p>
             <w:pPr>
               <w:pStyle w:val="Normal"/>
@@ -1033,7 +1044,7 @@
               <w:spacing w:lineRule="auto" w:line="276"/>
               <w:jc w:val="center"/>
               <w:rPr>
-                <w:rFonts w:ascii="Calibri" w:hAnsi="Calibri" w:cs="Calibri" w:asciiTheme="majorHAnsi" w:cstheme="majorHAnsi" w:hAnsiTheme="majorHAnsi"/>
+                <w:rFonts w:ascii="Calibri" w:hAnsi="Calibri" w:eastAsia="MS Mincho" w:cs="Calibri" w:asciiTheme="majorHAnsi" w:cstheme="majorHAnsi" w:hAnsiTheme="majorHAnsi"/>
                 <w:bCs/>
                 <w:color w:val="000000" w:themeColor="text1"/>
                 <w:sz w:val="20"/>
@@ -1043,25 +1054,49 @@
             </w:pPr>
             <w:r>
               <w:rPr>
-                <w:rFonts w:cs="Calibri" w:ascii="Calibri" w:hAnsi="Calibri" w:asciiTheme="majorHAnsi" w:cstheme="majorHAnsi" w:hAnsiTheme="majorHAnsi"/>
+                <w:rFonts w:eastAsia="MS Mincho" w:cs="Calibri" w:ascii="Calibri" w:hAnsi="Calibri" w:asciiTheme="majorHAnsi" w:cstheme="majorHAnsi" w:hAnsiTheme="majorHAnsi"/>
                 <w:bCs/>
                 <w:color w:val="000000" w:themeColor="text1"/>
                 <w:sz w:val="20"/>
                 <w:szCs w:val="20"/>
-                <w:lang w:val="en-US"/>
-              </w:rPr>
-              <w:t>45 min without discussion</w:t>
+                <w:u w:val="single"/>
+                <w:lang w:val="en-US"/>
+              </w:rPr>
+              <w:t>Introduction to LLMs</w:t>
+            </w:r>
+            <w:r>
+              <w:rPr>
+                <w:rFonts w:eastAsia="MS Mincho" w:cs="Calibri" w:ascii="Calibri" w:hAnsi="Calibri" w:asciiTheme="majorHAnsi" w:cstheme="majorHAnsi" w:hAnsiTheme="majorHAnsi"/>
+                <w:bCs/>
+                <w:color w:val="000000" w:themeColor="text1"/>
+                <w:sz w:val="20"/>
+                <w:szCs w:val="20"/>
+                <w:lang w:val="en-US"/>
+              </w:rPr>
+              <w:br/>
+              <w:t xml:space="preserve"> A b</w:t>
+            </w:r>
+            <w:r>
+              <w:rPr>
+                <w:rFonts w:eastAsia="MS Mincho" w:cs="Calibri" w:ascii="Calibri" w:hAnsi="Calibri" w:asciiTheme="majorHAnsi" w:cstheme="majorHAnsi" w:hAnsiTheme="majorHAnsi"/>
+                <w:bCs/>
+                <w:color w:val="000000" w:themeColor="text1"/>
+                <w:sz w:val="20"/>
+                <w:szCs w:val="20"/>
+                <w:lang w:val="en-GB"/>
+              </w:rPr>
+              <w:t>eginner-friendly breakdown on how large language models operate, exploring different available Chatbots.</w:t>
             </w:r>
           </w:p>
         </w:tc>
         <w:tc>
           <w:tcPr>
-            <w:tcW w:w="5219" w:type="dxa"/>
+            <w:tcW w:w="1996" w:type="dxa"/>
             <w:tcBorders>
               <w:top w:val="nil"/>
               <w:left w:val="single" w:sz="4" w:space="0" w:color="2A8FFF"/>
               <w:bottom w:val="single" w:sz="4" w:space="0" w:color="2A8FFF"/>
-              <w:right w:val="nil"/>
+              <w:right w:val="single" w:sz="4" w:space="0" w:color="2A8FFF"/>
             </w:tcBorders>
             <w:vAlign w:val="center"/>
           </w:tcPr>
@@ -1087,59 +1122,38 @@
               <w:spacing w:lineRule="auto" w:line="276"/>
               <w:jc w:val="center"/>
               <w:rPr>
-                <w:rFonts w:ascii="Calibri" w:hAnsi="Calibri" w:eastAsia="MS Mincho" w:cs="Calibri" w:asciiTheme="majorHAnsi" w:cstheme="majorHAnsi" w:hAnsiTheme="majorHAnsi"/>
-                <w:bCs/>
-                <w:color w:val="000000" w:themeColor="text1"/>
-                <w:sz w:val="20"/>
-                <w:szCs w:val="20"/>
-                <w:lang w:val="en-US"/>
-              </w:rPr>
-            </w:pPr>
-            <w:r>
-              <w:rPr>
-                <w:rFonts w:eastAsia="MS Mincho" w:cs="Calibri" w:ascii="Calibri" w:hAnsi="Calibri" w:asciiTheme="majorHAnsi" w:cstheme="majorHAnsi" w:hAnsiTheme="majorHAnsi"/>
-                <w:bCs/>
-                <w:color w:val="000000" w:themeColor="text1"/>
-                <w:sz w:val="20"/>
-                <w:szCs w:val="20"/>
-                <w:u w:val="single"/>
-                <w:lang w:val="en-US"/>
-              </w:rPr>
-              <w:t>Introduction to LLMs</w:t>
-            </w:r>
-            <w:r>
-              <w:rPr>
-                <w:rFonts w:eastAsia="MS Mincho" w:cs="Calibri" w:ascii="Calibri" w:hAnsi="Calibri" w:asciiTheme="majorHAnsi" w:cstheme="majorHAnsi" w:hAnsiTheme="majorHAnsi"/>
-                <w:bCs/>
-                <w:color w:val="000000" w:themeColor="text1"/>
-                <w:sz w:val="20"/>
-                <w:szCs w:val="20"/>
-                <w:lang w:val="en-US"/>
-              </w:rPr>
-              <w:br/>
-              <w:t xml:space="preserve"> A b</w:t>
-            </w:r>
-            <w:r>
-              <w:rPr>
-                <w:rFonts w:eastAsia="MS Mincho" w:cs="Calibri" w:ascii="Calibri" w:hAnsi="Calibri" w:asciiTheme="majorHAnsi" w:cstheme="majorHAnsi" w:hAnsiTheme="majorHAnsi"/>
-                <w:bCs/>
-                <w:color w:val="000000" w:themeColor="text1"/>
-                <w:sz w:val="20"/>
-                <w:szCs w:val="20"/>
-                <w:lang w:val="en-GB"/>
-              </w:rPr>
-              <w:t>eginner-friendly breakdown on how large language models operate, exploring different available Chatbots.</w:t>
+                <w:rFonts w:ascii="Calibri" w:hAnsi="Calibri" w:eastAsia="MS Mincho" w:cs="Calibri"/>
+                <w:color w:val="000000"/>
+                <w:sz w:val="20"/>
+                <w:szCs w:val="20"/>
+                <w:lang w:val="en-US"/>
+              </w:rPr>
+            </w:pPr>
+            <w:r>
+              <w:rPr>
+                <w:rFonts w:eastAsia="MS Mincho" w:cs="Calibri" w:ascii="Calibri" w:hAnsi="Calibri"/>
+                <w:color w:val="000000"/>
+                <w:sz w:val="20"/>
+                <w:szCs w:val="20"/>
+                <w:lang w:val="en-US"/>
+              </w:rPr>
+              <w:t>Presentation &amp; discussion, Konstantin</w:t>
             </w:r>
           </w:p>
         </w:tc>
+      </w:tr>
+      <w:tr>
+        <w:trPr>
+          <w:trHeight w:val="1237" w:hRule="atLeast"/>
+        </w:trPr>
         <w:tc>
           <w:tcPr>
-            <w:tcW w:w="1996" w:type="dxa"/>
+            <w:tcW w:w="1799" w:type="dxa"/>
             <w:tcBorders>
               <w:top w:val="nil"/>
               <w:left w:val="single" w:sz="4" w:space="0" w:color="2A8FFF"/>
               <w:bottom w:val="single" w:sz="4" w:space="0" w:color="2A8FFF"/>
-              <w:right w:val="single" w:sz="4" w:space="0" w:color="2A8FFF"/>
+              <w:right w:val="nil"/>
             </w:tcBorders>
             <w:vAlign w:val="center"/>
           </w:tcPr>
@@ -1165,38 +1179,105 @@
               <w:spacing w:lineRule="auto" w:line="276"/>
               <w:jc w:val="center"/>
               <w:rPr>
-                <w:rFonts w:ascii="Calibri" w:hAnsi="Calibri" w:eastAsia="MS Mincho" w:cs="Calibri"/>
-                <w:color w:val="000000"/>
-                <w:sz w:val="20"/>
-                <w:szCs w:val="20"/>
-                <w:lang w:val="en-US"/>
-              </w:rPr>
-            </w:pPr>
-            <w:r>
-              <w:rPr>
-                <w:rFonts w:eastAsia="MS Mincho" w:cs="Calibri" w:ascii="Calibri" w:hAnsi="Calibri"/>
-                <w:color w:val="000000"/>
-                <w:sz w:val="20"/>
-                <w:szCs w:val="20"/>
-                <w:lang w:val="en-US"/>
-              </w:rPr>
-              <w:t>Presentation &amp; discussion, Konstantin</w:t>
+                <w:rFonts w:ascii="Calibri" w:hAnsi="Calibri" w:cs="Calibri" w:cstheme="majorHAnsi"/>
+                <w:bCs/>
+                <w:color w:val="000000" w:themeColor="text1"/>
+                <w:sz w:val="20"/>
+                <w:szCs w:val="20"/>
+                <w:lang w:val="en-US"/>
+              </w:rPr>
+            </w:pPr>
+            <w:r>
+              <w:rPr>
+                <w:rFonts w:cs="Calibri" w:ascii="Calibri" w:hAnsi="Calibri" w:cstheme="majorHAnsi"/>
+                <w:bCs/>
+                <w:color w:val="000000" w:themeColor="text1"/>
+                <w:sz w:val="20"/>
+                <w:szCs w:val="20"/>
+                <w:lang w:val="en-US"/>
+              </w:rPr>
+              <w:t>45  min</w:t>
             </w:r>
           </w:p>
         </w:tc>
-      </w:tr>
-      <w:tr>
-        <w:trPr>
-          <w:trHeight w:val="1237" w:hRule="atLeast"/>
-        </w:trPr>
         <w:tc>
           <w:tcPr>
-            <w:tcW w:w="1799" w:type="dxa"/>
+            <w:tcW w:w="5219" w:type="dxa"/>
             <w:tcBorders>
               <w:top w:val="nil"/>
               <w:left w:val="single" w:sz="4" w:space="0" w:color="2A8FFF"/>
               <w:bottom w:val="single" w:sz="4" w:space="0" w:color="2A8FFF"/>
               <w:right w:val="nil"/>
+            </w:tcBorders>
+            <w:vAlign w:val="center"/>
+          </w:tcPr>
+          <w:p>
+            <w:pPr>
+              <w:pStyle w:val="Normal"/>
+              <w:widowControl w:val="false"/>
+              <w:spacing w:lineRule="auto" w:line="276" w:before="114" w:after="114"/>
+              <w:jc w:val="center"/>
+              <w:rPr>
+                <w:rFonts w:ascii="Calibri" w:hAnsi="Calibri" w:eastAsia="MS Mincho" w:cs="Calibri" w:asciiTheme="majorHAnsi" w:cstheme="majorHAnsi" w:hAnsiTheme="majorHAnsi"/>
+                <w:bCs/>
+                <w:color w:val="000000" w:themeColor="text1"/>
+                <w:sz w:val="20"/>
+                <w:szCs w:val="20"/>
+                <w:u w:val="single"/>
+                <w:lang w:val="en-US"/>
+              </w:rPr>
+            </w:pPr>
+            <w:r>
+              <w:rPr>
+                <w:rFonts w:eastAsia="MS Mincho" w:cs="Calibri" w:ascii="Calibri" w:hAnsi="Calibri" w:asciiTheme="majorHAnsi" w:cstheme="majorHAnsi" w:hAnsiTheme="majorHAnsi"/>
+                <w:bCs/>
+                <w:color w:val="000000" w:themeColor="text1"/>
+                <w:sz w:val="20"/>
+                <w:szCs w:val="20"/>
+                <w:u w:val="single"/>
+                <w:lang w:val="en-US"/>
+              </w:rPr>
+              <w:t>Chatbot Essentials</w:t>
+            </w:r>
+          </w:p>
+          <w:p>
+            <w:pPr>
+              <w:pStyle w:val="Default"/>
+              <w:widowControl w:val="false"/>
+              <w:spacing w:before="114" w:after="114"/>
+              <w:rPr>
+                <w:rFonts w:ascii="Calibri" w:hAnsi="Calibri" w:cs="Verdana"/>
+                <w:sz w:val="20"/>
+                <w:szCs w:val="20"/>
+                <w:u w:val="single"/>
+                <w:lang w:val="en-US"/>
+              </w:rPr>
+            </w:pPr>
+            <w:r>
+              <w:rPr>
+                <w:rFonts w:eastAsia="MS Mincho" w:cs="Calibri" w:ascii="Calibri" w:hAnsi="Calibri" w:asciiTheme="majorHAnsi" w:cstheme="majorHAnsi" w:hAnsiTheme="majorHAnsi"/>
+                <w:bCs/>
+                <w:color w:val="000000" w:themeColor="text1"/>
+                <w:sz w:val="20"/>
+                <w:szCs w:val="20"/>
+                <w:lang w:val="en-GB"/>
+              </w:rPr>
+              <w:t>Practical tips for engaging with chatbots, focusing on crafting quality prompts</w:t>
+            </w:r>
+            <w:r>
+              <w:rPr/>
+              <w:t>.</w:t>
+            </w:r>
+          </w:p>
+        </w:tc>
+        <w:tc>
+          <w:tcPr>
+            <w:tcW w:w="1996" w:type="dxa"/>
+            <w:tcBorders>
+              <w:top w:val="nil"/>
+              <w:left w:val="single" w:sz="4" w:space="0" w:color="2A8FFF"/>
+              <w:bottom w:val="single" w:sz="4" w:space="0" w:color="2A8FFF"/>
+              <w:right w:val="single" w:sz="4" w:space="0" w:color="2A8FFF"/>
             </w:tcBorders>
             <w:vAlign w:val="center"/>
           </w:tcPr>
@@ -1222,105 +1303,48 @@
               <w:spacing w:lineRule="auto" w:line="276"/>
               <w:jc w:val="center"/>
               <w:rPr>
-                <w:rFonts w:ascii="Calibri" w:hAnsi="Calibri" w:cs="Calibri" w:cstheme="majorHAnsi"/>
+                <w:rFonts w:cs="Calibri" w:cstheme="majorHAnsi"/>
                 <w:bCs/>
                 <w:color w:val="000000" w:themeColor="text1"/>
-                <w:sz w:val="20"/>
-                <w:szCs w:val="20"/>
-                <w:lang w:val="en-US"/>
-              </w:rPr>
-            </w:pPr>
-            <w:r>
-              <w:rPr>
-                <w:rFonts w:cs="Calibri" w:ascii="Calibri" w:hAnsi="Calibri" w:cstheme="majorHAnsi"/>
+                <w:lang w:val="en-US"/>
+              </w:rPr>
+            </w:pPr>
+            <w:r>
+              <w:rPr>
+                <w:rFonts w:eastAsia="MS Mincho" w:cs="Calibri" w:ascii="Calibri" w:hAnsi="Calibri"/>
+                <w:color w:val="000000"/>
+                <w:sz w:val="20"/>
+                <w:szCs w:val="20"/>
+                <w:lang w:val="en-US"/>
+              </w:rPr>
+              <w:t>Presentation &amp; Exercise</w:t>
+            </w:r>
+            <w:r>
+              <w:rPr>
+                <w:rFonts w:eastAsia="MS Mincho" w:cs="Calibri" w:ascii="Calibri" w:hAnsi="Calibri" w:cstheme="majorHAnsi"/>
                 <w:bCs/>
                 <w:color w:val="000000" w:themeColor="text1"/>
                 <w:sz w:val="20"/>
                 <w:szCs w:val="20"/>
                 <w:lang w:val="en-US"/>
               </w:rPr>
-              <w:t>45  min</w:t>
+              <w:t>, Hannah</w:t>
             </w:r>
           </w:p>
         </w:tc>
+      </w:tr>
+      <w:tr>
+        <w:trPr>
+          <w:trHeight w:val="25" w:hRule="atLeast"/>
+        </w:trPr>
         <w:tc>
           <w:tcPr>
-            <w:tcW w:w="5219" w:type="dxa"/>
+            <w:tcW w:w="1799" w:type="dxa"/>
             <w:tcBorders>
               <w:top w:val="nil"/>
               <w:left w:val="single" w:sz="4" w:space="0" w:color="2A8FFF"/>
               <w:bottom w:val="single" w:sz="4" w:space="0" w:color="2A8FFF"/>
               <w:right w:val="nil"/>
-            </w:tcBorders>
-            <w:vAlign w:val="center"/>
-          </w:tcPr>
-          <w:p>
-            <w:pPr>
-              <w:pStyle w:val="Normal"/>
-              <w:widowControl w:val="false"/>
-              <w:spacing w:lineRule="auto" w:line="276" w:before="114" w:after="114"/>
-              <w:jc w:val="center"/>
-              <w:rPr>
-                <w:rFonts w:ascii="Calibri" w:hAnsi="Calibri" w:eastAsia="MS Mincho" w:cs="Calibri" w:asciiTheme="majorHAnsi" w:cstheme="majorHAnsi" w:hAnsiTheme="majorHAnsi"/>
-                <w:bCs/>
-                <w:color w:val="000000" w:themeColor="text1"/>
-                <w:sz w:val="20"/>
-                <w:szCs w:val="20"/>
-                <w:u w:val="single"/>
-                <w:lang w:val="en-US"/>
-              </w:rPr>
-            </w:pPr>
-            <w:r>
-              <w:rPr>
-                <w:rFonts w:eastAsia="MS Mincho" w:cs="Calibri" w:ascii="Calibri" w:hAnsi="Calibri" w:asciiTheme="majorHAnsi" w:cstheme="majorHAnsi" w:hAnsiTheme="majorHAnsi"/>
-                <w:bCs/>
-                <w:color w:val="000000" w:themeColor="text1"/>
-                <w:sz w:val="20"/>
-                <w:szCs w:val="20"/>
-                <w:u w:val="single"/>
-                <w:lang w:val="en-US"/>
-              </w:rPr>
-              <w:t>Chatbot Essentials</w:t>
-            </w:r>
-          </w:p>
-          <w:p>
-            <w:pPr>
-              <w:pStyle w:val="Default"/>
-              <w:widowControl w:val="false"/>
-              <w:spacing w:before="114" w:after="114"/>
-              <w:rPr>
-                <w:rFonts w:ascii="Calibri" w:hAnsi="Calibri" w:cs="Verdana"/>
-                <w:sz w:val="20"/>
-                <w:szCs w:val="20"/>
-                <w:u w:val="single"/>
-                <w:lang w:val="en-US"/>
-              </w:rPr>
-            </w:pPr>
-            <w:r>
-              <w:rPr>
-                <w:rFonts w:eastAsia="MS Mincho" w:cs="Calibri" w:ascii="Calibri" w:hAnsi="Calibri" w:asciiTheme="majorHAnsi" w:cstheme="majorHAnsi" w:hAnsiTheme="majorHAnsi"/>
-                <w:bCs/>
-                <w:color w:val="000000" w:themeColor="text1"/>
-                <w:sz w:val="20"/>
-                <w:szCs w:val="20"/>
-                <w:lang w:val="en-GB"/>
-              </w:rPr>
-              <w:t>Practical tips for engaging with chatbots, focusing on crafting quality prompts</w:t>
-            </w:r>
-            <w:r>
-              <w:rPr/>
-              <w:t>.</w:t>
-            </w:r>
-          </w:p>
-        </w:tc>
-        <w:tc>
-          <w:tcPr>
-            <w:tcW w:w="1996" w:type="dxa"/>
-            <w:tcBorders>
-              <w:top w:val="nil"/>
-              <w:left w:val="single" w:sz="4" w:space="0" w:color="2A8FFF"/>
-              <w:bottom w:val="single" w:sz="4" w:space="0" w:color="2A8FFF"/>
-              <w:right w:val="single" w:sz="4" w:space="0" w:color="2A8FFF"/>
             </w:tcBorders>
             <w:vAlign w:val="center"/>
           </w:tcPr>
@@ -1346,22 +1370,14 @@
               <w:spacing w:lineRule="auto" w:line="276"/>
               <w:jc w:val="center"/>
               <w:rPr>
-                <w:rFonts w:cs="Calibri" w:cstheme="majorHAnsi"/>
+                <w:rFonts w:ascii="Calibri" w:hAnsi="Calibri" w:cs="Calibri" w:asciiTheme="majorHAnsi" w:cstheme="majorHAnsi" w:hAnsiTheme="majorHAnsi"/>
                 <w:bCs/>
                 <w:color w:val="000000" w:themeColor="text1"/>
-                <w:lang w:val="en-US"/>
-              </w:rPr>
-            </w:pPr>
-            <w:r>
-              <w:rPr>
-                <w:rFonts w:eastAsia="MS Mincho" w:cs="Calibri" w:ascii="Calibri" w:hAnsi="Calibri"/>
-                <w:color w:val="000000"/>
-                <w:sz w:val="20"/>
-                <w:szCs w:val="20"/>
-                <w:lang w:val="en-US"/>
-              </w:rPr>
-              <w:t>Presentation &amp; Exercise</w:t>
-            </w:r>
+                <w:sz w:val="20"/>
+                <w:szCs w:val="20"/>
+                <w:lang w:val="en-US"/>
+              </w:rPr>
+            </w:pPr>
             <w:r>
               <w:rPr>
                 <w:rFonts w:eastAsia="MS Mincho" w:cs="Calibri" w:ascii="Calibri" w:hAnsi="Calibri" w:cstheme="majorHAnsi"/>
@@ -1371,23 +1387,52 @@
                 <w:szCs w:val="20"/>
                 <w:lang w:val="en-US"/>
               </w:rPr>
-              <w:t>, Hannah</w:t>
+              <w:t>11:00-11:15</w:t>
             </w:r>
           </w:p>
         </w:tc>
-      </w:tr>
-      <w:tr>
-        <w:trPr>
-          <w:trHeight w:val="25" w:hRule="atLeast"/>
-        </w:trPr>
         <w:tc>
           <w:tcPr>
-            <w:tcW w:w="1799" w:type="dxa"/>
+            <w:tcW w:w="5219" w:type="dxa"/>
             <w:tcBorders>
               <w:top w:val="nil"/>
               <w:left w:val="single" w:sz="4" w:space="0" w:color="2A8FFF"/>
               <w:bottom w:val="single" w:sz="4" w:space="0" w:color="2A8FFF"/>
               <w:right w:val="nil"/>
+            </w:tcBorders>
+            <w:vAlign w:val="center"/>
+          </w:tcPr>
+          <w:p>
+            <w:pPr>
+              <w:pStyle w:val="Normal"/>
+              <w:widowControl w:val="false"/>
+              <w:spacing w:lineRule="auto" w:line="276" w:before="114" w:after="114"/>
+              <w:jc w:val="center"/>
+              <w:rPr>
+                <w:u w:val="single"/>
+                <w:lang w:val="en-US"/>
+              </w:rPr>
+            </w:pPr>
+            <w:r>
+              <w:rPr>
+                <w:rFonts w:eastAsia="MS Mincho" w:cs="Calibri" w:ascii="Calibri" w:hAnsi="Calibri" w:cstheme="majorHAnsi"/>
+                <w:color w:val="000000" w:themeColor="text1"/>
+                <w:sz w:val="20"/>
+                <w:szCs w:val="20"/>
+                <w:lang w:val="en-US"/>
+              </w:rPr>
+              <w:t>Coffee break</w:t>
+            </w:r>
+          </w:p>
+        </w:tc>
+        <w:tc>
+          <w:tcPr>
+            <w:tcW w:w="1996" w:type="dxa"/>
+            <w:tcBorders>
+              <w:top w:val="nil"/>
+              <w:left w:val="single" w:sz="4" w:space="0" w:color="2A8FFF"/>
+              <w:bottom w:val="single" w:sz="4" w:space="0" w:color="2A8FFF"/>
+              <w:right w:val="single" w:sz="4" w:space="0" w:color="2A8FFF"/>
             </w:tcBorders>
             <w:vAlign w:val="center"/>
           </w:tcPr>
@@ -1413,37 +1458,38 @@
               <w:spacing w:lineRule="auto" w:line="276"/>
               <w:jc w:val="center"/>
               <w:rPr>
-                <w:rFonts w:ascii="Calibri" w:hAnsi="Calibri" w:cs="Calibri" w:asciiTheme="majorHAnsi" w:cstheme="majorHAnsi" w:hAnsiTheme="majorHAnsi"/>
+                <w:rFonts w:cs="Calibri" w:cstheme="majorHAnsi"/>
                 <w:bCs/>
                 <w:color w:val="000000" w:themeColor="text1"/>
-                <w:sz w:val="20"/>
-                <w:szCs w:val="20"/>
-                <w:lang w:val="en-US"/>
-              </w:rPr>
-            </w:pPr>
-            <w:r>
-              <w:rPr>
-                <w:rFonts w:eastAsia="MS Mincho" w:cs="Calibri" w:ascii="Calibri" w:hAnsi="Calibri" w:cstheme="majorHAnsi"/>
+                <w:lang w:val="en-US"/>
+              </w:rPr>
+            </w:pPr>
+            <w:r>
+              <w:rPr>
+                <w:rFonts w:cs="Calibri" w:cstheme="majorHAnsi"/>
                 <w:bCs/>
                 <w:color w:val="000000" w:themeColor="text1"/>
-                <w:sz w:val="20"/>
-                <w:szCs w:val="20"/>
-                <w:lang w:val="en-US"/>
-              </w:rPr>
-              <w:t>11:00-11:15</w:t>
-            </w:r>
-            <w:r>
-              <w:rPr>
-                <w:rFonts w:eastAsia="MS Mincho" w:cs="Calibri" w:ascii="Calibri" w:hAnsi="Calibri" w:asciiTheme="majorHAnsi" w:cstheme="majorHAnsi" w:hAnsiTheme="majorHAnsi"/>
-                <w:bCs/>
-                <w:color w:val="000000" w:themeColor="text1"/>
-                <w:sz w:val="20"/>
-                <w:szCs w:val="20"/>
-                <w:lang w:val="en-US"/>
-              </w:rPr>
-              <w:t>/</w:t>
-            </w:r>
-          </w:p>
+                <w:lang w:val="en-US"/>
+              </w:rPr>
+            </w:r>
+          </w:p>
+        </w:tc>
+      </w:tr>
+      <w:tr>
+        <w:trPr>
+          <w:trHeight w:val="731" w:hRule="atLeast"/>
+        </w:trPr>
+        <w:tc>
+          <w:tcPr>
+            <w:tcW w:w="1799" w:type="dxa"/>
+            <w:tcBorders>
+              <w:top w:val="nil"/>
+              <w:left w:val="single" w:sz="4" w:space="0" w:color="2A8FFF"/>
+              <w:bottom w:val="single" w:sz="4" w:space="0" w:color="2A8FFF"/>
+              <w:right w:val="nil"/>
+            </w:tcBorders>
+            <w:vAlign w:val="center"/>
+          </w:tcPr>
           <w:p>
             <w:pPr>
               <w:pStyle w:val="Normal"/>
@@ -1476,62 +1522,15 @@
             </w:pPr>
             <w:r>
               <w:rPr>
-                <w:rFonts w:eastAsia="MS Mincho" w:cs="Calibri" w:ascii="Calibri" w:hAnsi="Calibri" w:asciiTheme="majorHAnsi" w:cstheme="majorHAnsi" w:hAnsiTheme="majorHAnsi"/>
+                <w:rFonts w:cs="Calibri" w:cstheme="majorHAnsi" w:ascii="Calibri" w:hAnsi="Calibri"/>
                 <w:bCs/>
                 <w:color w:val="000000" w:themeColor="text1"/>
                 <w:sz w:val="20"/>
                 <w:szCs w:val="20"/>
                 <w:lang w:val="en-US"/>
               </w:rPr>
-              <w:t>11:20-11:35</w:t>
-            </w:r>
-          </w:p>
-        </w:tc>
-        <w:tc>
-          <w:tcPr>
-            <w:tcW w:w="5219" w:type="dxa"/>
-            <w:tcBorders>
-              <w:top w:val="nil"/>
-              <w:left w:val="single" w:sz="4" w:space="0" w:color="2A8FFF"/>
-              <w:bottom w:val="single" w:sz="4" w:space="0" w:color="2A8FFF"/>
-              <w:right w:val="nil"/>
-            </w:tcBorders>
-            <w:vAlign w:val="center"/>
-          </w:tcPr>
-          <w:p>
-            <w:pPr>
-              <w:pStyle w:val="Normal"/>
-              <w:widowControl w:val="false"/>
-              <w:spacing w:lineRule="auto" w:line="276" w:before="114" w:after="114"/>
-              <w:jc w:val="center"/>
-              <w:rPr>
-                <w:u w:val="single"/>
-                <w:lang w:val="en-US"/>
-              </w:rPr>
-            </w:pPr>
-            <w:r>
-              <w:rPr>
-                <w:rFonts w:eastAsia="MS Mincho" w:cs="Calibri" w:ascii="Calibri" w:hAnsi="Calibri" w:cstheme="majorHAnsi"/>
-                <w:color w:val="000000" w:themeColor="text1"/>
-                <w:sz w:val="20"/>
-                <w:szCs w:val="20"/>
-                <w:lang w:val="en-US"/>
-              </w:rPr>
-              <w:t>Coffee break</w:t>
-            </w:r>
-          </w:p>
-        </w:tc>
-        <w:tc>
-          <w:tcPr>
-            <w:tcW w:w="1996" w:type="dxa"/>
-            <w:tcBorders>
-              <w:top w:val="nil"/>
-              <w:left w:val="single" w:sz="4" w:space="0" w:color="2A8FFF"/>
-              <w:bottom w:val="single" w:sz="4" w:space="0" w:color="2A8FFF"/>
-              <w:right w:val="single" w:sz="4" w:space="0" w:color="2A8FFF"/>
-            </w:tcBorders>
-            <w:vAlign w:val="center"/>
-          </w:tcPr>
+            </w:r>
+          </w:p>
           <w:p>
             <w:pPr>
               <w:pStyle w:val="Normal"/>
@@ -1554,19 +1553,140 @@
               <w:spacing w:lineRule="auto" w:line="276"/>
               <w:jc w:val="center"/>
               <w:rPr>
-                <w:rFonts w:cs="Calibri" w:cstheme="majorHAnsi"/>
+                <w:rFonts w:ascii="Calibri" w:hAnsi="Calibri" w:cs="Calibri" w:asciiTheme="majorHAnsi" w:cstheme="majorHAnsi" w:hAnsiTheme="majorHAnsi"/>
                 <w:bCs/>
                 <w:color w:val="000000" w:themeColor="text1"/>
-                <w:lang w:val="en-US"/>
-              </w:rPr>
-            </w:pPr>
-            <w:r>
-              <w:rPr>
-                <w:rFonts w:cs="Calibri" w:cstheme="majorHAnsi"/>
+                <w:sz w:val="20"/>
+                <w:szCs w:val="20"/>
+                <w:lang w:val="en-US"/>
+              </w:rPr>
+            </w:pPr>
+            <w:r>
+              <w:rPr>
+                <w:rFonts w:eastAsia="MS Mincho" w:cs="Calibri" w:ascii="Calibri" w:hAnsi="Calibri" w:cstheme="majorHAnsi"/>
                 <w:bCs/>
                 <w:color w:val="000000" w:themeColor="text1"/>
-                <w:lang w:val="en-US"/>
-              </w:rPr>
+                <w:sz w:val="20"/>
+                <w:szCs w:val="20"/>
+                <w:lang w:val="en-US"/>
+              </w:rPr>
+              <w:t>35 min</w:t>
+            </w:r>
+          </w:p>
+        </w:tc>
+        <w:tc>
+          <w:tcPr>
+            <w:tcW w:w="5219" w:type="dxa"/>
+            <w:tcBorders>
+              <w:top w:val="nil"/>
+              <w:left w:val="single" w:sz="4" w:space="0" w:color="2A8FFF"/>
+              <w:bottom w:val="single" w:sz="4" w:space="0" w:color="2A8FFF"/>
+              <w:right w:val="nil"/>
+            </w:tcBorders>
+            <w:vAlign w:val="center"/>
+          </w:tcPr>
+          <w:p>
+            <w:pPr>
+              <w:pStyle w:val="Normal"/>
+              <w:widowControl w:val="false"/>
+              <w:spacing w:lineRule="auto" w:line="276" w:before="114" w:after="114"/>
+              <w:jc w:val="center"/>
+              <w:rPr>
+                <w:rFonts w:ascii="Calibri" w:hAnsi="Calibri" w:eastAsia="MS Mincho" w:cs="Calibri" w:asciiTheme="majorHAnsi" w:cstheme="majorHAnsi" w:hAnsiTheme="majorHAnsi"/>
+                <w:bCs/>
+                <w:color w:val="000000" w:themeColor="text1"/>
+                <w:sz w:val="20"/>
+                <w:szCs w:val="20"/>
+                <w:u w:val="single"/>
+                <w:lang w:val="en-US"/>
+              </w:rPr>
+            </w:pPr>
+            <w:r>
+              <w:rPr>
+                <w:rFonts w:eastAsia="MS Mincho" w:cs="Calibri" w:ascii="Calibri" w:hAnsi="Calibri" w:asciiTheme="majorHAnsi" w:cstheme="majorHAnsi" w:hAnsiTheme="majorHAnsi"/>
+                <w:bCs/>
+                <w:color w:val="000000" w:themeColor="text1"/>
+                <w:sz w:val="20"/>
+                <w:szCs w:val="20"/>
+                <w:u w:val="single"/>
+                <w:lang w:val="en-US"/>
+              </w:rPr>
+              <w:t>Prompting Strategies</w:t>
+            </w:r>
+          </w:p>
+          <w:p>
+            <w:pPr>
+              <w:pStyle w:val="Normal"/>
+              <w:widowControl w:val="false"/>
+              <w:spacing w:lineRule="auto" w:line="276"/>
+              <w:jc w:val="center"/>
+              <w:rPr>
+                <w:color w:val="000000"/>
+              </w:rPr>
+            </w:pPr>
+            <w:r>
+              <w:rPr>
+                <w:rFonts w:eastAsia="MS Mincho" w:cs="Calibri" w:ascii="Calibri" w:hAnsi="Calibri" w:asciiTheme="majorHAnsi" w:cstheme="majorHAnsi" w:hAnsiTheme="majorHAnsi"/>
+                <w:bCs/>
+                <w:color w:val="000000" w:themeColor="text1"/>
+                <w:sz w:val="20"/>
+                <w:szCs w:val="20"/>
+                <w:lang w:val="en-GB"/>
+              </w:rPr>
+              <w:t>Reduce hallucinations and optimize your prompts</w:t>
+            </w:r>
+          </w:p>
+        </w:tc>
+        <w:tc>
+          <w:tcPr>
+            <w:tcW w:w="1996" w:type="dxa"/>
+            <w:tcBorders>
+              <w:top w:val="nil"/>
+              <w:left w:val="single" w:sz="4" w:space="0" w:color="2A8FFF"/>
+              <w:bottom w:val="single" w:sz="4" w:space="0" w:color="2A8FFF"/>
+              <w:right w:val="single" w:sz="4" w:space="0" w:color="2A8FFF"/>
+            </w:tcBorders>
+            <w:vAlign w:val="center"/>
+          </w:tcPr>
+          <w:p>
+            <w:pPr>
+              <w:pStyle w:val="Normal"/>
+              <w:widowControl w:val="false"/>
+              <w:tabs>
+                <w:tab w:val="clear" w:pos="708"/>
+                <w:tab w:val="left" w:pos="560" w:leader="none"/>
+                <w:tab w:val="left" w:pos="1120" w:leader="none"/>
+                <w:tab w:val="left" w:pos="1680" w:leader="none"/>
+                <w:tab w:val="left" w:pos="2240" w:leader="none"/>
+                <w:tab w:val="left" w:pos="2800" w:leader="none"/>
+                <w:tab w:val="left" w:pos="3360" w:leader="none"/>
+                <w:tab w:val="left" w:pos="3920" w:leader="none"/>
+                <w:tab w:val="left" w:pos="4480" w:leader="none"/>
+                <w:tab w:val="left" w:pos="5040" w:leader="none"/>
+                <w:tab w:val="left" w:pos="5600" w:leader="none"/>
+                <w:tab w:val="left" w:pos="6160" w:leader="none"/>
+                <w:tab w:val="left" w:pos="6720" w:leader="none"/>
+              </w:tabs>
+              <w:spacing w:lineRule="auto" w:line="276"/>
+              <w:jc w:val="center"/>
+              <w:rPr>
+                <w:rFonts w:ascii="Calibri" w:hAnsi="Calibri" w:eastAsia="MS Mincho" w:cs="Calibri" w:asciiTheme="majorHAnsi" w:cstheme="majorHAnsi" w:hAnsiTheme="majorHAnsi"/>
+                <w:bCs/>
+                <w:color w:val="000000" w:themeColor="text1"/>
+                <w:sz w:val="20"/>
+                <w:szCs w:val="20"/>
+                <w:lang w:val="en-US"/>
+              </w:rPr>
+            </w:pPr>
+            <w:r>
+              <w:rPr>
+                <w:rFonts w:eastAsia="MS Mincho" w:cs="Calibri" w:ascii="Calibri" w:hAnsi="Calibri"/>
+                <w:color w:val="000000"/>
+                <w:sz w:val="20"/>
+                <w:szCs w:val="20"/>
+                <w:lang w:val="en-US"/>
+              </w:rPr>
+              <w:t>Teaching input &amp; Exercise, Hannah</w:t>
             </w:r>
           </w:p>
         </w:tc>
@@ -1608,25 +1728,142 @@
               <w:spacing w:lineRule="auto" w:line="276"/>
               <w:jc w:val="center"/>
               <w:rPr>
-                <w:rFonts w:ascii="Calibri" w:hAnsi="Calibri" w:cs="Calibri" w:asciiTheme="majorHAnsi" w:cstheme="majorHAnsi" w:hAnsiTheme="majorHAnsi"/>
-                <w:bCs/>
+                <w:lang w:val="en-US"/>
+              </w:rPr>
+            </w:pPr>
+            <w:r>
+              <w:rPr>
+                <w:rFonts w:eastAsia="MS Mincho" w:cs="Calibri" w:ascii="Calibri" w:hAnsi="Calibri" w:cstheme="majorHAnsi"/>
                 <w:color w:val="000000" w:themeColor="text1"/>
                 <w:sz w:val="20"/>
                 <w:szCs w:val="20"/>
                 <w:lang w:val="en-US"/>
               </w:rPr>
-            </w:pPr>
-            <w:r>
-              <w:rPr>
-                <w:rFonts w:cs="Calibri" w:cstheme="majorHAnsi" w:ascii="Calibri" w:hAnsi="Calibri"/>
+              <w:t>40 min</w:t>
+            </w:r>
+          </w:p>
+        </w:tc>
+        <w:tc>
+          <w:tcPr>
+            <w:tcW w:w="5219" w:type="dxa"/>
+            <w:tcBorders>
+              <w:top w:val="nil"/>
+              <w:left w:val="single" w:sz="4" w:space="0" w:color="2A8FFF"/>
+              <w:bottom w:val="single" w:sz="4" w:space="0" w:color="2A8FFF"/>
+              <w:right w:val="nil"/>
+            </w:tcBorders>
+            <w:vAlign w:val="center"/>
+          </w:tcPr>
+          <w:p>
+            <w:pPr>
+              <w:pStyle w:val="Normal"/>
+              <w:widowControl w:val="false"/>
+              <w:spacing w:lineRule="auto" w:line="276"/>
+              <w:jc w:val="center"/>
+              <w:rPr>
+                <w:rFonts w:ascii="Calibri" w:hAnsi="Calibri" w:eastAsia="MS Mincho" w:cs="Calibri" w:asciiTheme="majorHAnsi" w:cstheme="majorHAnsi" w:hAnsiTheme="majorHAnsi"/>
                 <w:bCs/>
                 <w:color w:val="000000" w:themeColor="text1"/>
                 <w:sz w:val="20"/>
                 <w:szCs w:val="20"/>
-                <w:lang w:val="en-US"/>
-              </w:rPr>
-            </w:r>
-          </w:p>
+                <w:u w:val="single"/>
+                <w:lang w:val="en-US"/>
+              </w:rPr>
+            </w:pPr>
+            <w:r>
+              <w:rPr>
+                <w:rFonts w:eastAsia="MS Mincho" w:cs="Calibri" w:ascii="Calibri" w:hAnsi="Calibri" w:asciiTheme="majorHAnsi" w:cstheme="majorHAnsi" w:hAnsiTheme="majorHAnsi"/>
+                <w:bCs/>
+                <w:color w:val="000000" w:themeColor="text1"/>
+                <w:sz w:val="20"/>
+                <w:szCs w:val="20"/>
+                <w:u w:val="single"/>
+                <w:lang w:val="en-US"/>
+              </w:rPr>
+              <w:t>Chatbots in Research: Writing &amp; Communication</w:t>
+            </w:r>
+          </w:p>
+          <w:p>
+            <w:pPr>
+              <w:pStyle w:val="Normal"/>
+              <w:widowControl w:val="false"/>
+              <w:spacing w:lineRule="auto" w:line="276"/>
+              <w:jc w:val="center"/>
+              <w:rPr>
+                <w:rFonts w:ascii="Calibri" w:hAnsi="Calibri" w:eastAsia="MS Mincho" w:cs="Calibri"/>
+                <w:color w:val="000000"/>
+                <w:sz w:val="20"/>
+                <w:szCs w:val="20"/>
+                <w:u w:val="single"/>
+                <w:lang w:val="en-US"/>
+              </w:rPr>
+            </w:pPr>
+            <w:r>
+              <w:rPr>
+                <w:rFonts w:eastAsia="MS Mincho" w:cs="Calibri" w:ascii="Calibri" w:hAnsi="Calibri" w:asciiTheme="majorHAnsi" w:cstheme="majorHAnsi" w:hAnsiTheme="majorHAnsi"/>
+                <w:bCs/>
+                <w:color w:val="000000" w:themeColor="text1"/>
+                <w:sz w:val="20"/>
+                <w:szCs w:val="20"/>
+                <w:lang w:val="en-GB"/>
+              </w:rPr>
+              <w:t>Drafting, editing, and refining texts</w:t>
+            </w:r>
+          </w:p>
+        </w:tc>
+        <w:tc>
+          <w:tcPr>
+            <w:tcW w:w="1996" w:type="dxa"/>
+            <w:tcBorders>
+              <w:top w:val="nil"/>
+              <w:left w:val="single" w:sz="4" w:space="0" w:color="2A8FFF"/>
+              <w:bottom w:val="single" w:sz="4" w:space="0" w:color="2A8FFF"/>
+              <w:right w:val="single" w:sz="4" w:space="0" w:color="2A8FFF"/>
+            </w:tcBorders>
+            <w:vAlign w:val="center"/>
+          </w:tcPr>
+          <w:p>
+            <w:pPr>
+              <w:pStyle w:val="Normal"/>
+              <w:widowControl w:val="false"/>
+              <w:spacing w:lineRule="auto" w:line="276" w:before="120" w:after="120"/>
+              <w:jc w:val="center"/>
+              <w:rPr>
+                <w:rFonts w:ascii="Calibri" w:hAnsi="Calibri" w:eastAsia="MS Mincho" w:cs="Calibri" w:asciiTheme="majorHAnsi" w:cstheme="majorHAnsi" w:hAnsiTheme="majorHAnsi"/>
+                <w:color w:val="000000"/>
+                <w:sz w:val="20"/>
+                <w:szCs w:val="20"/>
+                <w:lang w:val="en-US"/>
+              </w:rPr>
+            </w:pPr>
+            <w:r>
+              <w:rPr>
+                <w:rFonts w:eastAsia="MS Mincho" w:cs="Calibri" w:ascii="Calibri" w:hAnsi="Calibri"/>
+                <w:color w:val="000000"/>
+                <w:sz w:val="20"/>
+                <w:szCs w:val="20"/>
+                <w:lang w:val="en-US"/>
+              </w:rPr>
+              <w:t>Teaching input &amp; Exercise, Konstantin</w:t>
+            </w:r>
+          </w:p>
+        </w:tc>
+      </w:tr>
+      <w:tr>
+        <w:trPr>
+          <w:trHeight w:val="1005" w:hRule="atLeast"/>
+        </w:trPr>
+        <w:tc>
+          <w:tcPr>
+            <w:tcW w:w="1799" w:type="dxa"/>
+            <w:tcBorders>
+              <w:top w:val="nil"/>
+              <w:left w:val="single" w:sz="4" w:space="0" w:color="2A8FFF"/>
+              <w:bottom w:val="single" w:sz="4" w:space="0" w:color="2A8FFF"/>
+              <w:right w:val="nil"/>
+            </w:tcBorders>
+            <w:vAlign w:val="center"/>
+          </w:tcPr>
           <w:p>
             <w:pPr>
               <w:pStyle w:val="Normal"/>
@@ -1666,7 +1903,7 @@
                 <w:szCs w:val="20"/>
                 <w:lang w:val="en-US"/>
               </w:rPr>
-              <w:t>35 min</w:t>
+              <w:t>12:30-13:30</w:t>
             </w:r>
           </w:p>
         </w:tc>
@@ -1685,51 +1922,25 @@
             <w:pPr>
               <w:pStyle w:val="Normal"/>
               <w:widowControl w:val="false"/>
-              <w:spacing w:lineRule="auto" w:line="276" w:before="114" w:after="114"/>
-              <w:jc w:val="center"/>
-              <w:rPr>
-                <w:rFonts w:ascii="Calibri" w:hAnsi="Calibri" w:eastAsia="MS Mincho" w:cs="Calibri" w:asciiTheme="majorHAnsi" w:cstheme="majorHAnsi" w:hAnsiTheme="majorHAnsi"/>
-                <w:bCs/>
-                <w:color w:val="000000" w:themeColor="text1"/>
-                <w:sz w:val="20"/>
-                <w:szCs w:val="20"/>
-                <w:u w:val="single"/>
-                <w:lang w:val="en-US"/>
-              </w:rPr>
-            </w:pPr>
-            <w:r>
-              <w:rPr>
-                <w:rFonts w:eastAsia="MS Mincho" w:cs="Calibri" w:ascii="Calibri" w:hAnsi="Calibri" w:asciiTheme="majorHAnsi" w:cstheme="majorHAnsi" w:hAnsiTheme="majorHAnsi"/>
-                <w:bCs/>
-                <w:color w:val="000000" w:themeColor="text1"/>
-                <w:sz w:val="20"/>
-                <w:szCs w:val="20"/>
-                <w:u w:val="single"/>
-                <w:lang w:val="en-US"/>
-              </w:rPr>
-              <w:t>Prompting Strategies</w:t>
-            </w:r>
-          </w:p>
-          <w:p>
-            <w:pPr>
-              <w:pStyle w:val="Normal"/>
-              <w:widowControl w:val="false"/>
               <w:spacing w:lineRule="auto" w:line="276"/>
               <w:jc w:val="center"/>
               <w:rPr>
-                <w:color w:val="000000"/>
+                <w:rFonts w:ascii="Calibri" w:hAnsi="Calibri" w:eastAsia="MS Mincho" w:cs="Calibri" w:asciiTheme="majorHAnsi" w:cstheme="majorHAnsi" w:hAnsiTheme="majorHAnsi"/>
+                <w:color w:val="000000" w:themeColor="text1"/>
+                <w:sz w:val="20"/>
+                <w:szCs w:val="20"/>
+                <w:lang w:val="en-US"/>
               </w:rPr>
             </w:pPr>
             <w:r>
               <w:rPr>
                 <w:rFonts w:eastAsia="MS Mincho" w:cs="Calibri" w:ascii="Calibri" w:hAnsi="Calibri" w:asciiTheme="majorHAnsi" w:cstheme="majorHAnsi" w:hAnsiTheme="majorHAnsi"/>
-                <w:bCs/>
                 <w:color w:val="000000" w:themeColor="text1"/>
                 <w:sz w:val="20"/>
                 <w:szCs w:val="20"/>
-                <w:lang w:val="en-GB"/>
-              </w:rPr>
-              <w:t>Reduce hallucinations and optimize your prompts</w:t>
+                <w:lang w:val="en-US"/>
+              </w:rPr>
+              <w:t>Lunch Break</w:t>
             </w:r>
           </w:p>
         </w:tc>
@@ -1768,28 +1979,28 @@
               <w:rPr>
                 <w:rFonts w:ascii="Calibri" w:hAnsi="Calibri" w:eastAsia="MS Mincho" w:cs="Calibri" w:asciiTheme="majorHAnsi" w:cstheme="majorHAnsi" w:hAnsiTheme="majorHAnsi"/>
                 <w:bCs/>
-                <w:color w:val="000000" w:themeColor="text1"/>
-                <w:sz w:val="20"/>
-                <w:szCs w:val="20"/>
-                <w:lang w:val="en-US"/>
-              </w:rPr>
-            </w:pPr>
-            <w:r>
-              <w:rPr>
-                <w:rFonts w:eastAsia="MS Mincho" w:cs="Calibri" w:ascii="Calibri" w:hAnsi="Calibri"/>
                 <w:color w:val="000000"/>
                 <w:sz w:val="20"/>
                 <w:szCs w:val="20"/>
                 <w:lang w:val="en-US"/>
               </w:rPr>
-              <w:t>Teaching input &amp; Exercise, Hannah</w:t>
+            </w:pPr>
+            <w:r>
+              <w:rPr>
+                <w:rFonts w:eastAsia="MS Mincho" w:cs="Calibri" w:cstheme="majorHAnsi" w:ascii="Calibri" w:hAnsi="Calibri"/>
+                <w:bCs/>
+                <w:color w:val="000000"/>
+                <w:sz w:val="20"/>
+                <w:szCs w:val="20"/>
+                <w:lang w:val="en-US"/>
+              </w:rPr>
             </w:r>
           </w:p>
         </w:tc>
       </w:tr>
       <w:tr>
         <w:trPr>
-          <w:trHeight w:val="731" w:hRule="atLeast"/>
+          <w:trHeight w:val="347" w:hRule="atLeast"/>
         </w:trPr>
         <w:tc>
           <w:tcPr>
@@ -1824,353 +2035,24 @@
               <w:spacing w:lineRule="auto" w:line="276"/>
               <w:jc w:val="center"/>
               <w:rPr>
+                <w:rFonts w:ascii="Calibri" w:hAnsi="Calibri" w:cs="Calibri" w:asciiTheme="majorHAnsi" w:cstheme="majorHAnsi" w:hAnsiTheme="majorHAnsi"/>
+                <w:bCs/>
+                <w:color w:val="000000" w:themeColor="text1"/>
+                <w:sz w:val="20"/>
+                <w:szCs w:val="20"/>
                 <w:lang w:val="en-US"/>
               </w:rPr>
             </w:pPr>
             <w:r>
               <w:rPr>
                 <w:rFonts w:eastAsia="MS Mincho" w:cs="Calibri" w:ascii="Calibri" w:hAnsi="Calibri" w:cstheme="majorHAnsi"/>
+                <w:bCs/>
                 <w:color w:val="000000" w:themeColor="text1"/>
                 <w:sz w:val="20"/>
                 <w:szCs w:val="20"/>
                 <w:lang w:val="en-US"/>
               </w:rPr>
-              <w:t>40 min</w:t>
-            </w:r>
-          </w:p>
-        </w:tc>
-        <w:tc>
-          <w:tcPr>
-            <w:tcW w:w="5219" w:type="dxa"/>
-            <w:tcBorders>
-              <w:top w:val="nil"/>
-              <w:left w:val="single" w:sz="4" w:space="0" w:color="2A8FFF"/>
-              <w:bottom w:val="single" w:sz="4" w:space="0" w:color="2A8FFF"/>
-              <w:right w:val="nil"/>
-            </w:tcBorders>
-            <w:vAlign w:val="center"/>
-          </w:tcPr>
-          <w:p>
-            <w:pPr>
-              <w:pStyle w:val="Normal"/>
-              <w:widowControl w:val="false"/>
-              <w:spacing w:lineRule="auto" w:line="276"/>
-              <w:jc w:val="center"/>
-              <w:rPr>
-                <w:rFonts w:ascii="Calibri" w:hAnsi="Calibri" w:eastAsia="MS Mincho" w:cs="Calibri" w:asciiTheme="majorHAnsi" w:cstheme="majorHAnsi" w:hAnsiTheme="majorHAnsi"/>
-                <w:bCs/>
-                <w:color w:val="000000" w:themeColor="text1"/>
-                <w:sz w:val="20"/>
-                <w:szCs w:val="20"/>
-                <w:u w:val="single"/>
-                <w:lang w:val="en-US"/>
-              </w:rPr>
-            </w:pPr>
-            <w:r>
-              <w:rPr>
-                <w:rFonts w:eastAsia="MS Mincho" w:cs="Calibri" w:ascii="Calibri" w:hAnsi="Calibri" w:asciiTheme="majorHAnsi" w:cstheme="majorHAnsi" w:hAnsiTheme="majorHAnsi"/>
-                <w:bCs/>
-                <w:color w:val="000000" w:themeColor="text1"/>
-                <w:sz w:val="20"/>
-                <w:szCs w:val="20"/>
-                <w:u w:val="single"/>
-                <w:lang w:val="en-US"/>
-              </w:rPr>
-              <w:t>Chatbots in Research: Writing &amp; Communication</w:t>
-            </w:r>
-          </w:p>
-          <w:p>
-            <w:pPr>
-              <w:pStyle w:val="Normal"/>
-              <w:widowControl w:val="false"/>
-              <w:spacing w:lineRule="auto" w:line="276"/>
-              <w:jc w:val="center"/>
-              <w:rPr>
-                <w:rFonts w:ascii="Calibri" w:hAnsi="Calibri" w:eastAsia="MS Mincho" w:cs="Calibri"/>
-                <w:color w:val="000000"/>
-                <w:sz w:val="20"/>
-                <w:szCs w:val="20"/>
-                <w:u w:val="single"/>
-                <w:lang w:val="en-US"/>
-              </w:rPr>
-            </w:pPr>
-            <w:r>
-              <w:rPr>
-                <w:rFonts w:eastAsia="MS Mincho" w:cs="Calibri" w:ascii="Calibri" w:hAnsi="Calibri" w:asciiTheme="majorHAnsi" w:cstheme="majorHAnsi" w:hAnsiTheme="majorHAnsi"/>
-                <w:bCs/>
-                <w:color w:val="000000" w:themeColor="text1"/>
-                <w:sz w:val="20"/>
-                <w:szCs w:val="20"/>
-                <w:lang w:val="en-GB"/>
-              </w:rPr>
-              <w:t>Drafting, editing, and refining texts</w:t>
-            </w:r>
-          </w:p>
-        </w:tc>
-        <w:tc>
-          <w:tcPr>
-            <w:tcW w:w="1996" w:type="dxa"/>
-            <w:tcBorders>
-              <w:top w:val="nil"/>
-              <w:left w:val="single" w:sz="4" w:space="0" w:color="2A8FFF"/>
-              <w:bottom w:val="single" w:sz="4" w:space="0" w:color="2A8FFF"/>
-              <w:right w:val="single" w:sz="4" w:space="0" w:color="2A8FFF"/>
-            </w:tcBorders>
-            <w:vAlign w:val="center"/>
-          </w:tcPr>
-          <w:p>
-            <w:pPr>
-              <w:pStyle w:val="Normal"/>
-              <w:widowControl w:val="false"/>
-              <w:spacing w:lineRule="auto" w:line="276" w:before="120" w:after="120"/>
-              <w:jc w:val="center"/>
-              <w:rPr>
-                <w:rFonts w:ascii="Calibri" w:hAnsi="Calibri" w:eastAsia="MS Mincho" w:cs="Calibri" w:asciiTheme="majorHAnsi" w:cstheme="majorHAnsi" w:hAnsiTheme="majorHAnsi"/>
-                <w:color w:val="000000"/>
-                <w:sz w:val="20"/>
-                <w:szCs w:val="20"/>
-                <w:lang w:val="en-US"/>
-              </w:rPr>
-            </w:pPr>
-            <w:r>
-              <w:rPr>
-                <w:rFonts w:eastAsia="MS Mincho" w:cs="Calibri" w:ascii="Calibri" w:hAnsi="Calibri"/>
-                <w:color w:val="000000"/>
-                <w:sz w:val="20"/>
-                <w:szCs w:val="20"/>
-                <w:lang w:val="en-US"/>
-              </w:rPr>
-              <w:t>Teaching input &amp; Exercise, Konstantin</w:t>
-            </w:r>
-          </w:p>
-        </w:tc>
-      </w:tr>
-      <w:tr>
-        <w:trPr>
-          <w:trHeight w:val="1005" w:hRule="atLeast"/>
-        </w:trPr>
-        <w:tc>
-          <w:tcPr>
-            <w:tcW w:w="1799" w:type="dxa"/>
-            <w:tcBorders>
-              <w:top w:val="nil"/>
-              <w:left w:val="single" w:sz="4" w:space="0" w:color="2A8FFF"/>
-              <w:bottom w:val="single" w:sz="4" w:space="0" w:color="2A8FFF"/>
-              <w:right w:val="nil"/>
-            </w:tcBorders>
-            <w:vAlign w:val="center"/>
-          </w:tcPr>
-          <w:p>
-            <w:pPr>
-              <w:pStyle w:val="Normal"/>
-              <w:widowControl w:val="false"/>
-              <w:tabs>
-                <w:tab w:val="clear" w:pos="708"/>
-                <w:tab w:val="left" w:pos="560" w:leader="none"/>
-                <w:tab w:val="left" w:pos="1120" w:leader="none"/>
-                <w:tab w:val="left" w:pos="1680" w:leader="none"/>
-                <w:tab w:val="left" w:pos="2240" w:leader="none"/>
-                <w:tab w:val="left" w:pos="2800" w:leader="none"/>
-                <w:tab w:val="left" w:pos="3360" w:leader="none"/>
-                <w:tab w:val="left" w:pos="3920" w:leader="none"/>
-                <w:tab w:val="left" w:pos="4480" w:leader="none"/>
-                <w:tab w:val="left" w:pos="5040" w:leader="none"/>
-                <w:tab w:val="left" w:pos="5600" w:leader="none"/>
-                <w:tab w:val="left" w:pos="6160" w:leader="none"/>
-                <w:tab w:val="left" w:pos="6720" w:leader="none"/>
-              </w:tabs>
-              <w:spacing w:lineRule="auto" w:line="276"/>
-              <w:jc w:val="center"/>
-              <w:rPr>
-                <w:rFonts w:ascii="Calibri" w:hAnsi="Calibri" w:cs="Calibri" w:asciiTheme="majorHAnsi" w:cstheme="majorHAnsi" w:hAnsiTheme="majorHAnsi"/>
-                <w:bCs/>
-                <w:color w:val="000000" w:themeColor="text1"/>
-                <w:sz w:val="20"/>
-                <w:szCs w:val="20"/>
-                <w:lang w:val="en-US"/>
-              </w:rPr>
-            </w:pPr>
-            <w:r>
-              <w:rPr>
-                <w:rFonts w:eastAsia="MS Mincho" w:cs="Calibri" w:ascii="Calibri" w:hAnsi="Calibri" w:cstheme="majorHAnsi"/>
-                <w:bCs/>
-                <w:color w:val="000000" w:themeColor="text1"/>
-                <w:sz w:val="20"/>
-                <w:szCs w:val="20"/>
-                <w:lang w:val="en-US"/>
-              </w:rPr>
-              <w:t>12:30-13:30</w:t>
-            </w:r>
-          </w:p>
-        </w:tc>
-        <w:tc>
-          <w:tcPr>
-            <w:tcW w:w="5219" w:type="dxa"/>
-            <w:tcBorders>
-              <w:top w:val="nil"/>
-              <w:left w:val="single" w:sz="4" w:space="0" w:color="2A8FFF"/>
-              <w:bottom w:val="single" w:sz="4" w:space="0" w:color="2A8FFF"/>
-              <w:right w:val="nil"/>
-            </w:tcBorders>
-            <w:vAlign w:val="center"/>
-          </w:tcPr>
-          <w:p>
-            <w:pPr>
-              <w:pStyle w:val="Normal"/>
-              <w:widowControl w:val="false"/>
-              <w:spacing w:lineRule="auto" w:line="276"/>
-              <w:jc w:val="center"/>
-              <w:rPr>
-                <w:rFonts w:ascii="Calibri" w:hAnsi="Calibri" w:eastAsia="MS Mincho" w:cs="Calibri" w:asciiTheme="majorHAnsi" w:cstheme="majorHAnsi" w:hAnsiTheme="majorHAnsi"/>
-                <w:color w:val="000000" w:themeColor="text1"/>
-                <w:sz w:val="20"/>
-                <w:szCs w:val="20"/>
-                <w:lang w:val="en-US"/>
-              </w:rPr>
-            </w:pPr>
-            <w:r>
-              <w:rPr>
-                <w:rFonts w:eastAsia="MS Mincho" w:cs="Calibri" w:ascii="Calibri" w:hAnsi="Calibri" w:asciiTheme="majorHAnsi" w:cstheme="majorHAnsi" w:hAnsiTheme="majorHAnsi"/>
-                <w:color w:val="000000" w:themeColor="text1"/>
-                <w:sz w:val="20"/>
-                <w:szCs w:val="20"/>
-                <w:lang w:val="en-US"/>
-              </w:rPr>
-              <w:t>Lunch Break</w:t>
-            </w:r>
-          </w:p>
-        </w:tc>
-        <w:tc>
-          <w:tcPr>
-            <w:tcW w:w="1996" w:type="dxa"/>
-            <w:tcBorders>
-              <w:top w:val="nil"/>
-              <w:left w:val="single" w:sz="4" w:space="0" w:color="2A8FFF"/>
-              <w:bottom w:val="single" w:sz="4" w:space="0" w:color="2A8FFF"/>
-              <w:right w:val="single" w:sz="4" w:space="0" w:color="2A8FFF"/>
-            </w:tcBorders>
-            <w:vAlign w:val="center"/>
-          </w:tcPr>
-          <w:p>
-            <w:pPr>
-              <w:pStyle w:val="Normal"/>
-              <w:widowControl w:val="false"/>
-              <w:tabs>
-                <w:tab w:val="clear" w:pos="708"/>
-                <w:tab w:val="left" w:pos="560" w:leader="none"/>
-                <w:tab w:val="left" w:pos="1120" w:leader="none"/>
-                <w:tab w:val="left" w:pos="1680" w:leader="none"/>
-                <w:tab w:val="left" w:pos="2240" w:leader="none"/>
-                <w:tab w:val="left" w:pos="2800" w:leader="none"/>
-                <w:tab w:val="left" w:pos="3360" w:leader="none"/>
-                <w:tab w:val="left" w:pos="3920" w:leader="none"/>
-                <w:tab w:val="left" w:pos="4480" w:leader="none"/>
-                <w:tab w:val="left" w:pos="5040" w:leader="none"/>
-                <w:tab w:val="left" w:pos="5600" w:leader="none"/>
-                <w:tab w:val="left" w:pos="6160" w:leader="none"/>
-                <w:tab w:val="left" w:pos="6720" w:leader="none"/>
-              </w:tabs>
-              <w:spacing w:lineRule="auto" w:line="276"/>
-              <w:jc w:val="center"/>
-              <w:rPr>
-                <w:rFonts w:ascii="Calibri" w:hAnsi="Calibri" w:eastAsia="MS Mincho" w:cs="Calibri" w:asciiTheme="majorHAnsi" w:cstheme="majorHAnsi" w:hAnsiTheme="majorHAnsi"/>
-                <w:bCs/>
-                <w:color w:val="000000"/>
-                <w:sz w:val="20"/>
-                <w:szCs w:val="20"/>
-                <w:lang w:val="en-US"/>
-              </w:rPr>
-            </w:pPr>
-            <w:r>
-              <w:rPr>
-                <w:rFonts w:eastAsia="MS Mincho" w:cs="Calibri" w:cstheme="majorHAnsi" w:ascii="Calibri" w:hAnsi="Calibri"/>
-                <w:bCs/>
-                <w:color w:val="000000"/>
-                <w:sz w:val="20"/>
-                <w:szCs w:val="20"/>
-                <w:lang w:val="en-US"/>
-              </w:rPr>
-            </w:r>
-          </w:p>
-        </w:tc>
-      </w:tr>
-      <w:tr>
-        <w:trPr>
-          <w:trHeight w:val="347" w:hRule="atLeast"/>
-        </w:trPr>
-        <w:tc>
-          <w:tcPr>
-            <w:tcW w:w="1799" w:type="dxa"/>
-            <w:tcBorders>
-              <w:top w:val="nil"/>
-              <w:left w:val="single" w:sz="4" w:space="0" w:color="2A8FFF"/>
-              <w:bottom w:val="single" w:sz="4" w:space="0" w:color="2A8FFF"/>
-              <w:right w:val="nil"/>
-            </w:tcBorders>
-            <w:vAlign w:val="center"/>
-          </w:tcPr>
-          <w:p>
-            <w:pPr>
-              <w:pStyle w:val="Normal"/>
-              <w:widowControl w:val="false"/>
-              <w:tabs>
-                <w:tab w:val="clear" w:pos="708"/>
-                <w:tab w:val="left" w:pos="560" w:leader="none"/>
-                <w:tab w:val="left" w:pos="1120" w:leader="none"/>
-                <w:tab w:val="left" w:pos="1680" w:leader="none"/>
-                <w:tab w:val="left" w:pos="2240" w:leader="none"/>
-                <w:tab w:val="left" w:pos="2800" w:leader="none"/>
-                <w:tab w:val="left" w:pos="3360" w:leader="none"/>
-                <w:tab w:val="left" w:pos="3920" w:leader="none"/>
-                <w:tab w:val="left" w:pos="4480" w:leader="none"/>
-                <w:tab w:val="left" w:pos="5040" w:leader="none"/>
-                <w:tab w:val="left" w:pos="5600" w:leader="none"/>
-                <w:tab w:val="left" w:pos="6160" w:leader="none"/>
-                <w:tab w:val="left" w:pos="6720" w:leader="none"/>
-              </w:tabs>
-              <w:spacing w:lineRule="auto" w:line="276"/>
-              <w:jc w:val="center"/>
-              <w:rPr>
-                <w:rFonts w:ascii="Calibri" w:hAnsi="Calibri" w:cs="Calibri" w:asciiTheme="majorHAnsi" w:cstheme="majorHAnsi" w:hAnsiTheme="majorHAnsi"/>
-                <w:bCs/>
-                <w:color w:val="000000" w:themeColor="text1"/>
-                <w:sz w:val="20"/>
-                <w:szCs w:val="20"/>
-                <w:lang w:val="en-US"/>
-              </w:rPr>
-            </w:pPr>
-            <w:r>
-              <w:rPr>
-                <w:rFonts w:eastAsia="MS Mincho" w:cs="Calibri" w:ascii="Calibri" w:hAnsi="Calibri" w:cstheme="majorHAnsi"/>
-                <w:bCs/>
-                <w:color w:val="000000" w:themeColor="text1"/>
-                <w:sz w:val="20"/>
-                <w:szCs w:val="20"/>
-                <w:lang w:val="en-US"/>
-              </w:rPr>
               <w:t>45 min</w:t>
-            </w:r>
-            <w:r>
-              <w:rPr>
-                <w:rFonts w:eastAsia="MS Mincho" w:cs="Calibri" w:ascii="Calibri" w:hAnsi="Calibri" w:asciiTheme="majorHAnsi" w:cstheme="majorHAnsi" w:hAnsiTheme="majorHAnsi"/>
-                <w:bCs/>
-                <w:color w:val="000000" w:themeColor="text1"/>
-                <w:sz w:val="20"/>
-                <w:szCs w:val="20"/>
-                <w:lang w:val="en-US"/>
-              </w:rPr>
-              <w:t xml:space="preserve">, </w:t>
-            </w:r>
-            <w:r>
-              <w:rPr>
-                <w:rFonts w:eastAsia="MS Mincho" w:cs="Calibri" w:ascii="Calibri" w:hAnsi="Calibri" w:asciiTheme="majorHAnsi" w:cstheme="majorHAnsi" w:hAnsiTheme="majorHAnsi"/>
-                <w:bCs/>
-                <w:color w:val="000000" w:themeColor="text1"/>
-                <w:sz w:val="20"/>
-                <w:szCs w:val="20"/>
-                <w:lang w:val="en-US"/>
-              </w:rPr>
-              <w:t>exactly 45</w:t>
             </w:r>
           </w:p>
         </w:tc>
@@ -3389,7 +3271,6 @@
         <w:tblW w:w="9206" w:type="dxa"/>
         <w:jc w:val="left"/>
         <w:tblInd w:w="0" w:type="dxa"/>
-        <w:tblLayout w:type="fixed"/>
         <w:tblCellMar>
           <w:top w:w="0" w:type="dxa"/>
           <w:left w:w="108" w:type="dxa"/>
@@ -3550,7 +3431,7 @@
                 <w:lang w:val="de-DE" w:eastAsia="de-AT"/>
               </w:rPr>
               <w:drawing>
-                <wp:anchor behindDoc="0" distT="0" distB="0" distL="0" distR="0" simplePos="0" locked="0" layoutInCell="1" allowOverlap="1" relativeHeight="16">
+                <wp:anchor behindDoc="0" distT="0" distB="0" distL="0" distR="0" simplePos="0" locked="0" layoutInCell="1" allowOverlap="1" relativeHeight="9">
                   <wp:simplePos x="0" y="0"/>
                   <wp:positionH relativeFrom="column">
                     <wp:posOffset>81915</wp:posOffset>
@@ -4424,7 +4305,6 @@
         <w:tblW w:w="9206" w:type="dxa"/>
         <w:jc w:val="left"/>
         <w:tblInd w:w="0" w:type="dxa"/>
-        <w:tblLayout w:type="fixed"/>
         <w:tblCellMar>
           <w:top w:w="0" w:type="dxa"/>
           <w:left w:w="108" w:type="dxa"/>
@@ -4623,7 +4503,7 @@
                 <w:lang w:val="en-US" w:eastAsia="de-AT"/>
               </w:rPr>
               <w:drawing>
-                <wp:anchor behindDoc="0" distT="0" distB="0" distL="0" distR="0" simplePos="0" locked="0" layoutInCell="1" allowOverlap="1" relativeHeight="17">
+                <wp:anchor behindDoc="0" distT="0" distB="0" distL="0" distR="0" simplePos="0" locked="0" layoutInCell="1" allowOverlap="1" relativeHeight="10">
                   <wp:simplePos x="0" y="0"/>
                   <wp:positionH relativeFrom="column">
                     <wp:align>center</wp:align>
@@ -5492,7 +5372,7 @@
         <mc:AlternateContent>
           <mc:Choice Requires="wps">
             <w:drawing>
-              <wp:anchor behindDoc="0" distT="0" distB="0" distL="0" distR="0" simplePos="0" locked="0" layoutInCell="0" allowOverlap="1" relativeHeight="14" wp14:anchorId="39B05A4D">
+              <wp:anchor behindDoc="0" distT="0" distB="0" distL="0" distR="0" simplePos="0" locked="0" layoutInCell="1" allowOverlap="1" relativeHeight="8" wp14:anchorId="39B05A4D">
                 <wp:simplePos x="0" y="0"/>
                 <wp:positionH relativeFrom="column">
                   <wp:posOffset>0</wp:posOffset>
@@ -5500,7 +5380,7 @@
                 <wp:positionV relativeFrom="paragraph">
                   <wp:posOffset>635</wp:posOffset>
                 </wp:positionV>
-                <wp:extent cx="20955" cy="206375"/>
+                <wp:extent cx="21590" cy="177165"/>
                 <wp:effectExtent l="0" t="0" r="0" b="0"/>
                 <wp:wrapNone/>
                 <wp:docPr id="3" name="Frame1"/>
@@ -5511,13 +5391,13 @@
                       <wps:spPr>
                         <a:xfrm>
                           <a:off x="0" y="0"/>
-                          <a:ext cx="20880" cy="206280"/>
+                          <a:ext cx="20880" cy="176400"/>
                         </a:xfrm>
                         <a:prstGeom prst="rect">
                           <a:avLst/>
                         </a:prstGeom>
                         <a:noFill/>
-                        <a:ln w="0">
+                        <a:ln>
                           <a:noFill/>
                         </a:ln>
                       </wps:spPr>
@@ -5542,7 +5422,7 @@
                           </w:p>
                         </w:txbxContent>
                       </wps:txbx>
-                      <wps:bodyPr lIns="0" rIns="0" tIns="0" bIns="0" anchor="t">
+                      <wps:bodyPr lIns="0" rIns="0" tIns="0" bIns="0">
                         <a:spAutoFit/>
                       </wps:bodyPr>
                     </wps:wsp>
@@ -5553,7 +5433,8 @@
           </mc:Choice>
           <mc:Fallback>
             <w:pict>
-              <v:rect id="shape_0" ID="Frame1" path="m0,0l-2147483645,0l-2147483645,-2147483646l0,-2147483646xe" stroked="f" o:allowincell="f" style="position:absolute;margin-left:0pt;margin-top:0.05pt;width:1.6pt;height:16.2pt;mso-wrap-style:none;v-text-anchor:middle" wp14:anchorId="39B05A4D">
+              <v:rect id="shape_0" ID="Frame1" stroked="f" style="position:absolute;margin-left:0pt;margin-top:0.05pt;width:1.6pt;height:13.85pt" wp14:anchorId="39B05A4D">
+                <w10:wrap type="none"/>
                 <v:fill o:detectmouseclick="t" on="false"/>
                 <v:stroke color="#3465a4" joinstyle="round" endcap="flat"/>
                 <v:textbox>
@@ -5571,7 +5452,6 @@
                     </w:p>
                   </w:txbxContent>
                 </v:textbox>
-                <w10:wrap type="none"/>
               </v:rect>
             </w:pict>
           </mc:Fallback>
@@ -5583,7 +5463,7 @@
       <w:footerReference w:type="default" r:id="rId5"/>
       <w:type w:val="nextPage"/>
       <w:pgSz w:w="11906" w:h="16838"/>
-      <w:pgMar w:left="1417" w:right="1417" w:gutter="0" w:header="425" w:top="1417" w:footer="709" w:bottom="1134"/>
+      <w:pgMar w:left="1417" w:right="1417" w:header="425" w:top="1417" w:footer="709" w:bottom="1134" w:gutter="0"/>
       <w:pgNumType w:fmt="decimal"/>
       <w:formProt w:val="false"/>
       <w:textDirection w:val="lrTb"/>
@@ -5594,7 +5474,7 @@
 </file>
 
 <file path=word/footer1.xml><?xml version="1.0" encoding="utf-8"?>
-<w:ftr xmlns:o="urn:schemas-microsoft-com:office:office" xmlns:r="http://schemas.openxmlformats.org/officeDocument/2006/relationships" xmlns:v="urn:schemas-microsoft-com:vml" xmlns:w="http://schemas.openxmlformats.org/wordprocessingml/2006/main" xmlns:w10="urn:schemas-microsoft-com:office:word" xmlns:wp="http://schemas.openxmlformats.org/drawingml/2006/wordprocessingDrawing" xmlns:wps="http://schemas.microsoft.com/office/word/2010/wordprocessingShape" xmlns:wpg="http://schemas.microsoft.com/office/word/2010/wordprocessingGroup" xmlns:mc="http://schemas.openxmlformats.org/markup-compatibility/2006" xmlns:wp14="http://schemas.microsoft.com/office/word/2010/wordprocessingDrawing" xmlns:w14="http://schemas.microsoft.com/office/word/2010/wordml" xmlns:w15="http://schemas.microsoft.com/office/word/2012/wordml" mc:Ignorable="w14 wp14 w15">
+<w:ftr xmlns:o="urn:schemas-microsoft-com:office:office" xmlns:r="http://schemas.openxmlformats.org/officeDocument/2006/relationships" xmlns:v="urn:schemas-microsoft-com:vml" xmlns:w="http://schemas.openxmlformats.org/wordprocessingml/2006/main" xmlns:w10="urn:schemas-microsoft-com:office:word" xmlns:wp="http://schemas.openxmlformats.org/drawingml/2006/wordprocessingDrawing" xmlns:wps="http://schemas.microsoft.com/office/word/2010/wordprocessingShape" xmlns:wpg="http://schemas.microsoft.com/office/word/2010/wordprocessingGroup" xmlns:mc="http://schemas.openxmlformats.org/markup-compatibility/2006" xmlns:wp14="http://schemas.microsoft.com/office/word/2010/wordprocessingDrawing" xmlns:w14="http://schemas.microsoft.com/office/word/2010/wordml" mc:Ignorable="w14 wp14">
   <w:p>
     <w:pPr>
       <w:pStyle w:val="Footer"/>
@@ -5610,7 +5490,7 @@
       <mc:AlternateContent>
         <mc:Choice Requires="wps">
           <w:drawing>
-            <wp:anchor behindDoc="1" distT="0" distB="1270" distL="0" distR="0" simplePos="0" locked="0" layoutInCell="0" allowOverlap="1" relativeHeight="8" wp14:anchorId="513E959B">
+            <wp:anchor behindDoc="1" distT="0" distB="1270" distL="0" distR="0" simplePos="0" locked="0" layoutInCell="1" allowOverlap="1" relativeHeight="4" wp14:anchorId="513E959B">
               <wp:simplePos x="0" y="0"/>
               <wp:positionH relativeFrom="margin">
                 <wp:align>right</wp:align>
@@ -5618,7 +5498,7 @@
               <wp:positionV relativeFrom="paragraph">
                 <wp:posOffset>635</wp:posOffset>
               </wp:positionV>
-              <wp:extent cx="64135" cy="115570"/>
+              <wp:extent cx="64770" cy="116205"/>
               <wp:effectExtent l="0" t="0" r="0" b="0"/>
               <wp:wrapSquare wrapText="bothSides"/>
               <wp:docPr id="6" name="Frame2"/>
@@ -5635,7 +5515,7 @@
                         <a:avLst/>
                       </a:prstGeom>
                       <a:noFill/>
-                      <a:ln w="0">
+                      <a:ln>
                         <a:noFill/>
                       </a:ln>
                     </wps:spPr>
@@ -5676,7 +5556,7 @@
                               <w:rFonts w:cs="Arial" w:ascii="Arial" w:hAnsi="Arial"/>
                               <w:color w:val="7F7F7F"/>
                             </w:rPr>
-                            <w:instrText xml:space="preserve"> PAGE </w:instrText>
+                            <w:instrText> PAGE </w:instrText>
                           </w:r>
                           <w:r>
                             <w:rPr>
@@ -5696,7 +5576,7 @@
                               <w:rFonts w:cs="Arial" w:ascii="Arial" w:hAnsi="Arial"/>
                               <w:color w:val="7F7F7F"/>
                             </w:rPr>
-                            <w:t>4</w:t>
+                            <w:t>3</w:t>
                           </w:r>
                           <w:r>
                             <w:rPr>
@@ -5711,7 +5591,7 @@
                         </w:p>
                       </w:txbxContent>
                     </wps:txbx>
-                    <wps:bodyPr lIns="0" rIns="0" tIns="0" bIns="0" anchor="t">
+                    <wps:bodyPr lIns="0" rIns="0" tIns="0" bIns="0">
                       <a:spAutoFit/>
                     </wps:bodyPr>
                   </wps:wsp>
@@ -5722,7 +5602,8 @@
         </mc:Choice>
         <mc:Fallback>
           <w:pict>
-            <v:rect id="shape_0" ID="Frame2" path="m0,0l-2147483645,0l-2147483645,-2147483646l0,-2147483646xe" stroked="f" o:allowincell="f" style="position:absolute;margin-left:448.45pt;margin-top:0.05pt;width:5pt;height:9.05pt;mso-wrap-style:square;v-text-anchor:top;mso-position-horizontal:right;mso-position-horizontal-relative:margin" wp14:anchorId="513E959B">
+            <v:rect id="shape_0" ID="Frame2" stroked="f" style="position:absolute;margin-left:448.5pt;margin-top:0.05pt;width:5pt;height:9.05pt;mso-position-horizontal:right;mso-position-horizontal-relative:margin" wp14:anchorId="513E959B">
+              <w10:wrap type="square"/>
               <v:fill o:detectmouseclick="t" on="false"/>
               <v:stroke color="#3465a4" joinstyle="round" endcap="flat"/>
               <v:textbox>
@@ -5756,7 +5637,7 @@
                         <w:rFonts w:cs="Arial" w:ascii="Arial" w:hAnsi="Arial"/>
                         <w:color w:val="7F7F7F"/>
                       </w:rPr>
-                      <w:instrText xml:space="preserve"> PAGE </w:instrText>
+                      <w:instrText> PAGE </w:instrText>
                     </w:r>
                     <w:r>
                       <w:rPr>
@@ -5776,7 +5657,7 @@
                         <w:rFonts w:cs="Arial" w:ascii="Arial" w:hAnsi="Arial"/>
                         <w:color w:val="7F7F7F"/>
                       </w:rPr>
-                      <w:t>4</w:t>
+                      <w:t>3</w:t>
                     </w:r>
                     <w:r>
                       <w:rPr>
@@ -5791,7 +5672,6 @@
                   </w:p>
                 </w:txbxContent>
               </v:textbox>
-              <w10:wrap type="square"/>
             </v:rect>
           </w:pict>
         </mc:Fallback>
@@ -5813,7 +5693,7 @@
 </file>
 
 <file path=word/header1.xml><?xml version="1.0" encoding="utf-8"?>
-<w:hdr xmlns:o="urn:schemas-microsoft-com:office:office" xmlns:r="http://schemas.openxmlformats.org/officeDocument/2006/relationships" xmlns:v="urn:schemas-microsoft-com:vml" xmlns:w="http://schemas.openxmlformats.org/wordprocessingml/2006/main" xmlns:w10="urn:schemas-microsoft-com:office:word" xmlns:wp="http://schemas.openxmlformats.org/drawingml/2006/wordprocessingDrawing" xmlns:wps="http://schemas.microsoft.com/office/word/2010/wordprocessingShape" xmlns:wpg="http://schemas.microsoft.com/office/word/2010/wordprocessingGroup" xmlns:mc="http://schemas.openxmlformats.org/markup-compatibility/2006" xmlns:wp14="http://schemas.microsoft.com/office/word/2010/wordprocessingDrawing" xmlns:w14="http://schemas.microsoft.com/office/word/2010/wordml" xmlns:w15="http://schemas.microsoft.com/office/word/2012/wordml" mc:Ignorable="w14 wp14 w15">
+<w:hdr xmlns:o="urn:schemas-microsoft-com:office:office" xmlns:r="http://schemas.openxmlformats.org/officeDocument/2006/relationships" xmlns:v="urn:schemas-microsoft-com:vml" xmlns:w="http://schemas.openxmlformats.org/wordprocessingml/2006/main" xmlns:w10="urn:schemas-microsoft-com:office:word" xmlns:wp="http://schemas.openxmlformats.org/drawingml/2006/wordprocessingDrawing" xmlns:wps="http://schemas.microsoft.com/office/word/2010/wordprocessingShape" xmlns:wpg="http://schemas.microsoft.com/office/word/2010/wordprocessingGroup" xmlns:mc="http://schemas.openxmlformats.org/markup-compatibility/2006" xmlns:wp14="http://schemas.microsoft.com/office/word/2010/wordprocessingDrawing" xmlns:w14="http://schemas.microsoft.com/office/word/2010/wordml" mc:Ignorable="w14 wp14">
   <w:p>
     <w:pPr>
       <w:pStyle w:val="Header"/>
@@ -5828,7 +5708,7 @@
     <w:r>
       <w:rPr/>
       <w:drawing>
-        <wp:anchor behindDoc="0" distT="0" distB="0" distL="114300" distR="114300" simplePos="0" locked="0" layoutInCell="0" allowOverlap="1" relativeHeight="13">
+        <wp:anchor behindDoc="0" distT="0" distB="0" distL="114300" distR="114300" simplePos="0" locked="0" layoutInCell="1" allowOverlap="1" relativeHeight="7">
           <wp:simplePos x="0" y="0"/>
           <wp:positionH relativeFrom="column">
             <wp:posOffset>23495</wp:posOffset>
@@ -5840,16 +5720,16 @@
           <wp:effectExtent l="0" t="0" r="0" b="0"/>
           <wp:wrapTight wrapText="bothSides">
             <wp:wrapPolygon edited="0">
-              <wp:start x="1186" y="0"/>
-              <wp:lineTo x="-53" y="4282"/>
-              <wp:lineTo x="-53" y="12943"/>
-              <wp:lineTo x="861" y="20499"/>
-              <wp:lineTo x="1186" y="20499"/>
-              <wp:lineTo x="16832" y="20499"/>
-              <wp:lineTo x="21391" y="16176"/>
-              <wp:lineTo x="21391" y="8602"/>
-              <wp:lineTo x="15533" y="0"/>
-              <wp:lineTo x="1186" y="0"/>
+              <wp:start x="1177" y="0"/>
+              <wp:lineTo x="-58" y="4278"/>
+              <wp:lineTo x="-58" y="12937"/>
+              <wp:lineTo x="852" y="20489"/>
+              <wp:lineTo x="1177" y="20489"/>
+              <wp:lineTo x="16828" y="20489"/>
+              <wp:lineTo x="21388" y="16169"/>
+              <wp:lineTo x="21388" y="8596"/>
+              <wp:lineTo x="15529" y="0"/>
+              <wp:lineTo x="1177" y="0"/>
             </wp:wrapPolygon>
           </wp:wrapTight>
           <wp:docPr id="5" name="Grafik 10" descr=""/>
@@ -5891,7 +5771,7 @@
 </file>
 
 <file path=word/numbering.xml><?xml version="1.0" encoding="utf-8"?>
-<w:numbering xmlns:w="http://schemas.openxmlformats.org/wordprocessingml/2006/main" xmlns:o="urn:schemas-microsoft-com:office:office" xmlns:r="http://schemas.openxmlformats.org/officeDocument/2006/relationships" xmlns:v="urn:schemas-microsoft-com:vml" xmlns:mc="http://schemas.openxmlformats.org/markup-compatibility/2006" xmlns:w14="http://schemas.microsoft.com/office/word/2010/wordml" mc:Ignorable="w14">
+<w:numbering xmlns:w="http://schemas.openxmlformats.org/wordprocessingml/2006/main" xmlns:o="urn:schemas-microsoft-com:office:office" xmlns:r="http://schemas.openxmlformats.org/officeDocument/2006/relationships" xmlns:v="urn:schemas-microsoft-com:vml">
   <w:abstractNum w:abstractNumId="1">
     <w:lvl w:ilvl="0">
       <w:start w:val="1"/>

</xml_diff>